<commit_message>
Killed off c# version
</commit_message>
<xml_diff>
--- a/LastStop_DevelopmentJournal.docx
+++ b/LastStop_DevelopmentJournal.docx
@@ -107,131 +107,77 @@
                 <w:sz w:val="24"/>
                 <w:szCs w:val="24"/>
               </w:rPr>
-              <w:t xml:space="preserve">5:30 PM. First check in. Titled the project “Last Stop” because I hope this is the last </w:t>
-            </w:r>
-            <w:proofErr w:type="gramStart"/>
-            <w:r>
-              <w:rPr>
-                <w:rFonts w:ascii="Cambria" w:hAnsi="Cambria"/>
-                <w:sz w:val="24"/>
-                <w:szCs w:val="24"/>
-              </w:rPr>
-              <w:t>time</w:t>
-            </w:r>
-            <w:proofErr w:type="gramEnd"/>
-            <w:r>
-              <w:rPr>
-                <w:rFonts w:ascii="Cambria" w:hAnsi="Cambria"/>
-                <w:sz w:val="24"/>
-                <w:szCs w:val="24"/>
-              </w:rPr>
-              <w:t xml:space="preserve"> I’ll ever try to make an editor. Feeling discouraged, low energy. I’ve been here </w:t>
-            </w:r>
-            <w:proofErr w:type="gramStart"/>
-            <w:r>
-              <w:rPr>
-                <w:rFonts w:ascii="Cambria" w:hAnsi="Cambria"/>
-                <w:sz w:val="24"/>
-                <w:szCs w:val="24"/>
-              </w:rPr>
-              <w:t>before</w:t>
-            </w:r>
-            <w:proofErr w:type="gramEnd"/>
-            <w:r>
-              <w:rPr>
-                <w:rFonts w:ascii="Cambria" w:hAnsi="Cambria"/>
-                <w:sz w:val="24"/>
-                <w:szCs w:val="24"/>
-              </w:rPr>
-              <w:t xml:space="preserve"> and it doesn’t feel good to start from zero again. This really </w:t>
-            </w:r>
-            <w:proofErr w:type="gramStart"/>
-            <w:r>
-              <w:rPr>
-                <w:rFonts w:ascii="Cambria" w:hAnsi="Cambria"/>
-                <w:sz w:val="24"/>
-                <w:szCs w:val="24"/>
-              </w:rPr>
-              <w:t>has to</w:t>
-            </w:r>
-            <w:proofErr w:type="gramEnd"/>
-            <w:r>
-              <w:rPr>
-                <w:rFonts w:ascii="Cambria" w:hAnsi="Cambria"/>
-                <w:sz w:val="24"/>
-                <w:szCs w:val="24"/>
-              </w:rPr>
-              <w:t xml:space="preserve"> be the last time.</w:t>
-            </w:r>
-          </w:p>
-          <w:p>
-            <w:pPr>
-              <w:rPr>
-                <w:rFonts w:ascii="Cambria" w:hAnsi="Cambria"/>
-                <w:sz w:val="24"/>
-                <w:szCs w:val="24"/>
-              </w:rPr>
-            </w:pPr>
-          </w:p>
-          <w:p>
-            <w:pPr>
-              <w:rPr>
-                <w:rFonts w:ascii="Cambria" w:hAnsi="Cambria"/>
-                <w:sz w:val="24"/>
-                <w:szCs w:val="24"/>
-              </w:rPr>
-            </w:pPr>
-            <w:r>
-              <w:rPr>
-                <w:rFonts w:ascii="Cambria" w:hAnsi="Cambria"/>
-                <w:sz w:val="24"/>
-                <w:szCs w:val="24"/>
-              </w:rPr>
-              <w:t xml:space="preserve">Decision paralysis sets in. Not sure where to start, what the project scope should be. The </w:t>
-            </w:r>
-            <w:proofErr w:type="gramStart"/>
-            <w:r>
-              <w:rPr>
-                <w:rFonts w:ascii="Cambria" w:hAnsi="Cambria"/>
-                <w:sz w:val="24"/>
-                <w:szCs w:val="24"/>
-              </w:rPr>
-              <w:t>ultimate goal</w:t>
-            </w:r>
-            <w:proofErr w:type="gramEnd"/>
-            <w:r>
-              <w:rPr>
-                <w:rFonts w:ascii="Cambria" w:hAnsi="Cambria"/>
-                <w:sz w:val="24"/>
-                <w:szCs w:val="24"/>
-              </w:rPr>
-              <w:t xml:space="preserve"> is to be able to make software by voice with no compromises in any language (provided I’ve made voice definitions for it). Many ways to achieve that goal, all different.</w:t>
-            </w:r>
-          </w:p>
-          <w:p>
-            <w:pPr>
-              <w:rPr>
-                <w:rFonts w:ascii="Cambria" w:hAnsi="Cambria"/>
-                <w:sz w:val="24"/>
-                <w:szCs w:val="24"/>
-              </w:rPr>
-            </w:pPr>
-          </w:p>
-          <w:p>
-            <w:pPr>
-              <w:rPr>
-                <w:rFonts w:ascii="Cambria" w:hAnsi="Cambria"/>
-                <w:sz w:val="24"/>
-                <w:szCs w:val="24"/>
-              </w:rPr>
-            </w:pPr>
-            <w:r>
-              <w:rPr>
-                <w:rFonts w:ascii="Cambria" w:hAnsi="Cambria"/>
-                <w:sz w:val="24"/>
-                <w:szCs w:val="24"/>
-              </w:rPr>
-              <w:t>Preliminary answers to big decisions:</w:t>
+              <w:t>5:30 PM. First check in. Titled the project “Last Stop” because I hope this is the last time I’ll ever try to make an editor. Feeling discouraged, low energy. I’ve been here before and it doesn’t feel good to start from zero again. This really has to be the last time.</w:t>
+            </w:r>
+          </w:p>
+          <w:p>
+            <w:pPr>
+              <w:rPr>
+                <w:rFonts w:ascii="Cambria" w:hAnsi="Cambria"/>
+                <w:sz w:val="24"/>
+                <w:szCs w:val="24"/>
+              </w:rPr>
+            </w:pPr>
+          </w:p>
+          <w:p>
+            <w:pPr>
+              <w:rPr>
+                <w:rFonts w:ascii="Cambria" w:hAnsi="Cambria"/>
+                <w:sz w:val="24"/>
+                <w:szCs w:val="24"/>
+              </w:rPr>
+            </w:pPr>
+            <w:r>
+              <w:rPr>
+                <w:rFonts w:ascii="Cambria" w:hAnsi="Cambria"/>
+                <w:sz w:val="24"/>
+                <w:szCs w:val="24"/>
+              </w:rPr>
+              <w:t>Decision paralysis sets in. Not sure where to start, what the project scope should be. The ultimate goal is to be able to make software by voice with no compromises in any language (provided I’ve made voice definitions for it). Many ways to achieve that goal, all different.</w:t>
+            </w:r>
+          </w:p>
+          <w:p>
+            <w:pPr>
+              <w:rPr>
+                <w:rFonts w:ascii="Cambria" w:hAnsi="Cambria"/>
+                <w:sz w:val="24"/>
+                <w:szCs w:val="24"/>
+              </w:rPr>
+            </w:pPr>
+          </w:p>
+          <w:p>
+            <w:pPr>
+              <w:rPr>
+                <w:rFonts w:ascii="Cambria" w:hAnsi="Cambria"/>
+                <w:sz w:val="24"/>
+                <w:szCs w:val="24"/>
+              </w:rPr>
+            </w:pPr>
+            <w:r>
+              <w:rPr>
+                <w:rFonts w:ascii="Cambria" w:hAnsi="Cambria"/>
+                <w:sz w:val="24"/>
+                <w:szCs w:val="24"/>
+              </w:rPr>
+              <w:t xml:space="preserve">Preliminary </w:t>
+            </w:r>
+            <w:r>
+              <w:rPr>
+                <w:rFonts w:ascii="Cambria" w:hAnsi="Cambria"/>
+                <w:sz w:val="24"/>
+                <w:szCs w:val="24"/>
+              </w:rPr>
+              <w:t>structures</w:t>
+            </w:r>
+            <w:bookmarkStart w:id="0" w:name="_GoBack"/>
+            <w:bookmarkEnd w:id="0"/>
+            <w:r>
+              <w:rPr>
+                <w:rFonts w:ascii="Cambria" w:hAnsi="Cambria"/>
+                <w:sz w:val="24"/>
+                <w:szCs w:val="24"/>
+              </w:rPr>
+              <w:t>:</w:t>
             </w:r>
           </w:p>
           <w:p>
@@ -279,8 +225,6 @@
               </w:rPr>
               <w:t xml:space="preserve"> stored</w:t>
             </w:r>
-            <w:bookmarkStart w:id="0" w:name="_GoBack"/>
-            <w:bookmarkEnd w:id="0"/>
             <w:r>
               <w:rPr>
                 <w:rFonts w:ascii="Cambria" w:hAnsi="Cambria"/>
@@ -309,7 +253,47 @@
                 <w:sz w:val="24"/>
                 <w:szCs w:val="24"/>
               </w:rPr>
-              <w:t>Circumstance: a data object containing all information which is not reversible, that is, outside of strict voice control. Things like changes on the file system, window position or presence, and so on belong here.</w:t>
+              <w:t>External</w:t>
+            </w:r>
+            <w:r>
+              <w:rPr>
+                <w:rFonts w:ascii="Cambria" w:hAnsi="Cambria"/>
+                <w:sz w:val="24"/>
+                <w:szCs w:val="24"/>
+              </w:rPr>
+              <w:t>: a</w:t>
+            </w:r>
+            <w:r>
+              <w:rPr>
+                <w:rFonts w:ascii="Cambria" w:hAnsi="Cambria"/>
+                <w:sz w:val="24"/>
+                <w:szCs w:val="24"/>
+              </w:rPr>
+              <w:t xml:space="preserve">n </w:t>
+            </w:r>
+            <w:r>
+              <w:rPr>
+                <w:rFonts w:ascii="Cambria" w:hAnsi="Cambria"/>
+                <w:sz w:val="24"/>
+                <w:szCs w:val="24"/>
+              </w:rPr>
+              <w:t>object containing all information which is not reversible, that is, outside of voice control. Things like changes on the file syste</w:t>
+            </w:r>
+            <w:r>
+              <w:rPr>
+                <w:rFonts w:ascii="Cambria" w:hAnsi="Cambria"/>
+                <w:sz w:val="24"/>
+                <w:szCs w:val="24"/>
+              </w:rPr>
+              <w:t>m, time/date, network access, and so on</w:t>
+            </w:r>
+            <w:r>
+              <w:rPr>
+                <w:rFonts w:ascii="Cambria" w:hAnsi="Cambria"/>
+                <w:sz w:val="24"/>
+                <w:szCs w:val="24"/>
+              </w:rPr>
+              <w:t xml:space="preserve"> belong here.</w:t>
             </w:r>
           </w:p>
           <w:p>
@@ -331,57 +315,23 @@
                 <w:sz w:val="24"/>
                 <w:szCs w:val="24"/>
               </w:rPr>
-              <w:t>Windo</w:t>
-            </w:r>
-            <w:r>
-              <w:rPr>
-                <w:rFonts w:ascii="Cambria" w:hAnsi="Cambria"/>
-                <w:sz w:val="24"/>
-                <w:szCs w:val="24"/>
-              </w:rPr>
-              <w:t>ws</w:t>
-            </w:r>
-            <w:r>
-              <w:rPr>
-                <w:rFonts w:ascii="Cambria" w:hAnsi="Cambria"/>
-                <w:sz w:val="24"/>
-                <w:szCs w:val="24"/>
-              </w:rPr>
-              <w:t>: each window</w:t>
-            </w:r>
-            <w:r>
-              <w:rPr>
-                <w:rFonts w:ascii="Cambria" w:hAnsi="Cambria"/>
-                <w:sz w:val="24"/>
-                <w:szCs w:val="24"/>
-              </w:rPr>
-              <w:t xml:space="preserve"> subscribes to a certain view of the model. Changes in the model trigger events sent to the window. </w:t>
-            </w:r>
-            <w:r>
-              <w:rPr>
-                <w:rFonts w:ascii="Cambria" w:hAnsi="Cambria"/>
-                <w:sz w:val="24"/>
-                <w:szCs w:val="24"/>
-              </w:rPr>
-              <w:t xml:space="preserve">contains a single </w:t>
-            </w:r>
-            <w:proofErr w:type="spellStart"/>
-            <w:r>
-              <w:rPr>
-                <w:rFonts w:ascii="Cambria" w:hAnsi="Cambria"/>
-                <w:sz w:val="24"/>
-                <w:szCs w:val="24"/>
-              </w:rPr>
-              <w:t>UserControl</w:t>
-            </w:r>
-            <w:proofErr w:type="spellEnd"/>
-            <w:r>
-              <w:rPr>
-                <w:rFonts w:ascii="Cambria" w:hAnsi="Cambria"/>
-                <w:sz w:val="24"/>
-                <w:szCs w:val="24"/>
-              </w:rPr>
-              <w:t xml:space="preserve"> and subscribes to a certain view of the model.</w:t>
+              <w:t>View</w:t>
+            </w:r>
+            <w:r>
+              <w:rPr>
+                <w:rFonts w:ascii="Cambria" w:hAnsi="Cambria"/>
+                <w:sz w:val="24"/>
+                <w:szCs w:val="24"/>
+              </w:rPr>
+              <w:t>: The collection of windows which subscribe to the model</w:t>
+            </w:r>
+            <w:r>
+              <w:rPr>
+                <w:rFonts w:ascii="Cambria" w:hAnsi="Cambria"/>
+                <w:sz w:val="24"/>
+                <w:szCs w:val="24"/>
+              </w:rPr>
+              <w:t xml:space="preserve">. </w:t>
             </w:r>
           </w:p>
           <w:p>
@@ -403,25 +353,40 @@
                 <w:sz w:val="24"/>
                 <w:szCs w:val="24"/>
               </w:rPr>
-              <w:t>Content</w:t>
-            </w:r>
-            <w:r>
-              <w:rPr>
-                <w:rFonts w:ascii="Cambria" w:hAnsi="Cambria"/>
-                <w:sz w:val="24"/>
-                <w:szCs w:val="24"/>
-              </w:rPr>
-              <w:t>:</w:t>
-            </w:r>
-            <w:r>
-              <w:rPr>
-                <w:rFonts w:ascii="Cambria" w:hAnsi="Cambria"/>
-                <w:sz w:val="24"/>
-                <w:szCs w:val="24"/>
-              </w:rPr>
-              <w:t xml:space="preserve"> a character-matrix </w:t>
-            </w:r>
-            <w:proofErr w:type="spellStart"/>
+              <w:t>Windo</w:t>
+            </w:r>
+            <w:r>
+              <w:rPr>
+                <w:rFonts w:ascii="Cambria" w:hAnsi="Cambria"/>
+                <w:sz w:val="24"/>
+                <w:szCs w:val="24"/>
+              </w:rPr>
+              <w:t>ws</w:t>
+            </w:r>
+            <w:r>
+              <w:rPr>
+                <w:rFonts w:ascii="Cambria" w:hAnsi="Cambria"/>
+                <w:sz w:val="24"/>
+                <w:szCs w:val="24"/>
+              </w:rPr>
+              <w:t>: each window</w:t>
+            </w:r>
+            <w:r>
+              <w:rPr>
+                <w:rFonts w:ascii="Cambria" w:hAnsi="Cambria"/>
+                <w:sz w:val="24"/>
+                <w:szCs w:val="24"/>
+              </w:rPr>
+              <w:t xml:space="preserve"> subscribes to a certain view of the model. Changes in the model trigger events sent to the window. </w:t>
+            </w:r>
+            <w:r>
+              <w:rPr>
+                <w:rFonts w:ascii="Cambria" w:hAnsi="Cambria"/>
+                <w:sz w:val="24"/>
+                <w:szCs w:val="24"/>
+              </w:rPr>
+              <w:t xml:space="preserve">contains a single </w:t>
+            </w:r>
             <w:r>
               <w:rPr>
                 <w:rFonts w:ascii="Cambria" w:hAnsi="Cambria"/>
@@ -430,14 +395,13 @@
               </w:rPr>
               <w:t>UserControl</w:t>
             </w:r>
-            <w:proofErr w:type="spellEnd"/>
-            <w:r>
-              <w:rPr>
-                <w:rFonts w:ascii="Cambria" w:hAnsi="Cambria"/>
-                <w:sz w:val="24"/>
-                <w:szCs w:val="24"/>
-              </w:rPr>
-              <w:t xml:space="preserve"> with background/color/in-text markup options</w:t>
+            <w:r>
+              <w:rPr>
+                <w:rFonts w:ascii="Cambria" w:hAnsi="Cambria"/>
+                <w:sz w:val="24"/>
+                <w:szCs w:val="24"/>
+              </w:rPr>
+              <w:t xml:space="preserve"> and subscribes to a certain view of the model.</w:t>
             </w:r>
           </w:p>
           <w:p>
@@ -459,18 +423,24 @@
                 <w:sz w:val="24"/>
                 <w:szCs w:val="24"/>
               </w:rPr>
-              <w:t xml:space="preserve">Input: a textbox </w:t>
-            </w:r>
-            <w:proofErr w:type="spellStart"/>
-            <w:r>
-              <w:rPr>
-                <w:rFonts w:ascii="Cambria" w:hAnsi="Cambria"/>
-                <w:sz w:val="24"/>
-                <w:szCs w:val="24"/>
-              </w:rPr>
-              <w:t>UserControl</w:t>
-            </w:r>
-            <w:proofErr w:type="spellEnd"/>
+              <w:t>Content</w:t>
+            </w:r>
+            <w:r>
+              <w:rPr>
+                <w:rFonts w:ascii="Cambria" w:hAnsi="Cambria"/>
+                <w:sz w:val="24"/>
+                <w:szCs w:val="24"/>
+              </w:rPr>
+              <w:t>:</w:t>
+            </w:r>
+            <w:r>
+              <w:rPr>
+                <w:rFonts w:ascii="Cambria" w:hAnsi="Cambria"/>
+                <w:sz w:val="24"/>
+                <w:szCs w:val="24"/>
+              </w:rPr>
+              <w:t xml:space="preserve"> a character-matrix UserControl with background/color/in-text markup options</w:t>
+            </w:r>
           </w:p>
           <w:p>
             <w:pPr>
@@ -479,6 +449,23 @@
                 <w:ilvl w:val="0"/>
                 <w:numId w:val="1"/>
               </w:numPr>
+              <w:rPr>
+                <w:rFonts w:ascii="Cambria" w:hAnsi="Cambria"/>
+                <w:sz w:val="24"/>
+                <w:szCs w:val="24"/>
+              </w:rPr>
+            </w:pPr>
+            <w:r>
+              <w:rPr>
+                <w:rFonts w:ascii="Cambria" w:hAnsi="Cambria"/>
+                <w:sz w:val="24"/>
+                <w:szCs w:val="24"/>
+              </w:rPr>
+              <w:t>Input: a textbox UserControl</w:t>
+            </w:r>
+          </w:p>
+          <w:p>
+            <w:pPr>
               <w:rPr>
                 <w:rFonts w:ascii="Cambria" w:hAnsi="Cambria"/>
                 <w:sz w:val="24"/>

</xml_diff>

<commit_message>
Few modifications, mostly reading about F#
</commit_message>
<xml_diff>
--- a/LastStop_DevelopmentJournal.docx
+++ b/LastStop_DevelopmentJournal.docx
@@ -107,33 +107,105 @@
                 <w:sz w:val="24"/>
                 <w:szCs w:val="24"/>
               </w:rPr>
-              <w:t>5:30 PM. First check in. Titled the project “Last Stop” because I hope this is the last time I’ll ever try to make an editor. Feeling discouraged, low energy. I’ve been here before and it doesn’t feel good to start from zero again. This really has to be the last time.</w:t>
-            </w:r>
-          </w:p>
-          <w:p>
-            <w:pPr>
-              <w:rPr>
-                <w:rFonts w:ascii="Cambria" w:hAnsi="Cambria"/>
-                <w:sz w:val="24"/>
-                <w:szCs w:val="24"/>
-              </w:rPr>
-            </w:pPr>
-          </w:p>
-          <w:p>
-            <w:pPr>
-              <w:rPr>
-                <w:rFonts w:ascii="Cambria" w:hAnsi="Cambria"/>
-                <w:sz w:val="24"/>
-                <w:szCs w:val="24"/>
-              </w:rPr>
-            </w:pPr>
-            <w:r>
-              <w:rPr>
-                <w:rFonts w:ascii="Cambria" w:hAnsi="Cambria"/>
-                <w:sz w:val="24"/>
-                <w:szCs w:val="24"/>
-              </w:rPr>
-              <w:t>Decision paralysis sets in. Not sure where to start, what the project scope should be. The ultimate goal is to be able to make software by voice with no compromises in any language (provided I’ve made voice definitions for it). Many ways to achieve that goal, all different.</w:t>
+              <w:t xml:space="preserve">5:30 PM. First check in. Titled the project “Last Stop” because I hope this is the last </w:t>
+            </w:r>
+            <w:proofErr w:type="gramStart"/>
+            <w:r>
+              <w:rPr>
+                <w:rFonts w:ascii="Cambria" w:hAnsi="Cambria"/>
+                <w:sz w:val="24"/>
+                <w:szCs w:val="24"/>
+              </w:rPr>
+              <w:t>time</w:t>
+            </w:r>
+            <w:proofErr w:type="gramEnd"/>
+            <w:r>
+              <w:rPr>
+                <w:rFonts w:ascii="Cambria" w:hAnsi="Cambria"/>
+                <w:sz w:val="24"/>
+                <w:szCs w:val="24"/>
+              </w:rPr>
+              <w:t xml:space="preserve"> I’ll ever try to make an editor. Feeling discouraged, low energy. I’ve been here </w:t>
+            </w:r>
+            <w:proofErr w:type="gramStart"/>
+            <w:r>
+              <w:rPr>
+                <w:rFonts w:ascii="Cambria" w:hAnsi="Cambria"/>
+                <w:sz w:val="24"/>
+                <w:szCs w:val="24"/>
+              </w:rPr>
+              <w:t>before</w:t>
+            </w:r>
+            <w:proofErr w:type="gramEnd"/>
+            <w:r>
+              <w:rPr>
+                <w:rFonts w:ascii="Cambria" w:hAnsi="Cambria"/>
+                <w:sz w:val="24"/>
+                <w:szCs w:val="24"/>
+              </w:rPr>
+              <w:t xml:space="preserve"> and it doesn’t feel good to start from zero again. This really </w:t>
+            </w:r>
+            <w:proofErr w:type="gramStart"/>
+            <w:r>
+              <w:rPr>
+                <w:rFonts w:ascii="Cambria" w:hAnsi="Cambria"/>
+                <w:sz w:val="24"/>
+                <w:szCs w:val="24"/>
+              </w:rPr>
+              <w:t>has to</w:t>
+            </w:r>
+            <w:proofErr w:type="gramEnd"/>
+            <w:r>
+              <w:rPr>
+                <w:rFonts w:ascii="Cambria" w:hAnsi="Cambria"/>
+                <w:sz w:val="24"/>
+                <w:szCs w:val="24"/>
+              </w:rPr>
+              <w:t xml:space="preserve"> be the last time.</w:t>
+            </w:r>
+          </w:p>
+          <w:p>
+            <w:pPr>
+              <w:rPr>
+                <w:rFonts w:ascii="Cambria" w:hAnsi="Cambria"/>
+                <w:sz w:val="24"/>
+                <w:szCs w:val="24"/>
+              </w:rPr>
+            </w:pPr>
+          </w:p>
+          <w:p>
+            <w:pPr>
+              <w:rPr>
+                <w:rFonts w:ascii="Cambria" w:hAnsi="Cambria"/>
+                <w:sz w:val="24"/>
+                <w:szCs w:val="24"/>
+              </w:rPr>
+            </w:pPr>
+            <w:r>
+              <w:rPr>
+                <w:rFonts w:ascii="Cambria" w:hAnsi="Cambria"/>
+                <w:sz w:val="24"/>
+                <w:szCs w:val="24"/>
+              </w:rPr>
+              <w:t xml:space="preserve">Decision paralysis sets in. Not sure where to start, what the project scope should be. The </w:t>
+            </w:r>
+            <w:proofErr w:type="gramStart"/>
+            <w:r>
+              <w:rPr>
+                <w:rFonts w:ascii="Cambria" w:hAnsi="Cambria"/>
+                <w:sz w:val="24"/>
+                <w:szCs w:val="24"/>
+              </w:rPr>
+              <w:t>ultimate goal</w:t>
+            </w:r>
+            <w:proofErr w:type="gramEnd"/>
+            <w:r>
+              <w:rPr>
+                <w:rFonts w:ascii="Cambria" w:hAnsi="Cambria"/>
+                <w:sz w:val="24"/>
+                <w:szCs w:val="24"/>
+              </w:rPr>
+              <w:t xml:space="preserve"> is to be able to make software by voice with no compromises in any language (provided I’ve made voice definitions for it). Many ways to achieve that goal, all different.</w:t>
             </w:r>
           </w:p>
           <w:p>
@@ -169,8 +241,6 @@
               </w:rPr>
               <w:t>structures</w:t>
             </w:r>
-            <w:bookmarkStart w:id="0" w:name="_GoBack"/>
-            <w:bookmarkEnd w:id="0"/>
             <w:r>
               <w:rPr>
                 <w:rFonts w:ascii="Cambria" w:hAnsi="Cambria"/>
@@ -253,15 +323,7 @@
                 <w:sz w:val="24"/>
                 <w:szCs w:val="24"/>
               </w:rPr>
-              <w:t>External</w:t>
-            </w:r>
-            <w:r>
-              <w:rPr>
-                <w:rFonts w:ascii="Cambria" w:hAnsi="Cambria"/>
-                <w:sz w:val="24"/>
-                <w:szCs w:val="24"/>
-              </w:rPr>
-              <w:t>: a</w:t>
+              <w:t>External: a</w:t>
             </w:r>
             <w:r>
               <w:rPr>
@@ -353,40 +415,9 @@
                 <w:sz w:val="24"/>
                 <w:szCs w:val="24"/>
               </w:rPr>
-              <w:t>Windo</w:t>
-            </w:r>
-            <w:r>
-              <w:rPr>
-                <w:rFonts w:ascii="Cambria" w:hAnsi="Cambria"/>
-                <w:sz w:val="24"/>
-                <w:szCs w:val="24"/>
-              </w:rPr>
-              <w:t>ws</w:t>
-            </w:r>
-            <w:r>
-              <w:rPr>
-                <w:rFonts w:ascii="Cambria" w:hAnsi="Cambria"/>
-                <w:sz w:val="24"/>
-                <w:szCs w:val="24"/>
-              </w:rPr>
-              <w:t>: each window</w:t>
-            </w:r>
-            <w:r>
-              <w:rPr>
-                <w:rFonts w:ascii="Cambria" w:hAnsi="Cambria"/>
-                <w:sz w:val="24"/>
-                <w:szCs w:val="24"/>
-              </w:rPr>
-              <w:t xml:space="preserve"> subscribes to a certain view of the model. Changes in the model trigger events sent to the window. </w:t>
-            </w:r>
-            <w:r>
-              <w:rPr>
-                <w:rFonts w:ascii="Cambria" w:hAnsi="Cambria"/>
-                <w:sz w:val="24"/>
-                <w:szCs w:val="24"/>
-              </w:rPr>
-              <w:t xml:space="preserve">contains a single </w:t>
-            </w:r>
+              <w:t xml:space="preserve">Windows: each window subscribes to a certain view of the model. Changes in the model trigger events sent to the window. contains a single </w:t>
+            </w:r>
+            <w:proofErr w:type="spellStart"/>
             <w:r>
               <w:rPr>
                 <w:rFonts w:ascii="Cambria" w:hAnsi="Cambria"/>
@@ -395,6 +426,7 @@
               </w:rPr>
               <w:t>UserControl</w:t>
             </w:r>
+            <w:proofErr w:type="spellEnd"/>
             <w:r>
               <w:rPr>
                 <w:rFonts w:ascii="Cambria" w:hAnsi="Cambria"/>
@@ -439,7 +471,25 @@
                 <w:sz w:val="24"/>
                 <w:szCs w:val="24"/>
               </w:rPr>
-              <w:t xml:space="preserve"> a character-matrix UserControl with background/color/in-text markup options</w:t>
+              <w:t xml:space="preserve"> a character-matrix </w:t>
+            </w:r>
+            <w:proofErr w:type="spellStart"/>
+            <w:r>
+              <w:rPr>
+                <w:rFonts w:ascii="Cambria" w:hAnsi="Cambria"/>
+                <w:sz w:val="24"/>
+                <w:szCs w:val="24"/>
+              </w:rPr>
+              <w:t>UserControl</w:t>
+            </w:r>
+            <w:proofErr w:type="spellEnd"/>
+            <w:r>
+              <w:rPr>
+                <w:rFonts w:ascii="Cambria" w:hAnsi="Cambria"/>
+                <w:sz w:val="24"/>
+                <w:szCs w:val="24"/>
+              </w:rPr>
+              <w:t xml:space="preserve"> with background/color/in-text markup options</w:t>
             </w:r>
           </w:p>
           <w:p>
@@ -461,17 +511,338 @@
                 <w:sz w:val="24"/>
                 <w:szCs w:val="24"/>
               </w:rPr>
-              <w:t>Input: a textbox UserControl</w:t>
-            </w:r>
-          </w:p>
-          <w:p>
-            <w:pPr>
-              <w:rPr>
-                <w:rFonts w:ascii="Cambria" w:hAnsi="Cambria"/>
-                <w:sz w:val="24"/>
-                <w:szCs w:val="24"/>
-              </w:rPr>
-            </w:pPr>
+              <w:t xml:space="preserve">Input: a textbox </w:t>
+            </w:r>
+            <w:proofErr w:type="spellStart"/>
+            <w:r>
+              <w:rPr>
+                <w:rFonts w:ascii="Cambria" w:hAnsi="Cambria"/>
+                <w:sz w:val="24"/>
+                <w:szCs w:val="24"/>
+              </w:rPr>
+              <w:t>UserControl</w:t>
+            </w:r>
+            <w:proofErr w:type="spellEnd"/>
+          </w:p>
+          <w:p>
+            <w:pPr>
+              <w:rPr>
+                <w:rFonts w:ascii="Cambria" w:hAnsi="Cambria"/>
+                <w:sz w:val="24"/>
+                <w:szCs w:val="24"/>
+              </w:rPr>
+            </w:pPr>
+          </w:p>
+          <w:p>
+            <w:pPr>
+              <w:rPr>
+                <w:rFonts w:ascii="Cambria" w:hAnsi="Cambria"/>
+                <w:sz w:val="24"/>
+                <w:szCs w:val="24"/>
+              </w:rPr>
+            </w:pPr>
+            <w:r>
+              <w:rPr>
+                <w:rFonts w:ascii="Cambria" w:hAnsi="Cambria"/>
+                <w:sz w:val="24"/>
+                <w:szCs w:val="24"/>
+              </w:rPr>
+              <w:t>5:54 PM. Taking a break.</w:t>
+            </w:r>
+          </w:p>
+          <w:p>
+            <w:pPr>
+              <w:rPr>
+                <w:rFonts w:ascii="Cambria" w:hAnsi="Cambria"/>
+                <w:sz w:val="24"/>
+                <w:szCs w:val="24"/>
+              </w:rPr>
+            </w:pPr>
+          </w:p>
+          <w:p>
+            <w:pPr>
+              <w:rPr>
+                <w:rFonts w:ascii="Cambria" w:hAnsi="Cambria"/>
+                <w:sz w:val="24"/>
+                <w:szCs w:val="24"/>
+              </w:rPr>
+            </w:pPr>
+            <w:r>
+              <w:rPr>
+                <w:rFonts w:ascii="Cambria" w:hAnsi="Cambria"/>
+                <w:sz w:val="24"/>
+                <w:szCs w:val="24"/>
+              </w:rPr>
+              <w:t>9:18 PM. Resuming!</w:t>
+            </w:r>
+          </w:p>
+          <w:p>
+            <w:pPr>
+              <w:rPr>
+                <w:rFonts w:ascii="Cambria" w:hAnsi="Cambria"/>
+                <w:sz w:val="24"/>
+                <w:szCs w:val="24"/>
+              </w:rPr>
+            </w:pPr>
+          </w:p>
+          <w:p>
+            <w:pPr>
+              <w:rPr>
+                <w:rFonts w:ascii="Cambria" w:hAnsi="Cambria"/>
+                <w:sz w:val="24"/>
+                <w:szCs w:val="24"/>
+              </w:rPr>
+            </w:pPr>
+            <w:r>
+              <w:rPr>
+                <w:rFonts w:ascii="Cambria" w:hAnsi="Cambria"/>
+                <w:sz w:val="24"/>
+                <w:szCs w:val="24"/>
+              </w:rPr>
+              <w:lastRenderedPageBreak/>
+              <w:t>Let’s think about how to carve this program up into separable components.</w:t>
+            </w:r>
+          </w:p>
+          <w:p>
+            <w:pPr>
+              <w:rPr>
+                <w:rFonts w:ascii="Cambria" w:hAnsi="Cambria"/>
+                <w:sz w:val="24"/>
+                <w:szCs w:val="24"/>
+              </w:rPr>
+            </w:pPr>
+          </w:p>
+          <w:p>
+            <w:pPr>
+              <w:rPr>
+                <w:rFonts w:ascii="Cambria" w:hAnsi="Cambria"/>
+                <w:sz w:val="24"/>
+                <w:szCs w:val="24"/>
+              </w:rPr>
+            </w:pPr>
+            <w:r>
+              <w:rPr>
+                <w:rFonts w:ascii="Cambria" w:hAnsi="Cambria"/>
+                <w:sz w:val="24"/>
+                <w:szCs w:val="24"/>
+              </w:rPr>
+              <w:t>#1: View components. They know nothing about the model or where their data is coming from – they simply display what clients tell them to display and raise events back to clients when stuff happens.</w:t>
+            </w:r>
+          </w:p>
+          <w:p>
+            <w:pPr>
+              <w:rPr>
+                <w:rFonts w:ascii="Cambria" w:hAnsi="Cambria"/>
+                <w:sz w:val="24"/>
+                <w:szCs w:val="24"/>
+              </w:rPr>
+            </w:pPr>
+          </w:p>
+          <w:p>
+            <w:pPr>
+              <w:rPr>
+                <w:rFonts w:ascii="Cambria" w:hAnsi="Cambria"/>
+                <w:sz w:val="24"/>
+                <w:szCs w:val="24"/>
+              </w:rPr>
+            </w:pPr>
+            <w:r>
+              <w:rPr>
+                <w:rFonts w:ascii="Cambria" w:hAnsi="Cambria"/>
+                <w:sz w:val="24"/>
+                <w:szCs w:val="24"/>
+              </w:rPr>
+              <w:t>#2. Model. Consists of open buffers and their text, cursors/anchors, etc.</w:t>
+            </w:r>
+          </w:p>
+          <w:p>
+            <w:pPr>
+              <w:rPr>
+                <w:rFonts w:ascii="Cambria" w:hAnsi="Cambria"/>
+                <w:sz w:val="24"/>
+                <w:szCs w:val="24"/>
+              </w:rPr>
+            </w:pPr>
+          </w:p>
+          <w:p>
+            <w:pPr>
+              <w:rPr>
+                <w:rFonts w:ascii="Cambria" w:hAnsi="Cambria"/>
+                <w:sz w:val="24"/>
+                <w:szCs w:val="24"/>
+              </w:rPr>
+            </w:pPr>
+            <w:r>
+              <w:rPr>
+                <w:rFonts w:ascii="Cambria" w:hAnsi="Cambria"/>
+                <w:sz w:val="24"/>
+                <w:szCs w:val="24"/>
+              </w:rPr>
+              <w:t>#2: Project/file system monitor. This tracks what files and directories exist under the project root and can raise events (maybe? Or is it polling?) when files have been modified, added, or deleted. Clients can issue save and load commands, but this module need know nothing about why.</w:t>
+            </w:r>
+          </w:p>
+          <w:p>
+            <w:pPr>
+              <w:rPr>
+                <w:rFonts w:ascii="Cambria" w:hAnsi="Cambria"/>
+                <w:sz w:val="24"/>
+                <w:szCs w:val="24"/>
+              </w:rPr>
+            </w:pPr>
+          </w:p>
+          <w:p>
+            <w:pPr>
+              <w:rPr>
+                <w:rFonts w:ascii="Cambria" w:hAnsi="Cambria"/>
+                <w:sz w:val="24"/>
+                <w:szCs w:val="24"/>
+              </w:rPr>
+            </w:pPr>
+            <w:r>
+              <w:rPr>
+                <w:rFonts w:ascii="Cambria" w:hAnsi="Cambria"/>
+                <w:sz w:val="24"/>
+                <w:szCs w:val="24"/>
+              </w:rPr>
+              <w:t>#3: Command parser. The front end for lexical analysis and parsing of spoken text takes spoken language definitions (which are guaranteed not to change between snapshots) and spits out a list of model deltas and/or irreversible commands.</w:t>
+            </w:r>
+          </w:p>
+          <w:p>
+            <w:pPr>
+              <w:rPr>
+                <w:rFonts w:ascii="Cambria" w:hAnsi="Cambria"/>
+                <w:sz w:val="24"/>
+                <w:szCs w:val="24"/>
+              </w:rPr>
+            </w:pPr>
+          </w:p>
+          <w:p>
+            <w:pPr>
+              <w:rPr>
+                <w:rFonts w:ascii="Cambria" w:hAnsi="Cambria"/>
+                <w:sz w:val="24"/>
+                <w:szCs w:val="24"/>
+              </w:rPr>
+            </w:pPr>
+            <w:r>
+              <w:rPr>
+                <w:rFonts w:ascii="Cambria" w:hAnsi="Cambria"/>
+                <w:sz w:val="24"/>
+                <w:szCs w:val="24"/>
+              </w:rPr>
+              <w:t xml:space="preserve">#4: Syntax highlighter. </w:t>
+            </w:r>
+          </w:p>
+          <w:p>
+            <w:pPr>
+              <w:rPr>
+                <w:rFonts w:ascii="Cambria" w:hAnsi="Cambria"/>
+                <w:sz w:val="24"/>
+                <w:szCs w:val="24"/>
+              </w:rPr>
+            </w:pPr>
+          </w:p>
+          <w:p>
+            <w:pPr>
+              <w:rPr>
+                <w:rFonts w:ascii="Cambria" w:hAnsi="Cambria"/>
+                <w:sz w:val="24"/>
+                <w:szCs w:val="24"/>
+              </w:rPr>
+            </w:pPr>
+            <w:r>
+              <w:rPr>
+                <w:rFonts w:ascii="Cambria" w:hAnsi="Cambria"/>
+                <w:sz w:val="24"/>
+                <w:szCs w:val="24"/>
+              </w:rPr>
+              <w:t xml:space="preserve">11:19 PM.  Decided to use F# when I realized it’s basically a modernized, .NET compatible </w:t>
+            </w:r>
+            <w:proofErr w:type="spellStart"/>
+            <w:r>
+              <w:rPr>
+                <w:rFonts w:ascii="Cambria" w:hAnsi="Cambria"/>
+                <w:sz w:val="24"/>
+                <w:szCs w:val="24"/>
+              </w:rPr>
+              <w:t>OCaml</w:t>
+            </w:r>
+            <w:proofErr w:type="spellEnd"/>
+            <w:r>
+              <w:rPr>
+                <w:rFonts w:ascii="Cambria" w:hAnsi="Cambria"/>
+                <w:sz w:val="24"/>
+                <w:szCs w:val="24"/>
+              </w:rPr>
+              <w:t xml:space="preserve">. Nice of them to let me know! It’s </w:t>
+            </w:r>
+            <w:r>
+              <w:rPr>
+                <w:rFonts w:ascii="Cambria" w:hAnsi="Cambria"/>
+                <w:i/>
+                <w:iCs/>
+                <w:sz w:val="24"/>
+                <w:szCs w:val="24"/>
+              </w:rPr>
+              <w:t xml:space="preserve">good shit though.  </w:t>
+            </w:r>
+            <w:r>
+              <w:rPr>
+                <w:rFonts w:ascii="Cambria" w:hAnsi="Cambria"/>
+                <w:sz w:val="24"/>
+                <w:szCs w:val="24"/>
+              </w:rPr>
+              <w:t xml:space="preserve">Done for the night. </w:t>
+            </w:r>
+          </w:p>
+          <w:p>
+            <w:pPr>
+              <w:rPr>
+                <w:rFonts w:ascii="Cambria" w:hAnsi="Cambria"/>
+                <w:sz w:val="24"/>
+                <w:szCs w:val="24"/>
+              </w:rPr>
+            </w:pPr>
+          </w:p>
+          <w:p>
+            <w:pPr>
+              <w:rPr>
+                <w:rFonts w:ascii="Cambria" w:hAnsi="Cambria"/>
+                <w:b/>
+                <w:bCs/>
+                <w:sz w:val="24"/>
+                <w:szCs w:val="24"/>
+              </w:rPr>
+            </w:pPr>
+            <w:r>
+              <w:rPr>
+                <w:rFonts w:ascii="Cambria" w:hAnsi="Cambria"/>
+                <w:b/>
+                <w:bCs/>
+                <w:sz w:val="24"/>
+                <w:szCs w:val="24"/>
+              </w:rPr>
+              <w:t>Daily effort:  3h 25m</w:t>
+            </w:r>
+          </w:p>
+          <w:p>
+            <w:pPr>
+              <w:rPr>
+                <w:rFonts w:ascii="Cambria" w:hAnsi="Cambria"/>
+                <w:sz w:val="24"/>
+                <w:szCs w:val="24"/>
+              </w:rPr>
+            </w:pPr>
+            <w:r>
+              <w:rPr>
+                <w:rFonts w:ascii="Cambria" w:hAnsi="Cambria"/>
+                <w:b/>
+                <w:bCs/>
+                <w:sz w:val="24"/>
+                <w:szCs w:val="24"/>
+              </w:rPr>
+              <w:t>Total effort:  3h 25m</w:t>
+            </w:r>
           </w:p>
         </w:tc>
       </w:tr>
@@ -488,12 +859,217 @@
                 <w:szCs w:val="24"/>
               </w:rPr>
             </w:pPr>
+            <w:r>
+              <w:rPr>
+                <w:rFonts w:ascii="Cambria" w:hAnsi="Cambria"/>
+                <w:sz w:val="24"/>
+                <w:szCs w:val="24"/>
+              </w:rPr>
+              <w:lastRenderedPageBreak/>
+              <w:t>Thu March 12</w:t>
+            </w:r>
           </w:p>
         </w:tc>
         <w:tc>
           <w:tcPr>
             <w:tcW w:w="7465" w:type="dxa"/>
           </w:tcPr>
+          <w:p>
+            <w:pPr>
+              <w:rPr>
+                <w:rFonts w:ascii="Cambria" w:hAnsi="Cambria"/>
+                <w:sz w:val="24"/>
+                <w:szCs w:val="24"/>
+              </w:rPr>
+            </w:pPr>
+            <w:r>
+              <w:rPr>
+                <w:rFonts w:ascii="Cambria" w:hAnsi="Cambria"/>
+                <w:sz w:val="24"/>
+                <w:szCs w:val="24"/>
+              </w:rPr>
+              <w:t>8:34 AM. It looks like I’m either using .NET Core with VS code (and the nic</w:t>
+            </w:r>
+            <w:bookmarkStart w:id="0" w:name="_GoBack"/>
+            <w:bookmarkEnd w:id="0"/>
+            <w:r>
+              <w:rPr>
+                <w:rFonts w:ascii="Cambria" w:hAnsi="Cambria"/>
+                <w:sz w:val="24"/>
+                <w:szCs w:val="24"/>
+              </w:rPr>
+              <w:t xml:space="preserve">e editor) or .NET Framework with Visual Studio (and </w:t>
+            </w:r>
+            <w:proofErr w:type="spellStart"/>
+            <w:r>
+              <w:rPr>
+                <w:rFonts w:ascii="Cambria" w:hAnsi="Cambria"/>
+                <w:sz w:val="24"/>
+                <w:szCs w:val="24"/>
+              </w:rPr>
+              <w:t>QEdit</w:t>
+            </w:r>
+            <w:proofErr w:type="spellEnd"/>
+            <w:r>
+              <w:rPr>
+                <w:rFonts w:ascii="Cambria" w:hAnsi="Cambria"/>
+                <w:sz w:val="24"/>
+                <w:szCs w:val="24"/>
+              </w:rPr>
+              <w:t>). That’s going to restrict my options either way. I’m thinking it might be smart to just go with</w:t>
+            </w:r>
+            <w:r>
+              <w:rPr>
+                <w:rFonts w:ascii="Cambria" w:hAnsi="Cambria"/>
+                <w:sz w:val="24"/>
+                <w:szCs w:val="24"/>
+              </w:rPr>
+              <w:t xml:space="preserve"> [</w:t>
+            </w:r>
+            <w:proofErr w:type="gramStart"/>
+            <w:r>
+              <w:rPr>
+                <w:rFonts w:ascii="Cambria" w:hAnsi="Cambria"/>
+                <w:sz w:val="24"/>
+                <w:szCs w:val="24"/>
+              </w:rPr>
+              <w:t>15 minute</w:t>
+            </w:r>
+            <w:proofErr w:type="gramEnd"/>
+            <w:r>
+              <w:rPr>
+                <w:rFonts w:ascii="Cambria" w:hAnsi="Cambria"/>
+                <w:sz w:val="24"/>
+                <w:szCs w:val="24"/>
+              </w:rPr>
+              <w:t xml:space="preserve"> break] Visual Studio. </w:t>
+            </w:r>
+            <w:proofErr w:type="spellStart"/>
+            <w:r>
+              <w:rPr>
+                <w:rFonts w:ascii="Cambria" w:hAnsi="Cambria"/>
+                <w:sz w:val="24"/>
+                <w:szCs w:val="24"/>
+              </w:rPr>
+              <w:t>QEdit</w:t>
+            </w:r>
+            <w:proofErr w:type="spellEnd"/>
+            <w:r>
+              <w:rPr>
+                <w:rFonts w:ascii="Cambria" w:hAnsi="Cambria"/>
+                <w:sz w:val="24"/>
+                <w:szCs w:val="24"/>
+              </w:rPr>
+              <w:t xml:space="preserve"> isn’t that bad. Break @ 9:00 AM</w:t>
+            </w:r>
+          </w:p>
+          <w:p>
+            <w:pPr>
+              <w:rPr>
+                <w:rFonts w:ascii="Cambria" w:hAnsi="Cambria"/>
+                <w:sz w:val="24"/>
+                <w:szCs w:val="24"/>
+              </w:rPr>
+            </w:pPr>
+          </w:p>
+          <w:p>
+            <w:pPr>
+              <w:rPr>
+                <w:rFonts w:ascii="Cambria" w:hAnsi="Cambria"/>
+                <w:sz w:val="24"/>
+                <w:szCs w:val="24"/>
+              </w:rPr>
+            </w:pPr>
+            <w:r>
+              <w:rPr>
+                <w:rFonts w:ascii="Cambria" w:hAnsi="Cambria"/>
+                <w:sz w:val="24"/>
+                <w:szCs w:val="24"/>
+              </w:rPr>
+              <w:t xml:space="preserve">11:37 AM. Going to investigate mixing framework and core. Okay, it really is impossible. As far as I can tell… I’m going to stick with Framework and use </w:t>
+            </w:r>
+            <w:proofErr w:type="spellStart"/>
+            <w:r>
+              <w:rPr>
+                <w:rFonts w:ascii="Cambria" w:hAnsi="Cambria"/>
+                <w:sz w:val="24"/>
+                <w:szCs w:val="24"/>
+              </w:rPr>
+              <w:t>QEdit</w:t>
+            </w:r>
+            <w:proofErr w:type="spellEnd"/>
+            <w:r>
+              <w:rPr>
+                <w:rFonts w:ascii="Cambria" w:hAnsi="Cambria"/>
+                <w:sz w:val="24"/>
+                <w:szCs w:val="24"/>
+              </w:rPr>
+              <w:t xml:space="preserve">. Time to start making </w:t>
+            </w:r>
+            <w:proofErr w:type="spellStart"/>
+            <w:r>
+              <w:rPr>
+                <w:rFonts w:ascii="Cambria" w:hAnsi="Cambria"/>
+                <w:sz w:val="24"/>
+                <w:szCs w:val="24"/>
+              </w:rPr>
+              <w:t>defs</w:t>
+            </w:r>
+            <w:proofErr w:type="spellEnd"/>
+            <w:r>
+              <w:rPr>
+                <w:rFonts w:ascii="Cambria" w:hAnsi="Cambria"/>
+                <w:sz w:val="24"/>
+                <w:szCs w:val="24"/>
+              </w:rPr>
+              <w:t xml:space="preserve">. Break 28 min. </w:t>
+            </w:r>
+          </w:p>
+          <w:p>
+            <w:pPr>
+              <w:rPr>
+                <w:rFonts w:ascii="Cambria" w:hAnsi="Cambria"/>
+                <w:sz w:val="24"/>
+                <w:szCs w:val="24"/>
+              </w:rPr>
+            </w:pPr>
+          </w:p>
+          <w:p>
+            <w:pPr>
+              <w:rPr>
+                <w:rFonts w:ascii="Cambria" w:hAnsi="Cambria"/>
+                <w:sz w:val="24"/>
+                <w:szCs w:val="24"/>
+              </w:rPr>
+            </w:pPr>
+            <w:r>
+              <w:rPr>
+                <w:rFonts w:ascii="Cambria" w:hAnsi="Cambria"/>
+                <w:sz w:val="24"/>
+                <w:szCs w:val="24"/>
+              </w:rPr>
+              <w:t xml:space="preserve">2:45 pm stopping, mostly done with </w:t>
+            </w:r>
+            <w:proofErr w:type="spellStart"/>
+            <w:r>
+              <w:rPr>
+                <w:rFonts w:ascii="Cambria" w:hAnsi="Cambria"/>
+                <w:sz w:val="24"/>
+                <w:szCs w:val="24"/>
+              </w:rPr>
+              <w:t>defs</w:t>
+            </w:r>
+            <w:proofErr w:type="spellEnd"/>
+          </w:p>
+          <w:p>
+            <w:pPr>
+              <w:rPr>
+                <w:rFonts w:ascii="Cambria" w:hAnsi="Cambria"/>
+                <w:sz w:val="24"/>
+                <w:szCs w:val="24"/>
+              </w:rPr>
+            </w:pPr>
+          </w:p>
           <w:p>
             <w:pPr>
               <w:rPr>

</xml_diff>

<commit_message>
Yeah, electron is better after all
</commit_message>
<xml_diff>
--- a/LastStop_DevelopmentJournal.docx
+++ b/LastStop_DevelopmentJournal.docx
@@ -107,105 +107,33 @@
                 <w:sz w:val="24"/>
                 <w:szCs w:val="24"/>
               </w:rPr>
-              <w:t xml:space="preserve">5:30 PM. First check in. Titled the project “Last Stop” because I hope this is the last </w:t>
-            </w:r>
-            <w:proofErr w:type="gramStart"/>
-            <w:r>
-              <w:rPr>
-                <w:rFonts w:ascii="Cambria" w:hAnsi="Cambria"/>
-                <w:sz w:val="24"/>
-                <w:szCs w:val="24"/>
-              </w:rPr>
-              <w:t>time</w:t>
-            </w:r>
-            <w:proofErr w:type="gramEnd"/>
-            <w:r>
-              <w:rPr>
-                <w:rFonts w:ascii="Cambria" w:hAnsi="Cambria"/>
-                <w:sz w:val="24"/>
-                <w:szCs w:val="24"/>
-              </w:rPr>
-              <w:t xml:space="preserve"> I’ll ever try to make an editor. Feeling discouraged, low energy. I’ve been here </w:t>
-            </w:r>
-            <w:proofErr w:type="gramStart"/>
-            <w:r>
-              <w:rPr>
-                <w:rFonts w:ascii="Cambria" w:hAnsi="Cambria"/>
-                <w:sz w:val="24"/>
-                <w:szCs w:val="24"/>
-              </w:rPr>
-              <w:t>before</w:t>
-            </w:r>
-            <w:proofErr w:type="gramEnd"/>
-            <w:r>
-              <w:rPr>
-                <w:rFonts w:ascii="Cambria" w:hAnsi="Cambria"/>
-                <w:sz w:val="24"/>
-                <w:szCs w:val="24"/>
-              </w:rPr>
-              <w:t xml:space="preserve"> and it doesn’t feel good to start from zero again. This really </w:t>
-            </w:r>
-            <w:proofErr w:type="gramStart"/>
-            <w:r>
-              <w:rPr>
-                <w:rFonts w:ascii="Cambria" w:hAnsi="Cambria"/>
-                <w:sz w:val="24"/>
-                <w:szCs w:val="24"/>
-              </w:rPr>
-              <w:t>has to</w:t>
-            </w:r>
-            <w:proofErr w:type="gramEnd"/>
-            <w:r>
-              <w:rPr>
-                <w:rFonts w:ascii="Cambria" w:hAnsi="Cambria"/>
-                <w:sz w:val="24"/>
-                <w:szCs w:val="24"/>
-              </w:rPr>
-              <w:t xml:space="preserve"> be the last time.</w:t>
-            </w:r>
-          </w:p>
-          <w:p>
-            <w:pPr>
-              <w:rPr>
-                <w:rFonts w:ascii="Cambria" w:hAnsi="Cambria"/>
-                <w:sz w:val="24"/>
-                <w:szCs w:val="24"/>
-              </w:rPr>
-            </w:pPr>
-          </w:p>
-          <w:p>
-            <w:pPr>
-              <w:rPr>
-                <w:rFonts w:ascii="Cambria" w:hAnsi="Cambria"/>
-                <w:sz w:val="24"/>
-                <w:szCs w:val="24"/>
-              </w:rPr>
-            </w:pPr>
-            <w:r>
-              <w:rPr>
-                <w:rFonts w:ascii="Cambria" w:hAnsi="Cambria"/>
-                <w:sz w:val="24"/>
-                <w:szCs w:val="24"/>
-              </w:rPr>
-              <w:t xml:space="preserve">Decision paralysis sets in. Not sure where to start, what the project scope should be. The </w:t>
-            </w:r>
-            <w:proofErr w:type="gramStart"/>
-            <w:r>
-              <w:rPr>
-                <w:rFonts w:ascii="Cambria" w:hAnsi="Cambria"/>
-                <w:sz w:val="24"/>
-                <w:szCs w:val="24"/>
-              </w:rPr>
-              <w:t>ultimate goal</w:t>
-            </w:r>
-            <w:proofErr w:type="gramEnd"/>
-            <w:r>
-              <w:rPr>
-                <w:rFonts w:ascii="Cambria" w:hAnsi="Cambria"/>
-                <w:sz w:val="24"/>
-                <w:szCs w:val="24"/>
-              </w:rPr>
-              <w:t xml:space="preserve"> is to be able to make software by voice with no compromises in any language (provided I’ve made voice definitions for it). Many ways to achieve that goal, all different.</w:t>
+              <w:t>5:30 PM. First check in. Titled the project “Last Stop” because I hope this is the last time I’ll ever try to make an editor. Feeling discouraged, low energy. I’ve been here before and it doesn’t feel good to start from zero again. This really has to be the last time.</w:t>
+            </w:r>
+          </w:p>
+          <w:p>
+            <w:pPr>
+              <w:rPr>
+                <w:rFonts w:ascii="Cambria" w:hAnsi="Cambria"/>
+                <w:sz w:val="24"/>
+                <w:szCs w:val="24"/>
+              </w:rPr>
+            </w:pPr>
+          </w:p>
+          <w:p>
+            <w:pPr>
+              <w:rPr>
+                <w:rFonts w:ascii="Cambria" w:hAnsi="Cambria"/>
+                <w:sz w:val="24"/>
+                <w:szCs w:val="24"/>
+              </w:rPr>
+            </w:pPr>
+            <w:r>
+              <w:rPr>
+                <w:rFonts w:ascii="Cambria" w:hAnsi="Cambria"/>
+                <w:sz w:val="24"/>
+                <w:szCs w:val="24"/>
+              </w:rPr>
+              <w:t>Decision paralysis sets in. Not sure where to start, what the project scope should be. The ultimate goal is to be able to make software by voice with no compromises in any language (provided I’ve made voice definitions for it). Many ways to achieve that goal, all different.</w:t>
             </w:r>
           </w:p>
           <w:p>
@@ -415,25 +343,7 @@
                 <w:sz w:val="24"/>
                 <w:szCs w:val="24"/>
               </w:rPr>
-              <w:t xml:space="preserve">Windows: each window subscribes to a certain view of the model. Changes in the model trigger events sent to the window. contains a single </w:t>
-            </w:r>
-            <w:proofErr w:type="spellStart"/>
-            <w:r>
-              <w:rPr>
-                <w:rFonts w:ascii="Cambria" w:hAnsi="Cambria"/>
-                <w:sz w:val="24"/>
-                <w:szCs w:val="24"/>
-              </w:rPr>
-              <w:t>UserControl</w:t>
-            </w:r>
-            <w:proofErr w:type="spellEnd"/>
-            <w:r>
-              <w:rPr>
-                <w:rFonts w:ascii="Cambria" w:hAnsi="Cambria"/>
-                <w:sz w:val="24"/>
-                <w:szCs w:val="24"/>
-              </w:rPr>
-              <w:t xml:space="preserve"> and subscribes to a certain view of the model.</w:t>
+              <w:t>Windows: each window subscribes to a certain view of the model. Changes in the model trigger events sent to the window. contains a single UserControl and subscribes to a certain view of the model.</w:t>
             </w:r>
           </w:p>
           <w:p>
@@ -471,25 +381,7 @@
                 <w:sz w:val="24"/>
                 <w:szCs w:val="24"/>
               </w:rPr>
-              <w:t xml:space="preserve"> a character-matrix </w:t>
-            </w:r>
-            <w:proofErr w:type="spellStart"/>
-            <w:r>
-              <w:rPr>
-                <w:rFonts w:ascii="Cambria" w:hAnsi="Cambria"/>
-                <w:sz w:val="24"/>
-                <w:szCs w:val="24"/>
-              </w:rPr>
-              <w:t>UserControl</w:t>
-            </w:r>
-            <w:proofErr w:type="spellEnd"/>
-            <w:r>
-              <w:rPr>
-                <w:rFonts w:ascii="Cambria" w:hAnsi="Cambria"/>
-                <w:sz w:val="24"/>
-                <w:szCs w:val="24"/>
-              </w:rPr>
-              <w:t xml:space="preserve"> with background/color/in-text markup options</w:t>
+              <w:t xml:space="preserve"> a character-matrix UserControl with background/color/in-text markup options</w:t>
             </w:r>
           </w:p>
           <w:p>
@@ -511,18 +403,8 @@
                 <w:sz w:val="24"/>
                 <w:szCs w:val="24"/>
               </w:rPr>
-              <w:t xml:space="preserve">Input: a textbox </w:t>
-            </w:r>
-            <w:proofErr w:type="spellStart"/>
-            <w:r>
-              <w:rPr>
-                <w:rFonts w:ascii="Cambria" w:hAnsi="Cambria"/>
-                <w:sz w:val="24"/>
-                <w:szCs w:val="24"/>
-              </w:rPr>
-              <w:t>UserControl</w:t>
-            </w:r>
-            <w:proofErr w:type="spellEnd"/>
+              <w:t>Input: a textbox UserControl</w:t>
+            </w:r>
           </w:p>
           <w:p>
             <w:pPr>
@@ -573,7 +455,15 @@
                 <w:sz w:val="24"/>
                 <w:szCs w:val="24"/>
               </w:rPr>
-              <w:t>9:18 PM. Resuming!</w:t>
+              <w:t>9:18 PM. Resuming</w:t>
+            </w:r>
+            <w:r>
+              <w:rPr>
+                <w:rFonts w:ascii="Cambria" w:hAnsi="Cambria"/>
+                <w:sz w:val="24"/>
+                <w:szCs w:val="24"/>
+              </w:rPr>
+              <w:t>!</w:t>
             </w:r>
           </w:p>
           <w:p>
@@ -756,25 +646,7 @@
                 <w:sz w:val="24"/>
                 <w:szCs w:val="24"/>
               </w:rPr>
-              <w:t xml:space="preserve">11:19 PM.  Decided to use F# when I realized it’s basically a modernized, .NET compatible </w:t>
-            </w:r>
-            <w:proofErr w:type="spellStart"/>
-            <w:r>
-              <w:rPr>
-                <w:rFonts w:ascii="Cambria" w:hAnsi="Cambria"/>
-                <w:sz w:val="24"/>
-                <w:szCs w:val="24"/>
-              </w:rPr>
-              <w:t>OCaml</w:t>
-            </w:r>
-            <w:proofErr w:type="spellEnd"/>
-            <w:r>
-              <w:rPr>
-                <w:rFonts w:ascii="Cambria" w:hAnsi="Cambria"/>
-                <w:sz w:val="24"/>
-                <w:szCs w:val="24"/>
-              </w:rPr>
-              <w:t xml:space="preserve">. Nice of them to let me know! It’s </w:t>
+              <w:t xml:space="preserve">11:19 PM.  Decided to use F# when I realized it’s basically a modernized, .NET compatible OCaml. Nice of them to let me know! It’s </w:t>
             </w:r>
             <w:r>
               <w:rPr>
@@ -888,178 +760,438 @@
                 <w:sz w:val="24"/>
                 <w:szCs w:val="24"/>
               </w:rPr>
-              <w:t>8:34 AM. It looks like I’m either using .NET Core with VS code (and the nic</w:t>
+              <w:t>8:34 AM. It looks like I’m either using .NET Core with VS code (and the nice editor) or .NET Framework with Visual Studio (and QEdit). That’s going to restrict my options either way. I’m thinking it might be smart to just go with</w:t>
+            </w:r>
+            <w:r>
+              <w:rPr>
+                <w:rFonts w:ascii="Cambria" w:hAnsi="Cambria"/>
+                <w:sz w:val="24"/>
+                <w:szCs w:val="24"/>
+              </w:rPr>
+              <w:t xml:space="preserve"> [15 minute break] Visual Studio. QEdit isn’t that bad. Break @ 9:00 AM</w:t>
+            </w:r>
+          </w:p>
+          <w:p>
+            <w:pPr>
+              <w:rPr>
+                <w:rFonts w:ascii="Cambria" w:hAnsi="Cambria"/>
+                <w:sz w:val="24"/>
+                <w:szCs w:val="24"/>
+              </w:rPr>
+            </w:pPr>
+          </w:p>
+          <w:p>
+            <w:pPr>
+              <w:rPr>
+                <w:rFonts w:ascii="Cambria" w:hAnsi="Cambria"/>
+                <w:sz w:val="24"/>
+                <w:szCs w:val="24"/>
+              </w:rPr>
+            </w:pPr>
+            <w:r>
+              <w:rPr>
+                <w:rFonts w:ascii="Cambria" w:hAnsi="Cambria"/>
+                <w:sz w:val="24"/>
+                <w:szCs w:val="24"/>
+              </w:rPr>
+              <w:t xml:space="preserve">11:37 AM. Going to investigate mixing framework and core. Okay, it really is impossible. As far as I can tell… I’m going to stick with Framework and use QEdit. Time to start making </w:t>
+            </w:r>
+            <w:r>
+              <w:rPr>
+                <w:rFonts w:ascii="Cambria" w:hAnsi="Cambria"/>
+                <w:sz w:val="24"/>
+                <w:szCs w:val="24"/>
+              </w:rPr>
+              <w:t xml:space="preserve">defs. Break 28 min. </w:t>
+            </w:r>
+          </w:p>
+          <w:p>
+            <w:pPr>
+              <w:rPr>
+                <w:rFonts w:ascii="Cambria" w:hAnsi="Cambria"/>
+                <w:sz w:val="24"/>
+                <w:szCs w:val="24"/>
+              </w:rPr>
+            </w:pPr>
+          </w:p>
+          <w:p>
+            <w:pPr>
+              <w:rPr>
+                <w:rFonts w:ascii="Cambria" w:hAnsi="Cambria"/>
+                <w:sz w:val="24"/>
+                <w:szCs w:val="24"/>
+              </w:rPr>
+            </w:pPr>
+            <w:r>
+              <w:rPr>
+                <w:rFonts w:ascii="Cambria" w:hAnsi="Cambria"/>
+                <w:sz w:val="24"/>
+                <w:szCs w:val="24"/>
+              </w:rPr>
+              <w:t>2:45 pm stopping, mostly done with defs</w:t>
+            </w:r>
+          </w:p>
+          <w:p>
+            <w:pPr>
+              <w:rPr>
+                <w:rFonts w:ascii="Cambria" w:hAnsi="Cambria"/>
+                <w:sz w:val="24"/>
+                <w:szCs w:val="24"/>
+              </w:rPr>
+            </w:pPr>
+          </w:p>
+          <w:p>
+            <w:pPr>
+              <w:rPr>
+                <w:rFonts w:ascii="Cambria" w:hAnsi="Cambria"/>
+                <w:b/>
+                <w:bCs/>
+                <w:sz w:val="24"/>
+                <w:szCs w:val="24"/>
+              </w:rPr>
+            </w:pPr>
+            <w:r>
+              <w:rPr>
+                <w:rFonts w:ascii="Cambria" w:hAnsi="Cambria"/>
+                <w:b/>
+                <w:bCs/>
+                <w:sz w:val="24"/>
+                <w:szCs w:val="24"/>
+              </w:rPr>
+              <w:t>Daily effort: 3h 19m</w:t>
+            </w:r>
+          </w:p>
+          <w:p>
+            <w:pPr>
+              <w:rPr>
+                <w:rFonts w:ascii="Cambria" w:hAnsi="Cambria"/>
+                <w:b/>
+                <w:bCs/>
+                <w:sz w:val="24"/>
+                <w:szCs w:val="24"/>
+              </w:rPr>
+            </w:pPr>
+            <w:r>
+              <w:rPr>
+                <w:rFonts w:ascii="Cambria" w:hAnsi="Cambria"/>
+                <w:b/>
+                <w:bCs/>
+                <w:sz w:val="24"/>
+                <w:szCs w:val="24"/>
+              </w:rPr>
+              <w:t>Total effort: 6h 44m</w:t>
+            </w:r>
+          </w:p>
+        </w:tc>
+      </w:tr>
+      <w:tr>
+        <w:tc>
+          <w:tcPr>
+            <w:tcW w:w="1885" w:type="dxa"/>
+          </w:tcPr>
+          <w:p>
+            <w:pPr>
+              <w:rPr>
+                <w:rFonts w:ascii="Cambria" w:hAnsi="Cambria"/>
+                <w:sz w:val="24"/>
+                <w:szCs w:val="24"/>
+              </w:rPr>
+            </w:pPr>
+            <w:r>
+              <w:rPr>
+                <w:rFonts w:ascii="Cambria" w:hAnsi="Cambria"/>
+                <w:sz w:val="24"/>
+                <w:szCs w:val="24"/>
+              </w:rPr>
+              <w:lastRenderedPageBreak/>
+              <w:t>Fri March 13</w:t>
+            </w:r>
+          </w:p>
+        </w:tc>
+        <w:tc>
+          <w:tcPr>
+            <w:tcW w:w="7465" w:type="dxa"/>
+          </w:tcPr>
+          <w:p>
+            <w:pPr>
+              <w:rPr>
+                <w:rFonts w:ascii="Cambria" w:hAnsi="Cambria"/>
+                <w:sz w:val="24"/>
+                <w:szCs w:val="24"/>
+              </w:rPr>
+            </w:pPr>
+            <w:r>
+              <w:rPr>
+                <w:rFonts w:ascii="Cambria" w:hAnsi="Cambria"/>
+                <w:sz w:val="24"/>
+                <w:szCs w:val="24"/>
+              </w:rPr>
+              <w:t xml:space="preserve">Did about 1 hour of work… but it got killed off when I hard shutdown the computer. </w:t>
+            </w:r>
+          </w:p>
+          <w:p>
+            <w:pPr>
+              <w:rPr>
+                <w:rFonts w:ascii="Cambria" w:hAnsi="Cambria"/>
+                <w:sz w:val="24"/>
+                <w:szCs w:val="24"/>
+              </w:rPr>
+            </w:pPr>
+          </w:p>
+          <w:p>
+            <w:pPr>
+              <w:rPr>
+                <w:rFonts w:ascii="Cambria" w:hAnsi="Cambria"/>
+                <w:b/>
+                <w:bCs/>
+                <w:sz w:val="24"/>
+                <w:szCs w:val="24"/>
+              </w:rPr>
+            </w:pPr>
+            <w:r>
+              <w:rPr>
+                <w:rFonts w:ascii="Cambria" w:hAnsi="Cambria"/>
+                <w:b/>
+                <w:bCs/>
+                <w:sz w:val="24"/>
+                <w:szCs w:val="24"/>
+              </w:rPr>
+              <w:t>Daily effort: 1h 0m</w:t>
+            </w:r>
+          </w:p>
+          <w:p>
+            <w:pPr>
+              <w:rPr>
+                <w:rFonts w:ascii="Cambria" w:hAnsi="Cambria"/>
+                <w:sz w:val="24"/>
+                <w:szCs w:val="24"/>
+              </w:rPr>
+            </w:pPr>
+            <w:r>
+              <w:rPr>
+                <w:rFonts w:ascii="Cambria" w:hAnsi="Cambria"/>
+                <w:b/>
+                <w:bCs/>
+                <w:sz w:val="24"/>
+                <w:szCs w:val="24"/>
+              </w:rPr>
+              <w:t>Total effort: 7h 44m</w:t>
+            </w:r>
+          </w:p>
+        </w:tc>
+      </w:tr>
+      <w:tr>
+        <w:tc>
+          <w:tcPr>
+            <w:tcW w:w="1885" w:type="dxa"/>
+          </w:tcPr>
+          <w:p>
+            <w:pPr>
+              <w:rPr>
+                <w:rFonts w:ascii="Cambria" w:hAnsi="Cambria"/>
+                <w:sz w:val="24"/>
+                <w:szCs w:val="24"/>
+              </w:rPr>
+            </w:pPr>
+            <w:r>
+              <w:rPr>
+                <w:rFonts w:ascii="Cambria" w:hAnsi="Cambria"/>
+                <w:sz w:val="24"/>
+                <w:szCs w:val="24"/>
+              </w:rPr>
+              <w:t>Sat March 14</w:t>
+            </w:r>
+          </w:p>
+        </w:tc>
+        <w:tc>
+          <w:tcPr>
+            <w:tcW w:w="7465" w:type="dxa"/>
+          </w:tcPr>
+          <w:p>
+            <w:pPr>
+              <w:rPr>
+                <w:rFonts w:ascii="Cambria" w:hAnsi="Cambria"/>
+                <w:sz w:val="24"/>
+                <w:szCs w:val="24"/>
+              </w:rPr>
+            </w:pPr>
+            <w:r>
+              <w:rPr>
+                <w:rFonts w:ascii="Cambria" w:hAnsi="Cambria"/>
+                <w:sz w:val="24"/>
+                <w:szCs w:val="24"/>
+              </w:rPr>
+              <w:t>Ain’t do shit :&lt;</w:t>
+            </w:r>
+          </w:p>
+          <w:p>
+            <w:pPr>
+              <w:rPr>
+                <w:rFonts w:ascii="Cambria" w:hAnsi="Cambria"/>
+                <w:sz w:val="24"/>
+                <w:szCs w:val="24"/>
+              </w:rPr>
+            </w:pPr>
+          </w:p>
+          <w:p>
+            <w:pPr>
+              <w:rPr>
+                <w:rFonts w:ascii="Cambria" w:hAnsi="Cambria"/>
+                <w:b/>
+                <w:bCs/>
+                <w:sz w:val="24"/>
+                <w:szCs w:val="24"/>
+              </w:rPr>
+            </w:pPr>
+            <w:r>
+              <w:rPr>
+                <w:rFonts w:ascii="Cambria" w:hAnsi="Cambria"/>
+                <w:b/>
+                <w:bCs/>
+                <w:sz w:val="24"/>
+                <w:szCs w:val="24"/>
+              </w:rPr>
+              <w:t xml:space="preserve">Daily effort: </w:t>
+            </w:r>
+            <w:r>
+              <w:rPr>
+                <w:rFonts w:ascii="Cambria" w:hAnsi="Cambria"/>
+                <w:b/>
+                <w:bCs/>
+                <w:sz w:val="24"/>
+                <w:szCs w:val="24"/>
+              </w:rPr>
+              <w:t>0</w:t>
+            </w:r>
+            <w:r>
+              <w:rPr>
+                <w:rFonts w:ascii="Cambria" w:hAnsi="Cambria"/>
+                <w:b/>
+                <w:bCs/>
+                <w:sz w:val="24"/>
+                <w:szCs w:val="24"/>
+              </w:rPr>
+              <w:t>h 0m</w:t>
+            </w:r>
+          </w:p>
+          <w:p>
+            <w:pPr>
+              <w:rPr>
+                <w:rFonts w:ascii="Cambria" w:hAnsi="Cambria"/>
+                <w:sz w:val="24"/>
+                <w:szCs w:val="24"/>
+              </w:rPr>
+            </w:pPr>
+            <w:r>
+              <w:rPr>
+                <w:rFonts w:ascii="Cambria" w:hAnsi="Cambria"/>
+                <w:b/>
+                <w:bCs/>
+                <w:sz w:val="24"/>
+                <w:szCs w:val="24"/>
+              </w:rPr>
+              <w:t>Total effort: 7h 44m</w:t>
+            </w:r>
+          </w:p>
+        </w:tc>
+      </w:tr>
+      <w:tr>
+        <w:tc>
+          <w:tcPr>
+            <w:tcW w:w="1885" w:type="dxa"/>
+          </w:tcPr>
+          <w:p>
+            <w:pPr>
+              <w:rPr>
+                <w:rFonts w:ascii="Cambria" w:hAnsi="Cambria"/>
+                <w:sz w:val="24"/>
+                <w:szCs w:val="24"/>
+              </w:rPr>
+            </w:pPr>
+            <w:r>
+              <w:rPr>
+                <w:rFonts w:ascii="Cambria" w:hAnsi="Cambria"/>
+                <w:sz w:val="24"/>
+                <w:szCs w:val="24"/>
+              </w:rPr>
+              <w:t>Sun March 15</w:t>
+            </w:r>
+          </w:p>
+        </w:tc>
+        <w:tc>
+          <w:tcPr>
+            <w:tcW w:w="7465" w:type="dxa"/>
+          </w:tcPr>
+          <w:p>
+            <w:pPr>
+              <w:rPr>
+                <w:rFonts w:ascii="Cambria" w:hAnsi="Cambria"/>
+                <w:sz w:val="24"/>
+                <w:szCs w:val="24"/>
+              </w:rPr>
+            </w:pPr>
+            <w:r>
+              <w:rPr>
+                <w:rFonts w:ascii="Cambria" w:hAnsi="Cambria"/>
+                <w:sz w:val="24"/>
+                <w:szCs w:val="24"/>
+              </w:rPr>
+              <w:t>9:40 ~ 10:00 AM.  Honestly, looking like F# might *not* be the right choice. Gah. The documentation is broken as fuck, windows forms is janky… It’s really discouraging to see how Microsoft has let this language go to the weeds since about 2017.</w:t>
+            </w:r>
+          </w:p>
+          <w:p>
+            <w:pPr>
+              <w:rPr>
+                <w:rFonts w:ascii="Cambria" w:hAnsi="Cambria"/>
+                <w:sz w:val="24"/>
+                <w:szCs w:val="24"/>
+              </w:rPr>
+            </w:pPr>
+          </w:p>
+          <w:p>
+            <w:pPr>
+              <w:rPr>
+                <w:rFonts w:ascii="Cambria" w:hAnsi="Cambria"/>
+                <w:sz w:val="24"/>
+                <w:szCs w:val="24"/>
+              </w:rPr>
+            </w:pPr>
+            <w:r>
+              <w:rPr>
+                <w:rFonts w:ascii="Cambria" w:hAnsi="Cambria"/>
+                <w:sz w:val="24"/>
+                <w:szCs w:val="24"/>
+              </w:rPr>
+              <w:t>Fine. I’ll use Electron/JS. Industry standards…</w:t>
+            </w:r>
+          </w:p>
+          <w:p>
+            <w:pPr>
+              <w:rPr>
+                <w:rFonts w:ascii="Cambria" w:hAnsi="Cambria"/>
+                <w:sz w:val="24"/>
+                <w:szCs w:val="24"/>
+              </w:rPr>
+            </w:pPr>
+          </w:p>
+          <w:p>
+            <w:pPr>
+              <w:rPr>
+                <w:rFonts w:ascii="Cambria" w:hAnsi="Cambria"/>
+                <w:sz w:val="24"/>
+                <w:szCs w:val="24"/>
+              </w:rPr>
+            </w:pPr>
+            <w:r>
+              <w:rPr>
+                <w:rFonts w:ascii="Cambria" w:hAnsi="Cambria"/>
+                <w:sz w:val="24"/>
+                <w:szCs w:val="24"/>
+              </w:rPr>
+              <w:t>10:24 AM.  Typescript/electron is a joy to use. Goddammit. Stopping for a bit.</w:t>
             </w:r>
             <w:bookmarkStart w:id="0" w:name="_GoBack"/>
             <w:bookmarkEnd w:id="0"/>
-            <w:r>
-              <w:rPr>
-                <w:rFonts w:ascii="Cambria" w:hAnsi="Cambria"/>
-                <w:sz w:val="24"/>
-                <w:szCs w:val="24"/>
-              </w:rPr>
-              <w:t xml:space="preserve">e editor) or .NET Framework with Visual Studio (and </w:t>
-            </w:r>
-            <w:proofErr w:type="spellStart"/>
-            <w:r>
-              <w:rPr>
-                <w:rFonts w:ascii="Cambria" w:hAnsi="Cambria"/>
-                <w:sz w:val="24"/>
-                <w:szCs w:val="24"/>
-              </w:rPr>
-              <w:t>QEdit</w:t>
-            </w:r>
-            <w:proofErr w:type="spellEnd"/>
-            <w:r>
-              <w:rPr>
-                <w:rFonts w:ascii="Cambria" w:hAnsi="Cambria"/>
-                <w:sz w:val="24"/>
-                <w:szCs w:val="24"/>
-              </w:rPr>
-              <w:t>). That’s going to restrict my options either way. I’m thinking it might be smart to just go with</w:t>
-            </w:r>
-            <w:r>
-              <w:rPr>
-                <w:rFonts w:ascii="Cambria" w:hAnsi="Cambria"/>
-                <w:sz w:val="24"/>
-                <w:szCs w:val="24"/>
-              </w:rPr>
-              <w:t xml:space="preserve"> [</w:t>
-            </w:r>
-            <w:proofErr w:type="gramStart"/>
-            <w:r>
-              <w:rPr>
-                <w:rFonts w:ascii="Cambria" w:hAnsi="Cambria"/>
-                <w:sz w:val="24"/>
-                <w:szCs w:val="24"/>
-              </w:rPr>
-              <w:t>15 minute</w:t>
-            </w:r>
-            <w:proofErr w:type="gramEnd"/>
-            <w:r>
-              <w:rPr>
-                <w:rFonts w:ascii="Cambria" w:hAnsi="Cambria"/>
-                <w:sz w:val="24"/>
-                <w:szCs w:val="24"/>
-              </w:rPr>
-              <w:t xml:space="preserve"> break] Visual Studio. </w:t>
-            </w:r>
-            <w:proofErr w:type="spellStart"/>
-            <w:r>
-              <w:rPr>
-                <w:rFonts w:ascii="Cambria" w:hAnsi="Cambria"/>
-                <w:sz w:val="24"/>
-                <w:szCs w:val="24"/>
-              </w:rPr>
-              <w:t>QEdit</w:t>
-            </w:r>
-            <w:proofErr w:type="spellEnd"/>
-            <w:r>
-              <w:rPr>
-                <w:rFonts w:ascii="Cambria" w:hAnsi="Cambria"/>
-                <w:sz w:val="24"/>
-                <w:szCs w:val="24"/>
-              </w:rPr>
-              <w:t xml:space="preserve"> isn’t that bad. Break @ 9:00 AM</w:t>
-            </w:r>
-          </w:p>
-          <w:p>
-            <w:pPr>
-              <w:rPr>
-                <w:rFonts w:ascii="Cambria" w:hAnsi="Cambria"/>
-                <w:sz w:val="24"/>
-                <w:szCs w:val="24"/>
-              </w:rPr>
-            </w:pPr>
-          </w:p>
-          <w:p>
-            <w:pPr>
-              <w:rPr>
-                <w:rFonts w:ascii="Cambria" w:hAnsi="Cambria"/>
-                <w:sz w:val="24"/>
-                <w:szCs w:val="24"/>
-              </w:rPr>
-            </w:pPr>
-            <w:r>
-              <w:rPr>
-                <w:rFonts w:ascii="Cambria" w:hAnsi="Cambria"/>
-                <w:sz w:val="24"/>
-                <w:szCs w:val="24"/>
-              </w:rPr>
-              <w:t xml:space="preserve">11:37 AM. Going to investigate mixing framework and core. Okay, it really is impossible. As far as I can tell… I’m going to stick with Framework and use </w:t>
-            </w:r>
-            <w:proofErr w:type="spellStart"/>
-            <w:r>
-              <w:rPr>
-                <w:rFonts w:ascii="Cambria" w:hAnsi="Cambria"/>
-                <w:sz w:val="24"/>
-                <w:szCs w:val="24"/>
-              </w:rPr>
-              <w:t>QEdit</w:t>
-            </w:r>
-            <w:proofErr w:type="spellEnd"/>
-            <w:r>
-              <w:rPr>
-                <w:rFonts w:ascii="Cambria" w:hAnsi="Cambria"/>
-                <w:sz w:val="24"/>
-                <w:szCs w:val="24"/>
-              </w:rPr>
-              <w:t xml:space="preserve">. Time to start making </w:t>
-            </w:r>
-            <w:proofErr w:type="spellStart"/>
-            <w:r>
-              <w:rPr>
-                <w:rFonts w:ascii="Cambria" w:hAnsi="Cambria"/>
-                <w:sz w:val="24"/>
-                <w:szCs w:val="24"/>
-              </w:rPr>
-              <w:t>defs</w:t>
-            </w:r>
-            <w:proofErr w:type="spellEnd"/>
-            <w:r>
-              <w:rPr>
-                <w:rFonts w:ascii="Cambria" w:hAnsi="Cambria"/>
-                <w:sz w:val="24"/>
-                <w:szCs w:val="24"/>
-              </w:rPr>
-              <w:t xml:space="preserve">. Break 28 min. </w:t>
-            </w:r>
-          </w:p>
-          <w:p>
-            <w:pPr>
-              <w:rPr>
-                <w:rFonts w:ascii="Cambria" w:hAnsi="Cambria"/>
-                <w:sz w:val="24"/>
-                <w:szCs w:val="24"/>
-              </w:rPr>
-            </w:pPr>
-          </w:p>
-          <w:p>
-            <w:pPr>
-              <w:rPr>
-                <w:rFonts w:ascii="Cambria" w:hAnsi="Cambria"/>
-                <w:sz w:val="24"/>
-                <w:szCs w:val="24"/>
-              </w:rPr>
-            </w:pPr>
-            <w:r>
-              <w:rPr>
-                <w:rFonts w:ascii="Cambria" w:hAnsi="Cambria"/>
-                <w:sz w:val="24"/>
-                <w:szCs w:val="24"/>
-              </w:rPr>
-              <w:t xml:space="preserve">2:45 pm stopping, mostly done with </w:t>
-            </w:r>
-            <w:proofErr w:type="spellStart"/>
-            <w:r>
-              <w:rPr>
-                <w:rFonts w:ascii="Cambria" w:hAnsi="Cambria"/>
-                <w:sz w:val="24"/>
-                <w:szCs w:val="24"/>
-              </w:rPr>
-              <w:t>defs</w:t>
-            </w:r>
-            <w:proofErr w:type="spellEnd"/>
           </w:p>
           <w:p>
             <w:pPr>

</xml_diff>

<commit_message>
IPC both ways, window id & resize comms
</commit_message>
<xml_diff>
--- a/LastStop_DevelopmentJournal.docx
+++ b/LastStop_DevelopmentJournal.docx
@@ -107,33 +107,105 @@
                 <w:sz w:val="24"/>
                 <w:szCs w:val="24"/>
               </w:rPr>
-              <w:t>5:30 PM. First check in. Titled the project “Last Stop” because I hope this is the last time I’ll ever try to make an editor. Feeling discouraged, low energy. I’ve been here before and it doesn’t feel good to start from zero again. This really has to be the last time.</w:t>
-            </w:r>
-          </w:p>
-          <w:p>
-            <w:pPr>
-              <w:rPr>
-                <w:rFonts w:ascii="Cambria" w:hAnsi="Cambria"/>
-                <w:sz w:val="24"/>
-                <w:szCs w:val="24"/>
-              </w:rPr>
-            </w:pPr>
-          </w:p>
-          <w:p>
-            <w:pPr>
-              <w:rPr>
-                <w:rFonts w:ascii="Cambria" w:hAnsi="Cambria"/>
-                <w:sz w:val="24"/>
-                <w:szCs w:val="24"/>
-              </w:rPr>
-            </w:pPr>
-            <w:r>
-              <w:rPr>
-                <w:rFonts w:ascii="Cambria" w:hAnsi="Cambria"/>
-                <w:sz w:val="24"/>
-                <w:szCs w:val="24"/>
-              </w:rPr>
-              <w:t>Decision paralysis sets in. Not sure where to start, what the project scope should be. The ultimate goal is to be able to make software by voice with no compromises in any language (provided I’ve made voice definitions for it). Many ways to achieve that goal, all different.</w:t>
+              <w:t xml:space="preserve">5:30 PM. First check in. Titled the project “Last Stop” because I hope this is the last </w:t>
+            </w:r>
+            <w:proofErr w:type="gramStart"/>
+            <w:r>
+              <w:rPr>
+                <w:rFonts w:ascii="Cambria" w:hAnsi="Cambria"/>
+                <w:sz w:val="24"/>
+                <w:szCs w:val="24"/>
+              </w:rPr>
+              <w:t>time</w:t>
+            </w:r>
+            <w:proofErr w:type="gramEnd"/>
+            <w:r>
+              <w:rPr>
+                <w:rFonts w:ascii="Cambria" w:hAnsi="Cambria"/>
+                <w:sz w:val="24"/>
+                <w:szCs w:val="24"/>
+              </w:rPr>
+              <w:t xml:space="preserve"> I’ll ever try to make an editor. Feeling discouraged, low energy. I’ve been here </w:t>
+            </w:r>
+            <w:proofErr w:type="gramStart"/>
+            <w:r>
+              <w:rPr>
+                <w:rFonts w:ascii="Cambria" w:hAnsi="Cambria"/>
+                <w:sz w:val="24"/>
+                <w:szCs w:val="24"/>
+              </w:rPr>
+              <w:t>before</w:t>
+            </w:r>
+            <w:proofErr w:type="gramEnd"/>
+            <w:r>
+              <w:rPr>
+                <w:rFonts w:ascii="Cambria" w:hAnsi="Cambria"/>
+                <w:sz w:val="24"/>
+                <w:szCs w:val="24"/>
+              </w:rPr>
+              <w:t xml:space="preserve"> and it doesn’t feel good to start from zero again. This really </w:t>
+            </w:r>
+            <w:proofErr w:type="gramStart"/>
+            <w:r>
+              <w:rPr>
+                <w:rFonts w:ascii="Cambria" w:hAnsi="Cambria"/>
+                <w:sz w:val="24"/>
+                <w:szCs w:val="24"/>
+              </w:rPr>
+              <w:t>has to</w:t>
+            </w:r>
+            <w:proofErr w:type="gramEnd"/>
+            <w:r>
+              <w:rPr>
+                <w:rFonts w:ascii="Cambria" w:hAnsi="Cambria"/>
+                <w:sz w:val="24"/>
+                <w:szCs w:val="24"/>
+              </w:rPr>
+              <w:t xml:space="preserve"> be the last time.</w:t>
+            </w:r>
+          </w:p>
+          <w:p>
+            <w:pPr>
+              <w:rPr>
+                <w:rFonts w:ascii="Cambria" w:hAnsi="Cambria"/>
+                <w:sz w:val="24"/>
+                <w:szCs w:val="24"/>
+              </w:rPr>
+            </w:pPr>
+          </w:p>
+          <w:p>
+            <w:pPr>
+              <w:rPr>
+                <w:rFonts w:ascii="Cambria" w:hAnsi="Cambria"/>
+                <w:sz w:val="24"/>
+                <w:szCs w:val="24"/>
+              </w:rPr>
+            </w:pPr>
+            <w:r>
+              <w:rPr>
+                <w:rFonts w:ascii="Cambria" w:hAnsi="Cambria"/>
+                <w:sz w:val="24"/>
+                <w:szCs w:val="24"/>
+              </w:rPr>
+              <w:t xml:space="preserve">Decision paralysis sets in. Not sure where to start, what the project scope should be. The </w:t>
+            </w:r>
+            <w:proofErr w:type="gramStart"/>
+            <w:r>
+              <w:rPr>
+                <w:rFonts w:ascii="Cambria" w:hAnsi="Cambria"/>
+                <w:sz w:val="24"/>
+                <w:szCs w:val="24"/>
+              </w:rPr>
+              <w:t>ultimate goal</w:t>
+            </w:r>
+            <w:proofErr w:type="gramEnd"/>
+            <w:r>
+              <w:rPr>
+                <w:rFonts w:ascii="Cambria" w:hAnsi="Cambria"/>
+                <w:sz w:val="24"/>
+                <w:szCs w:val="24"/>
+              </w:rPr>
+              <w:t xml:space="preserve"> is to be able to make software by voice with no compromises in any language (provided I’ve made voice definitions for it). Many ways to achieve that goal, all different.</w:t>
             </w:r>
           </w:p>
           <w:p>
@@ -768,7 +840,25 @@
                 <w:sz w:val="24"/>
                 <w:szCs w:val="24"/>
               </w:rPr>
-              <w:t xml:space="preserve"> [15 minute break] Visual Studio. QEdit isn’t that bad. Break @ 9:00 AM</w:t>
+              <w:t xml:space="preserve"> [</w:t>
+            </w:r>
+            <w:proofErr w:type="gramStart"/>
+            <w:r>
+              <w:rPr>
+                <w:rFonts w:ascii="Cambria" w:hAnsi="Cambria"/>
+                <w:sz w:val="24"/>
+                <w:szCs w:val="24"/>
+              </w:rPr>
+              <w:t>15 minute</w:t>
+            </w:r>
+            <w:proofErr w:type="gramEnd"/>
+            <w:r>
+              <w:rPr>
+                <w:rFonts w:ascii="Cambria" w:hAnsi="Cambria"/>
+                <w:sz w:val="24"/>
+                <w:szCs w:val="24"/>
+              </w:rPr>
+              <w:t xml:space="preserve"> break] Visual Studio. QEdit isn’t that bad. Break @ 9:00 AM</w:t>
             </w:r>
           </w:p>
           <w:p>
@@ -1190,17 +1280,34 @@
               </w:rPr>
               <w:t>10:24 AM.  Typescript/electron is a joy to use. Goddammit. Stopping for a bit.</w:t>
             </w:r>
+          </w:p>
+          <w:p>
+            <w:pPr>
+              <w:rPr>
+                <w:rFonts w:ascii="Cambria" w:hAnsi="Cambria"/>
+                <w:sz w:val="24"/>
+                <w:szCs w:val="24"/>
+              </w:rPr>
+            </w:pPr>
+          </w:p>
+          <w:p>
+            <w:pPr>
+              <w:rPr>
+                <w:rFonts w:ascii="Cambria" w:hAnsi="Cambria"/>
+                <w:sz w:val="24"/>
+                <w:szCs w:val="24"/>
+              </w:rPr>
+            </w:pPr>
+            <w:r>
+              <w:rPr>
+                <w:rFonts w:ascii="Cambria" w:hAnsi="Cambria"/>
+                <w:sz w:val="24"/>
+                <w:szCs w:val="24"/>
+              </w:rPr>
+              <w:t>12:54 PM:  Starting back up. Did 13 minutes earlier. Going to create GUI first.</w:t>
+            </w:r>
             <w:bookmarkStart w:id="0" w:name="_GoBack"/>
             <w:bookmarkEnd w:id="0"/>
-          </w:p>
-          <w:p>
-            <w:pPr>
-              <w:rPr>
-                <w:rFonts w:ascii="Cambria" w:hAnsi="Cambria"/>
-                <w:sz w:val="24"/>
-                <w:szCs w:val="24"/>
-              </w:rPr>
-            </w:pPr>
           </w:p>
           <w:p>
             <w:pPr>

</xml_diff>

<commit_message>
No internet for 2 weeks = BIG COMMIT
Wrote store, renderer, language modules!
</commit_message>
<xml_diff>
--- a/LastStop_DevelopmentJournal.docx
+++ b/LastStop_DevelopmentJournal.docx
@@ -107,33 +107,105 @@
                 <w:sz w:val="24"/>
                 <w:szCs w:val="24"/>
               </w:rPr>
-              <w:t>5:30 PM. First check in. Titled the project “Last Stop” because I hope this is the last time I’ll ever try to make an editor. Feeling discouraged, low energy. I’ve been here before and it doesn’t feel good to start from zero again. This really has to be the last time.</w:t>
-            </w:r>
-          </w:p>
-          <w:p>
-            <w:pPr>
-              <w:rPr>
-                <w:rFonts w:ascii="Cambria" w:hAnsi="Cambria"/>
-                <w:sz w:val="24"/>
-                <w:szCs w:val="24"/>
-              </w:rPr>
-            </w:pPr>
-          </w:p>
-          <w:p>
-            <w:pPr>
-              <w:rPr>
-                <w:rFonts w:ascii="Cambria" w:hAnsi="Cambria"/>
-                <w:sz w:val="24"/>
-                <w:szCs w:val="24"/>
-              </w:rPr>
-            </w:pPr>
-            <w:r>
-              <w:rPr>
-                <w:rFonts w:ascii="Cambria" w:hAnsi="Cambria"/>
-                <w:sz w:val="24"/>
-                <w:szCs w:val="24"/>
-              </w:rPr>
-              <w:t>Decision paralysis sets in. Not sure where to start, what the project scope should be. The ultimate goal is to be able to make software by voice with no compromises in any language (provided I’ve made voice definitions for it). Many ways to achieve that goal, all different.</w:t>
+              <w:t xml:space="preserve">5:30 PM. First check in. Titled the project “Last Stop” because I hope this is the last </w:t>
+            </w:r>
+            <w:proofErr w:type="gramStart"/>
+            <w:r>
+              <w:rPr>
+                <w:rFonts w:ascii="Cambria" w:hAnsi="Cambria"/>
+                <w:sz w:val="24"/>
+                <w:szCs w:val="24"/>
+              </w:rPr>
+              <w:t>time</w:t>
+            </w:r>
+            <w:proofErr w:type="gramEnd"/>
+            <w:r>
+              <w:rPr>
+                <w:rFonts w:ascii="Cambria" w:hAnsi="Cambria"/>
+                <w:sz w:val="24"/>
+                <w:szCs w:val="24"/>
+              </w:rPr>
+              <w:t xml:space="preserve"> I’ll ever try to make an editor. Feeling discouraged, low energy. I’ve been here </w:t>
+            </w:r>
+            <w:proofErr w:type="gramStart"/>
+            <w:r>
+              <w:rPr>
+                <w:rFonts w:ascii="Cambria" w:hAnsi="Cambria"/>
+                <w:sz w:val="24"/>
+                <w:szCs w:val="24"/>
+              </w:rPr>
+              <w:t>before</w:t>
+            </w:r>
+            <w:proofErr w:type="gramEnd"/>
+            <w:r>
+              <w:rPr>
+                <w:rFonts w:ascii="Cambria" w:hAnsi="Cambria"/>
+                <w:sz w:val="24"/>
+                <w:szCs w:val="24"/>
+              </w:rPr>
+              <w:t xml:space="preserve"> and it doesn’t feel good to start from zero again. This really </w:t>
+            </w:r>
+            <w:proofErr w:type="gramStart"/>
+            <w:r>
+              <w:rPr>
+                <w:rFonts w:ascii="Cambria" w:hAnsi="Cambria"/>
+                <w:sz w:val="24"/>
+                <w:szCs w:val="24"/>
+              </w:rPr>
+              <w:t>has to</w:t>
+            </w:r>
+            <w:proofErr w:type="gramEnd"/>
+            <w:r>
+              <w:rPr>
+                <w:rFonts w:ascii="Cambria" w:hAnsi="Cambria"/>
+                <w:sz w:val="24"/>
+                <w:szCs w:val="24"/>
+              </w:rPr>
+              <w:t xml:space="preserve"> be the last time.</w:t>
+            </w:r>
+          </w:p>
+          <w:p>
+            <w:pPr>
+              <w:rPr>
+                <w:rFonts w:ascii="Cambria" w:hAnsi="Cambria"/>
+                <w:sz w:val="24"/>
+                <w:szCs w:val="24"/>
+              </w:rPr>
+            </w:pPr>
+          </w:p>
+          <w:p>
+            <w:pPr>
+              <w:rPr>
+                <w:rFonts w:ascii="Cambria" w:hAnsi="Cambria"/>
+                <w:sz w:val="24"/>
+                <w:szCs w:val="24"/>
+              </w:rPr>
+            </w:pPr>
+            <w:r>
+              <w:rPr>
+                <w:rFonts w:ascii="Cambria" w:hAnsi="Cambria"/>
+                <w:sz w:val="24"/>
+                <w:szCs w:val="24"/>
+              </w:rPr>
+              <w:t xml:space="preserve">Decision paralysis sets in. Not sure where to start, what the project scope should be. The </w:t>
+            </w:r>
+            <w:proofErr w:type="gramStart"/>
+            <w:r>
+              <w:rPr>
+                <w:rFonts w:ascii="Cambria" w:hAnsi="Cambria"/>
+                <w:sz w:val="24"/>
+                <w:szCs w:val="24"/>
+              </w:rPr>
+              <w:t>ultimate goal</w:t>
+            </w:r>
+            <w:proofErr w:type="gramEnd"/>
+            <w:r>
+              <w:rPr>
+                <w:rFonts w:ascii="Cambria" w:hAnsi="Cambria"/>
+                <w:sz w:val="24"/>
+                <w:szCs w:val="24"/>
+              </w:rPr>
+              <w:t xml:space="preserve"> is to be able to make software by voice with no compromises in any language (provided I’ve made voice definitions for it). Many ways to achieve that goal, all different.</w:t>
             </w:r>
           </w:p>
           <w:p>
@@ -343,7 +415,25 @@
                 <w:sz w:val="24"/>
                 <w:szCs w:val="24"/>
               </w:rPr>
-              <w:t>Windows: each window subscribes to a certain view of the model. Changes in the model trigger events sent to the window. contains a single UserControl and subscribes to a certain view of the model.</w:t>
+              <w:t xml:space="preserve">Windows: each window subscribes to a certain view of the model. Changes in the model trigger events sent to the window. contains a single </w:t>
+            </w:r>
+            <w:proofErr w:type="spellStart"/>
+            <w:r>
+              <w:rPr>
+                <w:rFonts w:ascii="Cambria" w:hAnsi="Cambria"/>
+                <w:sz w:val="24"/>
+                <w:szCs w:val="24"/>
+              </w:rPr>
+              <w:t>UserControl</w:t>
+            </w:r>
+            <w:proofErr w:type="spellEnd"/>
+            <w:r>
+              <w:rPr>
+                <w:rFonts w:ascii="Cambria" w:hAnsi="Cambria"/>
+                <w:sz w:val="24"/>
+                <w:szCs w:val="24"/>
+              </w:rPr>
+              <w:t xml:space="preserve"> and subscribes to a certain view of the model.</w:t>
             </w:r>
           </w:p>
           <w:p>
@@ -381,7 +471,25 @@
                 <w:sz w:val="24"/>
                 <w:szCs w:val="24"/>
               </w:rPr>
-              <w:t xml:space="preserve"> a character-matrix UserControl with background/color/in-text markup options</w:t>
+              <w:t xml:space="preserve"> a character-matrix </w:t>
+            </w:r>
+            <w:proofErr w:type="spellStart"/>
+            <w:r>
+              <w:rPr>
+                <w:rFonts w:ascii="Cambria" w:hAnsi="Cambria"/>
+                <w:sz w:val="24"/>
+                <w:szCs w:val="24"/>
+              </w:rPr>
+              <w:t>UserControl</w:t>
+            </w:r>
+            <w:proofErr w:type="spellEnd"/>
+            <w:r>
+              <w:rPr>
+                <w:rFonts w:ascii="Cambria" w:hAnsi="Cambria"/>
+                <w:sz w:val="24"/>
+                <w:szCs w:val="24"/>
+              </w:rPr>
+              <w:t xml:space="preserve"> with background/color/in-text markup options</w:t>
             </w:r>
           </w:p>
           <w:p>
@@ -403,8 +511,18 @@
                 <w:sz w:val="24"/>
                 <w:szCs w:val="24"/>
               </w:rPr>
-              <w:t>Input: a textbox UserControl</w:t>
-            </w:r>
+              <w:t xml:space="preserve">Input: a textbox </w:t>
+            </w:r>
+            <w:proofErr w:type="spellStart"/>
+            <w:r>
+              <w:rPr>
+                <w:rFonts w:ascii="Cambria" w:hAnsi="Cambria"/>
+                <w:sz w:val="24"/>
+                <w:szCs w:val="24"/>
+              </w:rPr>
+              <w:t>UserControl</w:t>
+            </w:r>
+            <w:proofErr w:type="spellEnd"/>
           </w:p>
           <w:p>
             <w:pPr>
@@ -646,7 +764,25 @@
                 <w:sz w:val="24"/>
                 <w:szCs w:val="24"/>
               </w:rPr>
-              <w:t xml:space="preserve">11:19 PM.  Decided to use F# when I realized it’s basically a modernized, .NET compatible OCaml. Nice of them to let me know! It’s </w:t>
+              <w:t xml:space="preserve">11:19 PM.  Decided to use F# when I realized it’s basically a modernized, .NET compatible </w:t>
+            </w:r>
+            <w:proofErr w:type="spellStart"/>
+            <w:r>
+              <w:rPr>
+                <w:rFonts w:ascii="Cambria" w:hAnsi="Cambria"/>
+                <w:sz w:val="24"/>
+                <w:szCs w:val="24"/>
+              </w:rPr>
+              <w:t>OCaml</w:t>
+            </w:r>
+            <w:proofErr w:type="spellEnd"/>
+            <w:r>
+              <w:rPr>
+                <w:rFonts w:ascii="Cambria" w:hAnsi="Cambria"/>
+                <w:sz w:val="24"/>
+                <w:szCs w:val="24"/>
+              </w:rPr>
+              <w:t xml:space="preserve">. Nice of them to let me know! It’s </w:t>
             </w:r>
             <w:r>
               <w:rPr>
@@ -760,76 +896,168 @@
                 <w:sz w:val="24"/>
                 <w:szCs w:val="24"/>
               </w:rPr>
-              <w:t>8:34 AM. It looks like I’m either using .NET Core with VS code (and the nice editor) or .NET Framework with Visual Studio (and QEdit). That’s going to restrict my options either way. I’m thinking it might be smart to just go with</w:t>
-            </w:r>
-            <w:r>
-              <w:rPr>
-                <w:rFonts w:ascii="Cambria" w:hAnsi="Cambria"/>
-                <w:sz w:val="24"/>
-                <w:szCs w:val="24"/>
-              </w:rPr>
-              <w:t xml:space="preserve"> [15 minute break] Visual Studio. QEdit isn’t that bad. Break @ 9:00 AM</w:t>
-            </w:r>
-          </w:p>
-          <w:p>
-            <w:pPr>
-              <w:rPr>
-                <w:rFonts w:ascii="Cambria" w:hAnsi="Cambria"/>
-                <w:sz w:val="24"/>
-                <w:szCs w:val="24"/>
-              </w:rPr>
-            </w:pPr>
-          </w:p>
-          <w:p>
-            <w:pPr>
-              <w:rPr>
-                <w:rFonts w:ascii="Cambria" w:hAnsi="Cambria"/>
-                <w:sz w:val="24"/>
-                <w:szCs w:val="24"/>
-              </w:rPr>
-            </w:pPr>
-            <w:r>
-              <w:rPr>
-                <w:rFonts w:ascii="Cambria" w:hAnsi="Cambria"/>
-                <w:sz w:val="24"/>
-                <w:szCs w:val="24"/>
-              </w:rPr>
-              <w:t xml:space="preserve">11:37 AM. Going to investigate mixing framework and core. Okay, it really is impossible. As far as I can tell… I’m going to stick with Framework and use QEdit. Time to start making </w:t>
-            </w:r>
-            <w:r>
-              <w:rPr>
-                <w:rFonts w:ascii="Cambria" w:hAnsi="Cambria"/>
-                <w:sz w:val="24"/>
-                <w:szCs w:val="24"/>
-              </w:rPr>
-              <w:t xml:space="preserve">defs. Break 28 min. </w:t>
-            </w:r>
-          </w:p>
-          <w:p>
-            <w:pPr>
-              <w:rPr>
-                <w:rFonts w:ascii="Cambria" w:hAnsi="Cambria"/>
-                <w:sz w:val="24"/>
-                <w:szCs w:val="24"/>
-              </w:rPr>
-            </w:pPr>
-          </w:p>
-          <w:p>
-            <w:pPr>
-              <w:rPr>
-                <w:rFonts w:ascii="Cambria" w:hAnsi="Cambria"/>
-                <w:sz w:val="24"/>
-                <w:szCs w:val="24"/>
-              </w:rPr>
-            </w:pPr>
-            <w:r>
-              <w:rPr>
-                <w:rFonts w:ascii="Cambria" w:hAnsi="Cambria"/>
-                <w:sz w:val="24"/>
-                <w:szCs w:val="24"/>
-              </w:rPr>
-              <w:t>2:45 pm stopping, mostly done with defs</w:t>
-            </w:r>
+              <w:t xml:space="preserve">8:34 AM. It looks like I’m either using .NET Core with VS code (and the nice editor) or .NET Framework with Visual Studio (and </w:t>
+            </w:r>
+            <w:proofErr w:type="spellStart"/>
+            <w:r>
+              <w:rPr>
+                <w:rFonts w:ascii="Cambria" w:hAnsi="Cambria"/>
+                <w:sz w:val="24"/>
+                <w:szCs w:val="24"/>
+              </w:rPr>
+              <w:t>QEdit</w:t>
+            </w:r>
+            <w:proofErr w:type="spellEnd"/>
+            <w:r>
+              <w:rPr>
+                <w:rFonts w:ascii="Cambria" w:hAnsi="Cambria"/>
+                <w:sz w:val="24"/>
+                <w:szCs w:val="24"/>
+              </w:rPr>
+              <w:t>). That’s going to restrict my options either way. I’m thinking it might be smart to just go with</w:t>
+            </w:r>
+            <w:r>
+              <w:rPr>
+                <w:rFonts w:ascii="Cambria" w:hAnsi="Cambria"/>
+                <w:sz w:val="24"/>
+                <w:szCs w:val="24"/>
+              </w:rPr>
+              <w:t xml:space="preserve"> [</w:t>
+            </w:r>
+            <w:proofErr w:type="gramStart"/>
+            <w:r>
+              <w:rPr>
+                <w:rFonts w:ascii="Cambria" w:hAnsi="Cambria"/>
+                <w:sz w:val="24"/>
+                <w:szCs w:val="24"/>
+              </w:rPr>
+              <w:t>15 minute</w:t>
+            </w:r>
+            <w:proofErr w:type="gramEnd"/>
+            <w:r>
+              <w:rPr>
+                <w:rFonts w:ascii="Cambria" w:hAnsi="Cambria"/>
+                <w:sz w:val="24"/>
+                <w:szCs w:val="24"/>
+              </w:rPr>
+              <w:t xml:space="preserve"> break] Visual Studio. </w:t>
+            </w:r>
+            <w:proofErr w:type="spellStart"/>
+            <w:r>
+              <w:rPr>
+                <w:rFonts w:ascii="Cambria" w:hAnsi="Cambria"/>
+                <w:sz w:val="24"/>
+                <w:szCs w:val="24"/>
+              </w:rPr>
+              <w:t>QEdit</w:t>
+            </w:r>
+            <w:proofErr w:type="spellEnd"/>
+            <w:r>
+              <w:rPr>
+                <w:rFonts w:ascii="Cambria" w:hAnsi="Cambria"/>
+                <w:sz w:val="24"/>
+                <w:szCs w:val="24"/>
+              </w:rPr>
+              <w:t xml:space="preserve"> isn’t that bad. Break @ 9:00 AM</w:t>
+            </w:r>
+          </w:p>
+          <w:p>
+            <w:pPr>
+              <w:rPr>
+                <w:rFonts w:ascii="Cambria" w:hAnsi="Cambria"/>
+                <w:sz w:val="24"/>
+                <w:szCs w:val="24"/>
+              </w:rPr>
+            </w:pPr>
+          </w:p>
+          <w:p>
+            <w:pPr>
+              <w:rPr>
+                <w:rFonts w:ascii="Cambria" w:hAnsi="Cambria"/>
+                <w:sz w:val="24"/>
+                <w:szCs w:val="24"/>
+              </w:rPr>
+            </w:pPr>
+            <w:r>
+              <w:rPr>
+                <w:rFonts w:ascii="Cambria" w:hAnsi="Cambria"/>
+                <w:sz w:val="24"/>
+                <w:szCs w:val="24"/>
+              </w:rPr>
+              <w:t xml:space="preserve">11:37 AM. Going to investigate mixing framework and core. Okay, it really is impossible. As far as I can tell… I’m going to stick with Framework and use </w:t>
+            </w:r>
+            <w:proofErr w:type="spellStart"/>
+            <w:r>
+              <w:rPr>
+                <w:rFonts w:ascii="Cambria" w:hAnsi="Cambria"/>
+                <w:sz w:val="24"/>
+                <w:szCs w:val="24"/>
+              </w:rPr>
+              <w:t>QEdit</w:t>
+            </w:r>
+            <w:proofErr w:type="spellEnd"/>
+            <w:r>
+              <w:rPr>
+                <w:rFonts w:ascii="Cambria" w:hAnsi="Cambria"/>
+                <w:sz w:val="24"/>
+                <w:szCs w:val="24"/>
+              </w:rPr>
+              <w:t xml:space="preserve">. Time to start making </w:t>
+            </w:r>
+            <w:proofErr w:type="spellStart"/>
+            <w:r>
+              <w:rPr>
+                <w:rFonts w:ascii="Cambria" w:hAnsi="Cambria"/>
+                <w:sz w:val="24"/>
+                <w:szCs w:val="24"/>
+              </w:rPr>
+              <w:t>defs</w:t>
+            </w:r>
+            <w:proofErr w:type="spellEnd"/>
+            <w:r>
+              <w:rPr>
+                <w:rFonts w:ascii="Cambria" w:hAnsi="Cambria"/>
+                <w:sz w:val="24"/>
+                <w:szCs w:val="24"/>
+              </w:rPr>
+              <w:t xml:space="preserve">. Break 28 min. </w:t>
+            </w:r>
+          </w:p>
+          <w:p>
+            <w:pPr>
+              <w:rPr>
+                <w:rFonts w:ascii="Cambria" w:hAnsi="Cambria"/>
+                <w:sz w:val="24"/>
+                <w:szCs w:val="24"/>
+              </w:rPr>
+            </w:pPr>
+          </w:p>
+          <w:p>
+            <w:pPr>
+              <w:rPr>
+                <w:rFonts w:ascii="Cambria" w:hAnsi="Cambria"/>
+                <w:sz w:val="24"/>
+                <w:szCs w:val="24"/>
+              </w:rPr>
+            </w:pPr>
+            <w:r>
+              <w:rPr>
+                <w:rFonts w:ascii="Cambria" w:hAnsi="Cambria"/>
+                <w:sz w:val="24"/>
+                <w:szCs w:val="24"/>
+              </w:rPr>
+              <w:t xml:space="preserve">2:45 pm stopping, mostly done with </w:t>
+            </w:r>
+            <w:proofErr w:type="spellStart"/>
+            <w:r>
+              <w:rPr>
+                <w:rFonts w:ascii="Cambria" w:hAnsi="Cambria"/>
+                <w:sz w:val="24"/>
+                <w:szCs w:val="24"/>
+              </w:rPr>
+              <w:t>defs</w:t>
+            </w:r>
+            <w:proofErr w:type="spellEnd"/>
           </w:p>
           <w:p>
             <w:pPr>
@@ -1051,27 +1279,7 @@
                 <w:sz w:val="24"/>
                 <w:szCs w:val="24"/>
               </w:rPr>
-              <w:t xml:space="preserve">Daily effort: </w:t>
-            </w:r>
-            <w:r>
-              <w:rPr>
-                <w:rFonts w:ascii="Cambria" w:hAnsi="Cambria"/>
-                <w:b/>
-                <w:bCs/>
-                <w:sz w:val="24"/>
-                <w:szCs w:val="24"/>
-              </w:rPr>
-              <w:t>0</w:t>
-            </w:r>
-            <w:r>
-              <w:rPr>
-                <w:rFonts w:ascii="Cambria" w:hAnsi="Cambria"/>
-                <w:b/>
-                <w:bCs/>
-                <w:sz w:val="24"/>
-                <w:szCs w:val="24"/>
-              </w:rPr>
-              <w:t>h 0m</w:t>
+              <w:t>Daily effort: 0h 0m</w:t>
             </w:r>
           </w:p>
           <w:p>
@@ -1136,7 +1344,25 @@
                 <w:sz w:val="24"/>
                 <w:szCs w:val="24"/>
               </w:rPr>
-              <w:t>9:40 ~ 10:00 AM.  Honestly, looking like F# might *not* be the right choice. Gah. The documentation is broken as fuck, windows forms is janky… It’s really discouraging to see how Microsoft has let this language go to the weeds since about 2017.</w:t>
+              <w:t xml:space="preserve">9:40 ~ 10:00 AM.  Honestly, looking like F# might *not* be the right choice. </w:t>
+            </w:r>
+            <w:proofErr w:type="spellStart"/>
+            <w:r>
+              <w:rPr>
+                <w:rFonts w:ascii="Cambria" w:hAnsi="Cambria"/>
+                <w:sz w:val="24"/>
+                <w:szCs w:val="24"/>
+              </w:rPr>
+              <w:t>Gah</w:t>
+            </w:r>
+            <w:proofErr w:type="spellEnd"/>
+            <w:r>
+              <w:rPr>
+                <w:rFonts w:ascii="Cambria" w:hAnsi="Cambria"/>
+                <w:sz w:val="24"/>
+                <w:szCs w:val="24"/>
+              </w:rPr>
+              <w:t>. The documentation is broken as fuck, windows forms is janky… It’s really discouraging to see how Microsoft has let this language go to the weeds since about 2017.</w:t>
             </w:r>
           </w:p>
           <w:p>
@@ -1396,24 +1622,70 @@
                 <w:sz w:val="24"/>
                 <w:szCs w:val="24"/>
               </w:rPr>
-              <w:t>Efficiency is good:  2 hz update on 4 windows taking up 2 monitors = 16% cpu</w:t>
-            </w:r>
-          </w:p>
-          <w:p>
-            <w:pPr>
-              <w:rPr>
-                <w:rFonts w:ascii="Cambria" w:hAnsi="Cambria"/>
-                <w:sz w:val="24"/>
-                <w:szCs w:val="24"/>
-              </w:rPr>
-            </w:pPr>
-            <w:r>
-              <w:rPr>
-                <w:rFonts w:ascii="Cambria" w:hAnsi="Cambria"/>
-                <w:sz w:val="24"/>
-                <w:szCs w:val="24"/>
-              </w:rPr>
-              <w:t>Next steps:  Fix jank in rendering, fix vertical positioning of lines, add background color rendering, start on model or some other component!</w:t>
+              <w:t xml:space="preserve">Efficiency is good:  2 </w:t>
+            </w:r>
+            <w:proofErr w:type="spellStart"/>
+            <w:r>
+              <w:rPr>
+                <w:rFonts w:ascii="Cambria" w:hAnsi="Cambria"/>
+                <w:sz w:val="24"/>
+                <w:szCs w:val="24"/>
+              </w:rPr>
+              <w:t>hz</w:t>
+            </w:r>
+            <w:proofErr w:type="spellEnd"/>
+            <w:r>
+              <w:rPr>
+                <w:rFonts w:ascii="Cambria" w:hAnsi="Cambria"/>
+                <w:sz w:val="24"/>
+                <w:szCs w:val="24"/>
+              </w:rPr>
+              <w:t xml:space="preserve"> update on 4 windows taking up 2 monitors = 16% </w:t>
+            </w:r>
+            <w:proofErr w:type="spellStart"/>
+            <w:r>
+              <w:rPr>
+                <w:rFonts w:ascii="Cambria" w:hAnsi="Cambria"/>
+                <w:sz w:val="24"/>
+                <w:szCs w:val="24"/>
+              </w:rPr>
+              <w:t>cpu</w:t>
+            </w:r>
+            <w:proofErr w:type="spellEnd"/>
+          </w:p>
+          <w:p>
+            <w:pPr>
+              <w:rPr>
+                <w:rFonts w:ascii="Cambria" w:hAnsi="Cambria"/>
+                <w:sz w:val="24"/>
+                <w:szCs w:val="24"/>
+              </w:rPr>
+            </w:pPr>
+            <w:r>
+              <w:rPr>
+                <w:rFonts w:ascii="Cambria" w:hAnsi="Cambria"/>
+                <w:sz w:val="24"/>
+                <w:szCs w:val="24"/>
+              </w:rPr>
+              <w:t xml:space="preserve">Next steps:  Fix </w:t>
+            </w:r>
+            <w:proofErr w:type="spellStart"/>
+            <w:r>
+              <w:rPr>
+                <w:rFonts w:ascii="Cambria" w:hAnsi="Cambria"/>
+                <w:sz w:val="24"/>
+                <w:szCs w:val="24"/>
+              </w:rPr>
+              <w:t>jank</w:t>
+            </w:r>
+            <w:proofErr w:type="spellEnd"/>
+            <w:r>
+              <w:rPr>
+                <w:rFonts w:ascii="Cambria" w:hAnsi="Cambria"/>
+                <w:sz w:val="24"/>
+                <w:szCs w:val="24"/>
+              </w:rPr>
+              <w:t xml:space="preserve"> in rendering, fix vertical positioning of lines, add background color rendering, start on model or some other component!</w:t>
             </w:r>
           </w:p>
           <w:p>
@@ -1466,12 +1738,1994 @@
               </w:rPr>
               <w:t>Total effort:  14h 27m</w:t>
             </w:r>
-            <w:bookmarkStart w:id="0" w:name="_GoBack"/>
-            <w:bookmarkEnd w:id="0"/>
+          </w:p>
+        </w:tc>
+      </w:tr>
+      <w:tr>
+        <w:tc>
+          <w:tcPr>
+            <w:tcW w:w="1885" w:type="dxa"/>
+          </w:tcPr>
+          <w:p>
+            <w:pPr>
+              <w:rPr>
+                <w:rFonts w:ascii="Cambria" w:hAnsi="Cambria"/>
+                <w:sz w:val="24"/>
+                <w:szCs w:val="24"/>
+              </w:rPr>
+            </w:pPr>
+            <w:r>
+              <w:rPr>
+                <w:rFonts w:ascii="Cambria" w:hAnsi="Cambria"/>
+                <w:sz w:val="24"/>
+                <w:szCs w:val="24"/>
+              </w:rPr>
+              <w:t>Tue March 17</w:t>
+            </w:r>
+          </w:p>
+        </w:tc>
+        <w:tc>
+          <w:tcPr>
+            <w:tcW w:w="7465" w:type="dxa"/>
+          </w:tcPr>
+          <w:p>
+            <w:pPr>
+              <w:rPr>
+                <w:rFonts w:ascii="Cambria" w:hAnsi="Cambria"/>
+                <w:sz w:val="24"/>
+                <w:szCs w:val="24"/>
+              </w:rPr>
+            </w:pPr>
+            <w:r>
+              <w:rPr>
+                <w:rFonts w:ascii="Cambria" w:hAnsi="Cambria"/>
+                <w:sz w:val="24"/>
+                <w:szCs w:val="24"/>
+              </w:rPr>
+              <w:t>7:25 AM start. Fixing some of the above issues – background rendering, line spacing, vertical positioning.</w:t>
+            </w:r>
+          </w:p>
+          <w:p>
+            <w:pPr>
+              <w:rPr>
+                <w:rFonts w:ascii="Cambria" w:hAnsi="Cambria"/>
+                <w:sz w:val="24"/>
+                <w:szCs w:val="24"/>
+              </w:rPr>
+            </w:pPr>
+            <w:r>
+              <w:rPr>
+                <w:rFonts w:ascii="Cambria" w:hAnsi="Cambria"/>
+                <w:sz w:val="24"/>
+                <w:szCs w:val="24"/>
+              </w:rPr>
+              <w:t>7:42 AM. All good. Thinking now about next steps.</w:t>
+            </w:r>
+          </w:p>
+          <w:p>
+            <w:pPr>
+              <w:rPr>
+                <w:rFonts w:ascii="Cambria" w:hAnsi="Cambria"/>
+                <w:sz w:val="24"/>
+                <w:szCs w:val="24"/>
+              </w:rPr>
+            </w:pPr>
+            <w:r>
+              <w:rPr>
+                <w:rFonts w:ascii="Cambria" w:hAnsi="Cambria"/>
+                <w:sz w:val="24"/>
+                <w:szCs w:val="24"/>
+              </w:rPr>
+              <w:lastRenderedPageBreak/>
+              <w:t>Okay, big ideas incoming.</w:t>
+            </w:r>
+          </w:p>
+          <w:p>
+            <w:pPr>
+              <w:rPr>
+                <w:rFonts w:ascii="Cambria" w:hAnsi="Cambria"/>
+                <w:sz w:val="24"/>
+                <w:szCs w:val="24"/>
+              </w:rPr>
+            </w:pPr>
+          </w:p>
+          <w:p>
+            <w:pPr>
+              <w:pStyle w:val="ListParagraph"/>
+              <w:numPr>
+                <w:ilvl w:val="0"/>
+                <w:numId w:val="2"/>
+              </w:numPr>
+              <w:rPr>
+                <w:rFonts w:ascii="Cambria" w:hAnsi="Cambria"/>
+                <w:sz w:val="24"/>
+                <w:szCs w:val="24"/>
+              </w:rPr>
+            </w:pPr>
+            <w:r>
+              <w:rPr>
+                <w:rFonts w:ascii="Cambria" w:hAnsi="Cambria"/>
+                <w:sz w:val="24"/>
+                <w:szCs w:val="24"/>
+              </w:rPr>
+              <w:t>Rather than displaying line numbers relative to the file that’s being displayed, display line numbers relative to the window. Then offset each window so that line numbers are unique across all windows on screen.</w:t>
+            </w:r>
+          </w:p>
+          <w:p>
+            <w:pPr>
+              <w:pStyle w:val="ListParagraph"/>
+              <w:numPr>
+                <w:ilvl w:val="0"/>
+                <w:numId w:val="2"/>
+              </w:numPr>
+              <w:rPr>
+                <w:rFonts w:ascii="Cambria" w:hAnsi="Cambria"/>
+                <w:sz w:val="24"/>
+                <w:szCs w:val="24"/>
+              </w:rPr>
+            </w:pPr>
+            <w:r>
+              <w:rPr>
+                <w:rFonts w:ascii="Cambria" w:hAnsi="Cambria"/>
+                <w:sz w:val="24"/>
+                <w:szCs w:val="24"/>
+              </w:rPr>
+              <w:t>Pass the base line number to each window in the update message.</w:t>
+            </w:r>
+          </w:p>
+          <w:p>
+            <w:pPr>
+              <w:pStyle w:val="ListParagraph"/>
+              <w:numPr>
+                <w:ilvl w:val="0"/>
+                <w:numId w:val="2"/>
+              </w:numPr>
+              <w:rPr>
+                <w:rFonts w:ascii="Cambria" w:hAnsi="Cambria"/>
+                <w:sz w:val="24"/>
+                <w:szCs w:val="24"/>
+              </w:rPr>
+            </w:pPr>
+            <w:r>
+              <w:rPr>
+                <w:rFonts w:ascii="Cambria" w:hAnsi="Cambria"/>
+                <w:sz w:val="24"/>
+                <w:szCs w:val="24"/>
+              </w:rPr>
+              <w:t>Display the token index of every fourth or fifth blob of stuff on the screen as a very small subscript of some kind. It might not need to be actual text – something I can quickly memorize over time.</w:t>
+            </w:r>
+          </w:p>
+          <w:p>
+            <w:pPr>
+              <w:pStyle w:val="ListParagraph"/>
+              <w:numPr>
+                <w:ilvl w:val="0"/>
+                <w:numId w:val="2"/>
+              </w:numPr>
+              <w:rPr>
+                <w:rFonts w:ascii="Cambria" w:hAnsi="Cambria"/>
+                <w:sz w:val="24"/>
+                <w:szCs w:val="24"/>
+              </w:rPr>
+            </w:pPr>
+            <w:r>
+              <w:rPr>
+                <w:rFonts w:ascii="Cambria" w:hAnsi="Cambria"/>
+                <w:sz w:val="24"/>
+                <w:szCs w:val="24"/>
+              </w:rPr>
+              <w:t>Refer to tokens as decimals: line number, then token index as decimal. For instance, 141.2</w:t>
+            </w:r>
+            <w:r>
+              <w:rPr>
+                <w:rFonts w:ascii="Cambria" w:hAnsi="Cambria"/>
+                <w:sz w:val="24"/>
+                <w:szCs w:val="24"/>
+              </w:rPr>
+              <w:t xml:space="preserve"> is the third token on line 141.</w:t>
+            </w:r>
+          </w:p>
+          <w:p>
+            <w:pPr>
+              <w:pStyle w:val="ListParagraph"/>
+              <w:numPr>
+                <w:ilvl w:val="0"/>
+                <w:numId w:val="2"/>
+              </w:numPr>
+              <w:rPr>
+                <w:rFonts w:ascii="Cambria" w:hAnsi="Cambria"/>
+                <w:sz w:val="24"/>
+                <w:szCs w:val="24"/>
+              </w:rPr>
+            </w:pPr>
+            <w:r>
+              <w:rPr>
+                <w:rFonts w:ascii="Cambria" w:hAnsi="Cambria"/>
+                <w:sz w:val="24"/>
+                <w:szCs w:val="24"/>
+              </w:rPr>
+              <w:t xml:space="preserve">Line numbers begin AFTER the last window ID, so window IDs are still unique. (11, for instance, is </w:t>
+            </w:r>
+            <w:proofErr w:type="gramStart"/>
+            <w:r>
+              <w:rPr>
+                <w:rFonts w:ascii="Cambria" w:hAnsi="Cambria"/>
+                <w:sz w:val="24"/>
+                <w:szCs w:val="24"/>
+              </w:rPr>
+              <w:t>definitely a</w:t>
+            </w:r>
+            <w:proofErr w:type="gramEnd"/>
+            <w:r>
+              <w:rPr>
+                <w:rFonts w:ascii="Cambria" w:hAnsi="Cambria"/>
+                <w:sz w:val="24"/>
+                <w:szCs w:val="24"/>
+              </w:rPr>
+              <w:t xml:space="preserve"> window.)</w:t>
+            </w:r>
+          </w:p>
+          <w:p>
+            <w:pPr>
+              <w:pStyle w:val="ListParagraph"/>
+              <w:numPr>
+                <w:ilvl w:val="0"/>
+                <w:numId w:val="2"/>
+              </w:numPr>
+              <w:rPr>
+                <w:rFonts w:ascii="Cambria" w:hAnsi="Cambria"/>
+                <w:sz w:val="24"/>
+                <w:szCs w:val="24"/>
+              </w:rPr>
+            </w:pPr>
+            <w:r>
+              <w:rPr>
+                <w:rFonts w:ascii="Cambria" w:hAnsi="Cambria"/>
+                <w:sz w:val="24"/>
+                <w:szCs w:val="24"/>
+              </w:rPr>
+              <w:t>Numbers from 0 to 10 are viewed as actual numbers. Numbers starting at 11 are viewed as window or line or token references unless prefixed “actual 15”.</w:t>
+            </w:r>
+          </w:p>
+          <w:p>
+            <w:pPr>
+              <w:rPr>
+                <w:rFonts w:ascii="Cambria" w:hAnsi="Cambria"/>
+                <w:sz w:val="24"/>
+                <w:szCs w:val="24"/>
+              </w:rPr>
+            </w:pPr>
+          </w:p>
+          <w:p>
+            <w:pPr>
+              <w:rPr>
+                <w:rFonts w:ascii="Cambria" w:hAnsi="Cambria"/>
+                <w:sz w:val="24"/>
+                <w:szCs w:val="24"/>
+              </w:rPr>
+            </w:pPr>
+            <w:r>
+              <w:rPr>
+                <w:rFonts w:ascii="Cambria" w:hAnsi="Cambria"/>
+                <w:sz w:val="24"/>
+                <w:szCs w:val="24"/>
+              </w:rPr>
+              <w:t>Stop 7:56</w:t>
+            </w:r>
+          </w:p>
+          <w:p>
+            <w:pPr>
+              <w:rPr>
+                <w:rFonts w:ascii="Cambria" w:hAnsi="Cambria"/>
+                <w:sz w:val="24"/>
+                <w:szCs w:val="24"/>
+              </w:rPr>
+            </w:pPr>
+            <w:r>
+              <w:rPr>
+                <w:rFonts w:ascii="Cambria" w:hAnsi="Cambria"/>
+                <w:sz w:val="24"/>
+                <w:szCs w:val="24"/>
+              </w:rPr>
+              <w:t>Start 10:05, stop 10:27.  Frustrated. Unclear what solution to tokenization should be. Must be general but capable of specifics. Difficult to get it worked out. Easy to make mistake that will require deep changes later.</w:t>
+            </w:r>
+          </w:p>
+          <w:p>
+            <w:pPr>
+              <w:rPr>
+                <w:rFonts w:ascii="Cambria" w:hAnsi="Cambria"/>
+                <w:sz w:val="24"/>
+                <w:szCs w:val="24"/>
+              </w:rPr>
+            </w:pPr>
+          </w:p>
+          <w:p>
+            <w:pPr>
+              <w:rPr>
+                <w:rFonts w:ascii="Cambria" w:hAnsi="Cambria"/>
+                <w:b/>
+                <w:bCs/>
+                <w:sz w:val="24"/>
+                <w:szCs w:val="24"/>
+              </w:rPr>
+            </w:pPr>
+            <w:r>
+              <w:rPr>
+                <w:rFonts w:ascii="Cambria" w:hAnsi="Cambria"/>
+                <w:b/>
+                <w:bCs/>
+                <w:sz w:val="24"/>
+                <w:szCs w:val="24"/>
+              </w:rPr>
+              <w:t>Daily effort: 53m</w:t>
+            </w:r>
+          </w:p>
+          <w:p>
+            <w:pPr>
+              <w:rPr>
+                <w:rFonts w:ascii="Cambria" w:hAnsi="Cambria"/>
+                <w:b/>
+                <w:bCs/>
+                <w:sz w:val="24"/>
+                <w:szCs w:val="24"/>
+              </w:rPr>
+            </w:pPr>
+            <w:r>
+              <w:rPr>
+                <w:rFonts w:ascii="Cambria" w:hAnsi="Cambria"/>
+                <w:b/>
+                <w:bCs/>
+                <w:sz w:val="24"/>
+                <w:szCs w:val="24"/>
+              </w:rPr>
+              <w:t>Total effort: 15h 20m</w:t>
+            </w:r>
+          </w:p>
+          <w:p>
+            <w:pPr>
+              <w:rPr>
+                <w:rFonts w:ascii="Cambria" w:hAnsi="Cambria"/>
+                <w:sz w:val="24"/>
+                <w:szCs w:val="24"/>
+              </w:rPr>
+            </w:pPr>
+          </w:p>
+        </w:tc>
+      </w:tr>
+      <w:tr>
+        <w:tc>
+          <w:tcPr>
+            <w:tcW w:w="1885" w:type="dxa"/>
+          </w:tcPr>
+          <w:p>
+            <w:pPr>
+              <w:rPr>
+                <w:rFonts w:ascii="Cambria" w:hAnsi="Cambria"/>
+                <w:sz w:val="24"/>
+                <w:szCs w:val="24"/>
+              </w:rPr>
+            </w:pPr>
+            <w:r>
+              <w:rPr>
+                <w:rFonts w:ascii="Cambria" w:hAnsi="Cambria"/>
+                <w:sz w:val="24"/>
+                <w:szCs w:val="24"/>
+              </w:rPr>
+              <w:lastRenderedPageBreak/>
+              <w:t>Wed March 18</w:t>
+            </w:r>
+          </w:p>
+        </w:tc>
+        <w:tc>
+          <w:tcPr>
+            <w:tcW w:w="7465" w:type="dxa"/>
+          </w:tcPr>
+          <w:p>
+            <w:pPr>
+              <w:rPr>
+                <w:rFonts w:ascii="Cambria" w:hAnsi="Cambria"/>
+                <w:sz w:val="24"/>
+                <w:szCs w:val="24"/>
+              </w:rPr>
+            </w:pPr>
+            <w:r>
+              <w:rPr>
+                <w:rFonts w:ascii="Cambria" w:hAnsi="Cambria"/>
+                <w:sz w:val="24"/>
+                <w:szCs w:val="24"/>
+              </w:rPr>
+              <w:t xml:space="preserve">Ain’t do </w:t>
+            </w:r>
+            <w:proofErr w:type="gramStart"/>
+            <w:r>
+              <w:rPr>
+                <w:rFonts w:ascii="Cambria" w:hAnsi="Cambria"/>
+                <w:sz w:val="24"/>
+                <w:szCs w:val="24"/>
+              </w:rPr>
+              <w:t>shit :</w:t>
+            </w:r>
+            <w:proofErr w:type="gramEnd"/>
+            <w:r>
+              <w:rPr>
+                <w:rFonts w:ascii="Cambria" w:hAnsi="Cambria"/>
+                <w:sz w:val="24"/>
+                <w:szCs w:val="24"/>
+              </w:rPr>
+              <w:t>3</w:t>
+            </w:r>
+          </w:p>
+        </w:tc>
+      </w:tr>
+      <w:tr>
+        <w:tc>
+          <w:tcPr>
+            <w:tcW w:w="1885" w:type="dxa"/>
+          </w:tcPr>
+          <w:p>
+            <w:pPr>
+              <w:rPr>
+                <w:rFonts w:ascii="Cambria" w:hAnsi="Cambria"/>
+                <w:sz w:val="24"/>
+                <w:szCs w:val="24"/>
+              </w:rPr>
+            </w:pPr>
+            <w:r>
+              <w:rPr>
+                <w:rFonts w:ascii="Cambria" w:hAnsi="Cambria"/>
+                <w:sz w:val="24"/>
+                <w:szCs w:val="24"/>
+              </w:rPr>
+              <w:t>Thu March 19</w:t>
+            </w:r>
+          </w:p>
+        </w:tc>
+        <w:tc>
+          <w:tcPr>
+            <w:tcW w:w="7465" w:type="dxa"/>
+          </w:tcPr>
+          <w:p>
+            <w:pPr>
+              <w:rPr>
+                <w:rFonts w:ascii="Cambria" w:hAnsi="Cambria"/>
+                <w:sz w:val="24"/>
+                <w:szCs w:val="24"/>
+              </w:rPr>
+            </w:pPr>
+            <w:r>
+              <w:rPr>
+                <w:rFonts w:ascii="Cambria" w:hAnsi="Cambria"/>
+                <w:sz w:val="24"/>
+                <w:szCs w:val="24"/>
+              </w:rPr>
+              <w:t>Hardcore design work (see below after daily entries).</w:t>
+            </w:r>
+          </w:p>
+          <w:p>
+            <w:pPr>
+              <w:rPr>
+                <w:rFonts w:ascii="Cambria" w:hAnsi="Cambria"/>
+                <w:sz w:val="24"/>
+                <w:szCs w:val="24"/>
+              </w:rPr>
+            </w:pPr>
+            <w:r>
+              <w:rPr>
+                <w:rFonts w:ascii="Cambria" w:hAnsi="Cambria"/>
+                <w:sz w:val="24"/>
+                <w:szCs w:val="24"/>
+              </w:rPr>
+              <w:t>Also worked on Model using paint.</w:t>
+            </w:r>
+          </w:p>
+          <w:p>
+            <w:pPr>
+              <w:rPr>
+                <w:rFonts w:ascii="Cambria" w:hAnsi="Cambria"/>
+                <w:b/>
+                <w:bCs/>
+                <w:sz w:val="24"/>
+                <w:szCs w:val="24"/>
+              </w:rPr>
+            </w:pPr>
+          </w:p>
+          <w:p>
+            <w:pPr>
+              <w:rPr>
+                <w:rFonts w:ascii="Cambria" w:hAnsi="Cambria"/>
+                <w:b/>
+                <w:bCs/>
+                <w:sz w:val="24"/>
+                <w:szCs w:val="24"/>
+              </w:rPr>
+            </w:pPr>
+            <w:r>
+              <w:rPr>
+                <w:rFonts w:ascii="Cambria" w:hAnsi="Cambria"/>
+                <w:b/>
+                <w:bCs/>
+                <w:sz w:val="24"/>
+                <w:szCs w:val="24"/>
+              </w:rPr>
+              <w:t>Daily effort: 2h 30m</w:t>
+            </w:r>
+          </w:p>
+          <w:p>
+            <w:pPr>
+              <w:rPr>
+                <w:rFonts w:ascii="Cambria" w:hAnsi="Cambria"/>
+                <w:sz w:val="24"/>
+                <w:szCs w:val="24"/>
+              </w:rPr>
+            </w:pPr>
+            <w:r>
+              <w:rPr>
+                <w:rFonts w:ascii="Cambria" w:hAnsi="Cambria"/>
+                <w:b/>
+                <w:bCs/>
+                <w:sz w:val="24"/>
+                <w:szCs w:val="24"/>
+              </w:rPr>
+              <w:t>Total effort: 17h 50m</w:t>
+            </w:r>
+          </w:p>
+        </w:tc>
+      </w:tr>
+      <w:tr>
+        <w:tc>
+          <w:tcPr>
+            <w:tcW w:w="1885" w:type="dxa"/>
+          </w:tcPr>
+          <w:p>
+            <w:pPr>
+              <w:rPr>
+                <w:rFonts w:ascii="Cambria" w:hAnsi="Cambria"/>
+                <w:sz w:val="24"/>
+                <w:szCs w:val="24"/>
+              </w:rPr>
+            </w:pPr>
+            <w:r>
+              <w:rPr>
+                <w:rFonts w:ascii="Cambria" w:hAnsi="Cambria"/>
+                <w:sz w:val="24"/>
+                <w:szCs w:val="24"/>
+              </w:rPr>
+              <w:t>Fri March 20</w:t>
+            </w:r>
+          </w:p>
+        </w:tc>
+        <w:tc>
+          <w:tcPr>
+            <w:tcW w:w="7465" w:type="dxa"/>
+          </w:tcPr>
+          <w:p>
+            <w:pPr>
+              <w:rPr>
+                <w:rFonts w:ascii="Cambria" w:hAnsi="Cambria"/>
+                <w:sz w:val="24"/>
+                <w:szCs w:val="24"/>
+              </w:rPr>
+            </w:pPr>
+            <w:r>
+              <w:rPr>
+                <w:rFonts w:ascii="Cambria" w:hAnsi="Cambria"/>
+                <w:sz w:val="24"/>
+                <w:szCs w:val="24"/>
+              </w:rPr>
+              <w:t>Continued design work. Getting very close to the point where I can start coding without too much worry. Still need to work out –</w:t>
+            </w:r>
+          </w:p>
+          <w:p>
+            <w:pPr>
+              <w:pStyle w:val="ListParagraph"/>
+              <w:numPr>
+                <w:ilvl w:val="0"/>
+                <w:numId w:val="3"/>
+              </w:numPr>
+              <w:rPr>
+                <w:rFonts w:ascii="Cambria" w:hAnsi="Cambria"/>
+                <w:sz w:val="24"/>
+                <w:szCs w:val="24"/>
+              </w:rPr>
+            </w:pPr>
+            <w:proofErr w:type="spellStart"/>
+            <w:r>
+              <w:rPr>
+                <w:rFonts w:ascii="Cambria" w:hAnsi="Cambria"/>
+                <w:sz w:val="24"/>
+                <w:szCs w:val="24"/>
+              </w:rPr>
+              <w:t>Speakable</w:t>
+            </w:r>
+            <w:proofErr w:type="spellEnd"/>
+            <w:r>
+              <w:rPr>
+                <w:rFonts w:ascii="Cambria" w:hAnsi="Cambria"/>
+                <w:sz w:val="24"/>
+                <w:szCs w:val="24"/>
+              </w:rPr>
+              <w:t xml:space="preserve"> text for navigation/</w:t>
+            </w:r>
+            <w:proofErr w:type="spellStart"/>
+            <w:r>
+              <w:rPr>
+                <w:rFonts w:ascii="Cambria" w:hAnsi="Cambria"/>
+                <w:sz w:val="24"/>
+                <w:szCs w:val="24"/>
+              </w:rPr>
+              <w:t>etc</w:t>
+            </w:r>
+            <w:proofErr w:type="spellEnd"/>
+          </w:p>
+          <w:p>
+            <w:pPr>
+              <w:pStyle w:val="ListParagraph"/>
+              <w:numPr>
+                <w:ilvl w:val="0"/>
+                <w:numId w:val="3"/>
+              </w:numPr>
+              <w:rPr>
+                <w:rFonts w:ascii="Cambria" w:hAnsi="Cambria"/>
+                <w:sz w:val="24"/>
+                <w:szCs w:val="24"/>
+              </w:rPr>
+            </w:pPr>
+            <w:r>
+              <w:rPr>
+                <w:rFonts w:ascii="Cambria" w:hAnsi="Cambria"/>
+                <w:sz w:val="24"/>
+                <w:szCs w:val="24"/>
+              </w:rPr>
+              <w:t>Symbol gathering (in or not in model?)</w:t>
+            </w:r>
+          </w:p>
+          <w:p>
+            <w:pPr>
+              <w:pStyle w:val="ListParagraph"/>
+              <w:numPr>
+                <w:ilvl w:val="0"/>
+                <w:numId w:val="3"/>
+              </w:numPr>
+              <w:rPr>
+                <w:rFonts w:ascii="Cambria" w:hAnsi="Cambria"/>
+                <w:sz w:val="24"/>
+                <w:szCs w:val="24"/>
+              </w:rPr>
+            </w:pPr>
+            <w:r>
+              <w:rPr>
+                <w:rFonts w:ascii="Cambria" w:hAnsi="Cambria"/>
+                <w:sz w:val="24"/>
+                <w:szCs w:val="24"/>
+              </w:rPr>
+              <w:t>Syntax highlighting and token caching (in or not in model?)</w:t>
+            </w:r>
+          </w:p>
+          <w:p>
+            <w:pPr>
+              <w:rPr>
+                <w:rFonts w:ascii="Cambria" w:hAnsi="Cambria"/>
+                <w:sz w:val="24"/>
+                <w:szCs w:val="24"/>
+              </w:rPr>
+            </w:pPr>
+          </w:p>
+          <w:p>
+            <w:pPr>
+              <w:rPr>
+                <w:rFonts w:ascii="Cambria" w:hAnsi="Cambria"/>
+                <w:sz w:val="24"/>
+                <w:szCs w:val="24"/>
+              </w:rPr>
+            </w:pPr>
+            <w:r>
+              <w:rPr>
+                <w:rFonts w:ascii="Cambria" w:hAnsi="Cambria"/>
+                <w:sz w:val="24"/>
+                <w:szCs w:val="24"/>
+              </w:rPr>
+              <w:t>~1h 30m</w:t>
+            </w:r>
+          </w:p>
+        </w:tc>
+      </w:tr>
+      <w:tr>
+        <w:tc>
+          <w:tcPr>
+            <w:tcW w:w="1885" w:type="dxa"/>
+          </w:tcPr>
+          <w:p>
+            <w:pPr>
+              <w:rPr>
+                <w:rFonts w:ascii="Cambria" w:hAnsi="Cambria"/>
+                <w:sz w:val="24"/>
+                <w:szCs w:val="24"/>
+              </w:rPr>
+            </w:pPr>
+            <w:r>
+              <w:rPr>
+                <w:rFonts w:ascii="Cambria" w:hAnsi="Cambria"/>
+                <w:sz w:val="24"/>
+                <w:szCs w:val="24"/>
+              </w:rPr>
+              <w:lastRenderedPageBreak/>
+              <w:t>Sat March 21</w:t>
+            </w:r>
+          </w:p>
+        </w:tc>
+        <w:tc>
+          <w:tcPr>
+            <w:tcW w:w="7465" w:type="dxa"/>
+          </w:tcPr>
+          <w:p>
+            <w:pPr>
+              <w:rPr>
+                <w:rFonts w:ascii="Cambria" w:hAnsi="Cambria"/>
+                <w:sz w:val="24"/>
+                <w:szCs w:val="24"/>
+              </w:rPr>
+            </w:pPr>
+            <w:r>
+              <w:rPr>
+                <w:rFonts w:ascii="Cambria" w:hAnsi="Cambria"/>
+                <w:sz w:val="24"/>
+                <w:szCs w:val="24"/>
+              </w:rPr>
+              <w:t>~1h 0m</w:t>
+            </w:r>
+          </w:p>
+        </w:tc>
+      </w:tr>
+      <w:tr>
+        <w:tc>
+          <w:tcPr>
+            <w:tcW w:w="1885" w:type="dxa"/>
+          </w:tcPr>
+          <w:p>
+            <w:pPr>
+              <w:rPr>
+                <w:rFonts w:ascii="Cambria" w:hAnsi="Cambria"/>
+                <w:sz w:val="24"/>
+                <w:szCs w:val="24"/>
+              </w:rPr>
+            </w:pPr>
+            <w:r>
+              <w:rPr>
+                <w:rFonts w:ascii="Cambria" w:hAnsi="Cambria"/>
+                <w:sz w:val="24"/>
+                <w:szCs w:val="24"/>
+              </w:rPr>
+              <w:t>Sun March 22</w:t>
+            </w:r>
+          </w:p>
+        </w:tc>
+        <w:tc>
+          <w:tcPr>
+            <w:tcW w:w="7465" w:type="dxa"/>
+          </w:tcPr>
+          <w:p>
+            <w:pPr>
+              <w:rPr>
+                <w:rFonts w:ascii="Cambria" w:hAnsi="Cambria"/>
+                <w:sz w:val="24"/>
+                <w:szCs w:val="24"/>
+              </w:rPr>
+            </w:pPr>
+            <w:r>
+              <w:rPr>
+                <w:rFonts w:ascii="Cambria" w:hAnsi="Cambria"/>
+                <w:sz w:val="24"/>
+                <w:szCs w:val="24"/>
+              </w:rPr>
+              <w:t>~</w:t>
+            </w:r>
+            <w:r>
+              <w:rPr>
+                <w:rFonts w:ascii="Cambria" w:hAnsi="Cambria"/>
+                <w:sz w:val="24"/>
+                <w:szCs w:val="24"/>
+              </w:rPr>
+              <w:t>3</w:t>
+            </w:r>
+            <w:r>
+              <w:rPr>
+                <w:rFonts w:ascii="Cambria" w:hAnsi="Cambria"/>
+                <w:sz w:val="24"/>
+                <w:szCs w:val="24"/>
+              </w:rPr>
+              <w:t>h 0m</w:t>
+            </w:r>
           </w:p>
         </w:tc>
       </w:tr>
     </w:tbl>
+    <w:p>
+      <w:pPr>
+        <w:rPr>
+          <w:rFonts w:ascii="Cambria" w:hAnsi="Cambria"/>
+          <w:sz w:val="24"/>
+          <w:szCs w:val="24"/>
+        </w:rPr>
+      </w:pPr>
+      <w:r>
+        <w:rPr>
+          <w:rFonts w:ascii="Cambria" w:hAnsi="Cambria"/>
+          <w:sz w:val="24"/>
+          <w:szCs w:val="24"/>
+        </w:rPr>
+        <w:br w:type="page"/>
+      </w:r>
+    </w:p>
+    <w:p>
+      <w:pPr>
+        <w:rPr>
+          <w:rFonts w:ascii="Cambria" w:hAnsi="Cambria"/>
+          <w:b/>
+          <w:bCs/>
+          <w:sz w:val="24"/>
+          <w:szCs w:val="24"/>
+        </w:rPr>
+      </w:pPr>
+      <w:r>
+        <w:rPr>
+          <w:rFonts w:ascii="Cambria" w:hAnsi="Cambria"/>
+          <w:b/>
+          <w:bCs/>
+          <w:sz w:val="24"/>
+          <w:szCs w:val="24"/>
+        </w:rPr>
+        <w:lastRenderedPageBreak/>
+        <w:t>Store</w:t>
+      </w:r>
+      <w:r>
+        <w:rPr>
+          <w:rFonts w:ascii="Cambria" w:hAnsi="Cambria"/>
+          <w:b/>
+          <w:bCs/>
+          <w:sz w:val="24"/>
+          <w:szCs w:val="24"/>
+        </w:rPr>
+        <w:t xml:space="preserve">. </w:t>
+      </w:r>
+    </w:p>
+    <w:p>
+      <w:pPr>
+        <w:rPr>
+          <w:rFonts w:ascii="Cambria" w:hAnsi="Cambria"/>
+          <w:bCs/>
+          <w:sz w:val="24"/>
+          <w:szCs w:val="24"/>
+        </w:rPr>
+      </w:pPr>
+      <w:r>
+        <w:rPr>
+          <w:rFonts w:ascii="Cambria" w:hAnsi="Cambria"/>
+          <w:bCs/>
+          <w:sz w:val="24"/>
+          <w:szCs w:val="24"/>
+        </w:rPr>
+        <w:t>The data structure which enables the model to apply changes both forward and backward, and which allows changes to propagate through events to listeners such as the view.</w:t>
+      </w:r>
+    </w:p>
+    <w:p>
+      <w:pPr>
+        <w:rPr>
+          <w:rFonts w:ascii="Cambria" w:hAnsi="Cambria"/>
+          <w:sz w:val="24"/>
+          <w:szCs w:val="24"/>
+        </w:rPr>
+      </w:pPr>
+      <w:r>
+        <w:rPr>
+          <w:rFonts w:ascii="Cambria" w:hAnsi="Cambria"/>
+          <w:sz w:val="24"/>
+          <w:szCs w:val="24"/>
+        </w:rPr>
+        <w:t>The store is a JavaScript object consisting of values, recursively defined as numbers, strings, booleans, null, lists of values, and maps from string to value.</w:t>
+      </w:r>
+    </w:p>
+    <w:p>
+      <w:pPr>
+        <w:rPr>
+          <w:rFonts w:ascii="Cambria" w:hAnsi="Cambria"/>
+          <w:sz w:val="24"/>
+          <w:szCs w:val="24"/>
+        </w:rPr>
+      </w:pPr>
+      <w:r>
+        <w:rPr>
+          <w:rFonts w:ascii="Cambria" w:hAnsi="Cambria"/>
+          <w:sz w:val="24"/>
+          <w:szCs w:val="24"/>
+        </w:rPr>
+        <w:t>Positions in the store are expressed by lists. T</w:t>
+      </w:r>
+      <w:r>
+        <w:rPr>
+          <w:rFonts w:ascii="Cambria" w:hAnsi="Cambria"/>
+          <w:sz w:val="24"/>
+          <w:szCs w:val="24"/>
+        </w:rPr>
+        <w:t xml:space="preserve"> </w:t>
+      </w:r>
+      <w:bookmarkStart w:id="0" w:name="_GoBack"/>
+      <w:bookmarkEnd w:id="0"/>
+      <w:proofErr w:type="gramStart"/>
+      <w:r>
+        <w:rPr>
+          <w:rFonts w:ascii="Cambria" w:hAnsi="Cambria"/>
+          <w:sz w:val="24"/>
+          <w:szCs w:val="24"/>
+        </w:rPr>
+        <w:t>he</w:t>
+      </w:r>
+      <w:proofErr w:type="gramEnd"/>
+      <w:r>
+        <w:rPr>
+          <w:rFonts w:ascii="Cambria" w:hAnsi="Cambria"/>
+          <w:sz w:val="24"/>
+          <w:szCs w:val="24"/>
+        </w:rPr>
+        <w:t xml:space="preserve"> empty list corresponds to the notion of “here”, which out of context refers to the root of the store. Numbers and strings in a position list, in turn, correspond to positions in lists and values </w:t>
+      </w:r>
+      <w:r>
+        <w:rPr>
+          <w:rFonts w:ascii="Cambria" w:hAnsi="Cambria"/>
+          <w:sz w:val="24"/>
+          <w:szCs w:val="24"/>
+        </w:rPr>
+        <w:t>in</w:t>
+      </w:r>
+      <w:r>
+        <w:rPr>
+          <w:rFonts w:ascii="Cambria" w:hAnsi="Cambria"/>
+          <w:sz w:val="24"/>
+          <w:szCs w:val="24"/>
+        </w:rPr>
+        <w:t xml:space="preserve"> maps, respectively.</w:t>
+      </w:r>
+    </w:p>
+    <w:p>
+      <w:pPr>
+        <w:rPr>
+          <w:rFonts w:ascii="Cambria" w:hAnsi="Cambria"/>
+          <w:sz w:val="24"/>
+          <w:szCs w:val="24"/>
+        </w:rPr>
+      </w:pPr>
+      <w:r>
+        <w:rPr>
+          <w:rFonts w:ascii="Cambria" w:hAnsi="Cambria"/>
+          <w:sz w:val="24"/>
+          <w:szCs w:val="24"/>
+        </w:rPr>
+        <w:t xml:space="preserve">For example, the position </w:t>
+      </w:r>
+      <w:r>
+        <w:rPr>
+          <w:rFonts w:ascii="Cambria" w:hAnsi="Cambria"/>
+          <w:i/>
+          <w:iCs/>
+          <w:sz w:val="24"/>
+          <w:szCs w:val="24"/>
+        </w:rPr>
+        <w:t>[“symbol”, 144, “name”]</w:t>
+      </w:r>
+      <w:r>
+        <w:rPr>
+          <w:rFonts w:ascii="Cambria" w:hAnsi="Cambria"/>
+          <w:sz w:val="24"/>
+          <w:szCs w:val="24"/>
+        </w:rPr>
+        <w:t xml:space="preserve"> corresponds to the ordinary JavaScript notation </w:t>
+      </w:r>
+      <w:proofErr w:type="spellStart"/>
+      <w:r>
+        <w:rPr>
+          <w:rFonts w:ascii="Cambria" w:hAnsi="Cambria"/>
+          <w:i/>
+          <w:iCs/>
+          <w:sz w:val="24"/>
+          <w:szCs w:val="24"/>
+        </w:rPr>
+        <w:t>store.symbol</w:t>
+      </w:r>
+      <w:proofErr w:type="spellEnd"/>
+      <w:r>
+        <w:rPr>
+          <w:rFonts w:ascii="Cambria" w:hAnsi="Cambria"/>
+          <w:i/>
+          <w:iCs/>
+          <w:sz w:val="24"/>
+          <w:szCs w:val="24"/>
+        </w:rPr>
+        <w:t>[144].name</w:t>
+      </w:r>
+      <w:r>
+        <w:rPr>
+          <w:rFonts w:ascii="Cambria" w:hAnsi="Cambria"/>
+          <w:sz w:val="24"/>
+          <w:szCs w:val="24"/>
+        </w:rPr>
+        <w:t>.</w:t>
+      </w:r>
+    </w:p>
+    <w:p>
+      <w:pPr>
+        <w:rPr>
+          <w:rFonts w:ascii="Cambria" w:hAnsi="Cambria"/>
+          <w:sz w:val="24"/>
+          <w:szCs w:val="24"/>
+        </w:rPr>
+      </w:pPr>
+      <w:r>
+        <w:rPr>
+          <w:rFonts w:ascii="Cambria" w:hAnsi="Cambria"/>
+          <w:sz w:val="24"/>
+          <w:szCs w:val="24"/>
+        </w:rPr>
+        <w:t>Deltas modify the store in such a way that they can be undone. Here is a list of all deltas. (Note that a delta with no effect – such as clearing a position that does not exist – is not stored, and therefore has no backward delta.)</w:t>
+      </w:r>
+    </w:p>
+    <w:tbl>
+      <w:tblPr>
+        <w:tblStyle w:val="TableGrid"/>
+        <w:tblW w:w="0" w:type="auto"/>
+        <w:tblLook w:val="04A0" w:firstRow="1" w:lastRow="0" w:firstColumn="1" w:lastColumn="0" w:noHBand="0" w:noVBand="1"/>
+      </w:tblPr>
+      <w:tblGrid>
+        <w:gridCol w:w="4675"/>
+        <w:gridCol w:w="4675"/>
+      </w:tblGrid>
+      <w:tr>
+        <w:tc>
+          <w:tcPr>
+            <w:tcW w:w="4675" w:type="dxa"/>
+          </w:tcPr>
+          <w:p>
+            <w:pPr>
+              <w:rPr>
+                <w:rFonts w:ascii="Cambria" w:hAnsi="Cambria"/>
+                <w:b/>
+                <w:bCs/>
+                <w:sz w:val="24"/>
+                <w:szCs w:val="24"/>
+              </w:rPr>
+            </w:pPr>
+            <w:r>
+              <w:rPr>
+                <w:rFonts w:ascii="Cambria" w:hAnsi="Cambria"/>
+                <w:b/>
+                <w:bCs/>
+                <w:sz w:val="24"/>
+                <w:szCs w:val="24"/>
+              </w:rPr>
+              <w:t>Forward</w:t>
+            </w:r>
+          </w:p>
+        </w:tc>
+        <w:tc>
+          <w:tcPr>
+            <w:tcW w:w="4675" w:type="dxa"/>
+          </w:tcPr>
+          <w:p>
+            <w:pPr>
+              <w:rPr>
+                <w:rFonts w:ascii="Cambria" w:hAnsi="Cambria"/>
+                <w:sz w:val="24"/>
+                <w:szCs w:val="24"/>
+              </w:rPr>
+            </w:pPr>
+            <w:r>
+              <w:rPr>
+                <w:rFonts w:ascii="Cambria" w:hAnsi="Cambria"/>
+                <w:b/>
+                <w:bCs/>
+                <w:sz w:val="24"/>
+                <w:szCs w:val="24"/>
+              </w:rPr>
+              <w:t>Backward</w:t>
+            </w:r>
+          </w:p>
+        </w:tc>
+      </w:tr>
+      <w:tr>
+        <w:tc>
+          <w:tcPr>
+            <w:tcW w:w="4675" w:type="dxa"/>
+          </w:tcPr>
+          <w:p>
+            <w:pPr>
+              <w:rPr>
+                <w:rFonts w:ascii="Cambria" w:hAnsi="Cambria"/>
+                <w:sz w:val="24"/>
+                <w:szCs w:val="24"/>
+              </w:rPr>
+            </w:pPr>
+            <w:r>
+              <w:rPr>
+                <w:rFonts w:ascii="Cambria" w:hAnsi="Cambria"/>
+                <w:sz w:val="24"/>
+                <w:szCs w:val="24"/>
+              </w:rPr>
+              <w:t xml:space="preserve">Set(p, v) </w:t>
+            </w:r>
+          </w:p>
+        </w:tc>
+        <w:tc>
+          <w:tcPr>
+            <w:tcW w:w="4675" w:type="dxa"/>
+          </w:tcPr>
+          <w:p>
+            <w:pPr>
+              <w:rPr>
+                <w:rFonts w:ascii="Cambria" w:hAnsi="Cambria"/>
+                <w:sz w:val="24"/>
+                <w:szCs w:val="24"/>
+              </w:rPr>
+            </w:pPr>
+            <w:r>
+              <w:rPr>
+                <w:rFonts w:ascii="Cambria" w:hAnsi="Cambria"/>
+                <w:sz w:val="24"/>
+                <w:szCs w:val="24"/>
+              </w:rPr>
+              <w:t xml:space="preserve">Clear(p) or Set(p, </w:t>
+            </w:r>
+            <w:proofErr w:type="spellStart"/>
+            <w:r>
+              <w:rPr>
+                <w:rFonts w:ascii="Cambria" w:hAnsi="Cambria"/>
+                <w:sz w:val="24"/>
+                <w:szCs w:val="24"/>
+              </w:rPr>
+              <w:t>v_old</w:t>
+            </w:r>
+            <w:proofErr w:type="spellEnd"/>
+            <w:r>
+              <w:rPr>
+                <w:rFonts w:ascii="Cambria" w:hAnsi="Cambria"/>
+                <w:sz w:val="24"/>
+                <w:szCs w:val="24"/>
+              </w:rPr>
+              <w:t>)</w:t>
+            </w:r>
+          </w:p>
+        </w:tc>
+      </w:tr>
+      <w:tr>
+        <w:tc>
+          <w:tcPr>
+            <w:tcW w:w="4675" w:type="dxa"/>
+          </w:tcPr>
+          <w:p>
+            <w:pPr>
+              <w:rPr>
+                <w:rFonts w:ascii="Cambria" w:hAnsi="Cambria"/>
+                <w:sz w:val="24"/>
+                <w:szCs w:val="24"/>
+              </w:rPr>
+            </w:pPr>
+            <w:r>
+              <w:rPr>
+                <w:rFonts w:ascii="Cambria" w:hAnsi="Cambria"/>
+                <w:sz w:val="24"/>
+                <w:szCs w:val="24"/>
+              </w:rPr>
+              <w:t>Clear(p)</w:t>
+            </w:r>
+          </w:p>
+        </w:tc>
+        <w:tc>
+          <w:tcPr>
+            <w:tcW w:w="4675" w:type="dxa"/>
+          </w:tcPr>
+          <w:p>
+            <w:pPr>
+              <w:rPr>
+                <w:rFonts w:ascii="Cambria" w:hAnsi="Cambria"/>
+                <w:sz w:val="24"/>
+                <w:szCs w:val="24"/>
+              </w:rPr>
+            </w:pPr>
+            <w:r>
+              <w:rPr>
+                <w:rFonts w:ascii="Cambria" w:hAnsi="Cambria"/>
+                <w:sz w:val="24"/>
+                <w:szCs w:val="24"/>
+              </w:rPr>
+              <w:t xml:space="preserve">Set(p, </w:t>
+            </w:r>
+            <w:proofErr w:type="spellStart"/>
+            <w:r>
+              <w:rPr>
+                <w:rFonts w:ascii="Cambria" w:hAnsi="Cambria"/>
+                <w:sz w:val="24"/>
+                <w:szCs w:val="24"/>
+              </w:rPr>
+              <w:t>v_old</w:t>
+            </w:r>
+            <w:proofErr w:type="spellEnd"/>
+            <w:r>
+              <w:rPr>
+                <w:rFonts w:ascii="Cambria" w:hAnsi="Cambria"/>
+                <w:sz w:val="24"/>
+                <w:szCs w:val="24"/>
+              </w:rPr>
+              <w:t>)</w:t>
+            </w:r>
+          </w:p>
+        </w:tc>
+      </w:tr>
+      <w:tr>
+        <w:tc>
+          <w:tcPr>
+            <w:tcW w:w="4675" w:type="dxa"/>
+          </w:tcPr>
+          <w:p>
+            <w:pPr>
+              <w:rPr>
+                <w:rFonts w:ascii="Cambria" w:hAnsi="Cambria"/>
+                <w:sz w:val="24"/>
+                <w:szCs w:val="24"/>
+              </w:rPr>
+            </w:pPr>
+            <w:proofErr w:type="spellStart"/>
+            <w:r>
+              <w:rPr>
+                <w:rFonts w:ascii="Cambria" w:hAnsi="Cambria"/>
+                <w:sz w:val="24"/>
+                <w:szCs w:val="24"/>
+              </w:rPr>
+              <w:t>InsertList</w:t>
+            </w:r>
+            <w:proofErr w:type="spellEnd"/>
+            <w:r>
+              <w:rPr>
+                <w:rFonts w:ascii="Cambria" w:hAnsi="Cambria"/>
+                <w:sz w:val="24"/>
+                <w:szCs w:val="24"/>
+              </w:rPr>
+              <w:t xml:space="preserve">(p, v1, v2, …, </w:t>
+            </w:r>
+            <w:proofErr w:type="spellStart"/>
+            <w:r>
+              <w:rPr>
+                <w:rFonts w:ascii="Cambria" w:hAnsi="Cambria"/>
+                <w:sz w:val="24"/>
+                <w:szCs w:val="24"/>
+              </w:rPr>
+              <w:t>v_n</w:t>
+            </w:r>
+            <w:proofErr w:type="spellEnd"/>
+            <w:r>
+              <w:rPr>
+                <w:rFonts w:ascii="Cambria" w:hAnsi="Cambria"/>
+                <w:sz w:val="24"/>
+                <w:szCs w:val="24"/>
+              </w:rPr>
+              <w:t>)</w:t>
+            </w:r>
+          </w:p>
+        </w:tc>
+        <w:tc>
+          <w:tcPr>
+            <w:tcW w:w="4675" w:type="dxa"/>
+          </w:tcPr>
+          <w:p>
+            <w:pPr>
+              <w:rPr>
+                <w:rFonts w:ascii="Cambria" w:hAnsi="Cambria"/>
+                <w:sz w:val="24"/>
+                <w:szCs w:val="24"/>
+              </w:rPr>
+            </w:pPr>
+            <w:proofErr w:type="spellStart"/>
+            <w:r>
+              <w:rPr>
+                <w:rFonts w:ascii="Cambria" w:hAnsi="Cambria"/>
+                <w:sz w:val="24"/>
+                <w:szCs w:val="24"/>
+              </w:rPr>
+              <w:t>RemoveList</w:t>
+            </w:r>
+            <w:proofErr w:type="spellEnd"/>
+            <w:r>
+              <w:rPr>
+                <w:rFonts w:ascii="Cambria" w:hAnsi="Cambria"/>
+                <w:sz w:val="24"/>
+                <w:szCs w:val="24"/>
+              </w:rPr>
+              <w:t xml:space="preserve">(p_1, </w:t>
+            </w:r>
+            <w:proofErr w:type="spellStart"/>
+            <w:r>
+              <w:rPr>
+                <w:rFonts w:ascii="Cambria" w:hAnsi="Cambria"/>
+                <w:sz w:val="24"/>
+                <w:szCs w:val="24"/>
+              </w:rPr>
+              <w:t>p_n</w:t>
+            </w:r>
+            <w:proofErr w:type="spellEnd"/>
+            <w:r>
+              <w:rPr>
+                <w:rFonts w:ascii="Cambria" w:hAnsi="Cambria"/>
+                <w:sz w:val="24"/>
+                <w:szCs w:val="24"/>
+              </w:rPr>
+              <w:t>)</w:t>
+            </w:r>
+          </w:p>
+        </w:tc>
+      </w:tr>
+      <w:tr>
+        <w:tc>
+          <w:tcPr>
+            <w:tcW w:w="4675" w:type="dxa"/>
+          </w:tcPr>
+          <w:p>
+            <w:pPr>
+              <w:rPr>
+                <w:rFonts w:ascii="Cambria" w:hAnsi="Cambria"/>
+                <w:sz w:val="24"/>
+                <w:szCs w:val="24"/>
+              </w:rPr>
+            </w:pPr>
+            <w:proofErr w:type="spellStart"/>
+            <w:r>
+              <w:rPr>
+                <w:rFonts w:ascii="Cambria" w:hAnsi="Cambria"/>
+                <w:sz w:val="24"/>
+                <w:szCs w:val="24"/>
+              </w:rPr>
+              <w:t>RemoveList</w:t>
+            </w:r>
+            <w:proofErr w:type="spellEnd"/>
+            <w:r>
+              <w:rPr>
+                <w:rFonts w:ascii="Cambria" w:hAnsi="Cambria"/>
+                <w:sz w:val="24"/>
+                <w:szCs w:val="24"/>
+              </w:rPr>
+              <w:t xml:space="preserve">(p_1, </w:t>
+            </w:r>
+            <w:proofErr w:type="spellStart"/>
+            <w:r>
+              <w:rPr>
+                <w:rFonts w:ascii="Cambria" w:hAnsi="Cambria"/>
+                <w:sz w:val="24"/>
+                <w:szCs w:val="24"/>
+              </w:rPr>
+              <w:t>p_n</w:t>
+            </w:r>
+            <w:proofErr w:type="spellEnd"/>
+            <w:r>
+              <w:rPr>
+                <w:rFonts w:ascii="Cambria" w:hAnsi="Cambria"/>
+                <w:sz w:val="24"/>
+                <w:szCs w:val="24"/>
+              </w:rPr>
+              <w:t>)</w:t>
+            </w:r>
+          </w:p>
+        </w:tc>
+        <w:tc>
+          <w:tcPr>
+            <w:tcW w:w="4675" w:type="dxa"/>
+          </w:tcPr>
+          <w:p>
+            <w:pPr>
+              <w:rPr>
+                <w:rFonts w:ascii="Cambria" w:hAnsi="Cambria"/>
+                <w:sz w:val="24"/>
+                <w:szCs w:val="24"/>
+              </w:rPr>
+            </w:pPr>
+            <w:proofErr w:type="spellStart"/>
+            <w:r>
+              <w:rPr>
+                <w:rFonts w:ascii="Cambria" w:hAnsi="Cambria"/>
+                <w:sz w:val="24"/>
+                <w:szCs w:val="24"/>
+              </w:rPr>
+              <w:t>InsertList</w:t>
+            </w:r>
+            <w:proofErr w:type="spellEnd"/>
+            <w:r>
+              <w:rPr>
+                <w:rFonts w:ascii="Cambria" w:hAnsi="Cambria"/>
+                <w:sz w:val="24"/>
+                <w:szCs w:val="24"/>
+              </w:rPr>
+              <w:t xml:space="preserve">(p, v1, v2, …, </w:t>
+            </w:r>
+            <w:proofErr w:type="spellStart"/>
+            <w:r>
+              <w:rPr>
+                <w:rFonts w:ascii="Cambria" w:hAnsi="Cambria"/>
+                <w:sz w:val="24"/>
+                <w:szCs w:val="24"/>
+              </w:rPr>
+              <w:t>v_n</w:t>
+            </w:r>
+            <w:proofErr w:type="spellEnd"/>
+            <w:r>
+              <w:rPr>
+                <w:rFonts w:ascii="Cambria" w:hAnsi="Cambria"/>
+                <w:sz w:val="24"/>
+                <w:szCs w:val="24"/>
+              </w:rPr>
+              <w:t>)</w:t>
+            </w:r>
+          </w:p>
+        </w:tc>
+      </w:tr>
+      <w:tr>
+        <w:tc>
+          <w:tcPr>
+            <w:tcW w:w="4675" w:type="dxa"/>
+          </w:tcPr>
+          <w:p>
+            <w:pPr>
+              <w:rPr>
+                <w:rFonts w:ascii="Cambria" w:hAnsi="Cambria"/>
+                <w:sz w:val="24"/>
+                <w:szCs w:val="24"/>
+              </w:rPr>
+            </w:pPr>
+            <w:proofErr w:type="spellStart"/>
+            <w:r>
+              <w:rPr>
+                <w:rFonts w:ascii="Cambria" w:hAnsi="Cambria"/>
+                <w:sz w:val="24"/>
+                <w:szCs w:val="24"/>
+              </w:rPr>
+              <w:t>ChangeKey</w:t>
+            </w:r>
+            <w:proofErr w:type="spellEnd"/>
+            <w:r>
+              <w:rPr>
+                <w:rFonts w:ascii="Cambria" w:hAnsi="Cambria"/>
+                <w:sz w:val="24"/>
+                <w:szCs w:val="24"/>
+              </w:rPr>
+              <w:t xml:space="preserve">(p, </w:t>
+            </w:r>
+            <w:proofErr w:type="spellStart"/>
+            <w:r>
+              <w:rPr>
+                <w:rFonts w:ascii="Cambria" w:hAnsi="Cambria"/>
+                <w:sz w:val="24"/>
+                <w:szCs w:val="24"/>
+              </w:rPr>
+              <w:t>k_old</w:t>
+            </w:r>
+            <w:proofErr w:type="spellEnd"/>
+            <w:r>
+              <w:rPr>
+                <w:rFonts w:ascii="Cambria" w:hAnsi="Cambria"/>
+                <w:sz w:val="24"/>
+                <w:szCs w:val="24"/>
+              </w:rPr>
+              <w:t xml:space="preserve">, </w:t>
+            </w:r>
+            <w:proofErr w:type="spellStart"/>
+            <w:r>
+              <w:rPr>
+                <w:rFonts w:ascii="Cambria" w:hAnsi="Cambria"/>
+                <w:sz w:val="24"/>
+                <w:szCs w:val="24"/>
+              </w:rPr>
+              <w:t>k_new</w:t>
+            </w:r>
+            <w:proofErr w:type="spellEnd"/>
+            <w:r>
+              <w:rPr>
+                <w:rFonts w:ascii="Cambria" w:hAnsi="Cambria"/>
+                <w:sz w:val="24"/>
+                <w:szCs w:val="24"/>
+              </w:rPr>
+              <w:t>)</w:t>
+            </w:r>
+          </w:p>
+        </w:tc>
+        <w:tc>
+          <w:tcPr>
+            <w:tcW w:w="4675" w:type="dxa"/>
+          </w:tcPr>
+          <w:p>
+            <w:pPr>
+              <w:rPr>
+                <w:rFonts w:ascii="Cambria" w:hAnsi="Cambria"/>
+                <w:sz w:val="24"/>
+                <w:szCs w:val="24"/>
+              </w:rPr>
+            </w:pPr>
+            <w:proofErr w:type="spellStart"/>
+            <w:r>
+              <w:rPr>
+                <w:rFonts w:ascii="Cambria" w:hAnsi="Cambria"/>
+                <w:sz w:val="24"/>
+                <w:szCs w:val="24"/>
+              </w:rPr>
+              <w:t>ChangeKey</w:t>
+            </w:r>
+            <w:proofErr w:type="spellEnd"/>
+            <w:r>
+              <w:rPr>
+                <w:rFonts w:ascii="Cambria" w:hAnsi="Cambria"/>
+                <w:sz w:val="24"/>
+                <w:szCs w:val="24"/>
+              </w:rPr>
+              <w:t xml:space="preserve">(p, </w:t>
+            </w:r>
+            <w:proofErr w:type="spellStart"/>
+            <w:r>
+              <w:rPr>
+                <w:rFonts w:ascii="Cambria" w:hAnsi="Cambria"/>
+                <w:sz w:val="24"/>
+                <w:szCs w:val="24"/>
+              </w:rPr>
+              <w:t>k_new</w:t>
+            </w:r>
+            <w:proofErr w:type="spellEnd"/>
+            <w:r>
+              <w:rPr>
+                <w:rFonts w:ascii="Cambria" w:hAnsi="Cambria"/>
+                <w:sz w:val="24"/>
+                <w:szCs w:val="24"/>
+              </w:rPr>
+              <w:t xml:space="preserve">, </w:t>
+            </w:r>
+            <w:proofErr w:type="spellStart"/>
+            <w:r>
+              <w:rPr>
+                <w:rFonts w:ascii="Cambria" w:hAnsi="Cambria"/>
+                <w:sz w:val="24"/>
+                <w:szCs w:val="24"/>
+              </w:rPr>
+              <w:t>k_old</w:t>
+            </w:r>
+            <w:proofErr w:type="spellEnd"/>
+            <w:r>
+              <w:rPr>
+                <w:rFonts w:ascii="Cambria" w:hAnsi="Cambria"/>
+                <w:sz w:val="24"/>
+                <w:szCs w:val="24"/>
+              </w:rPr>
+              <w:t>)</w:t>
+            </w:r>
+          </w:p>
+        </w:tc>
+      </w:tr>
+    </w:tbl>
+    <w:p>
+      <w:pPr>
+        <w:rPr>
+          <w:rFonts w:ascii="Cambria" w:hAnsi="Cambria"/>
+          <w:sz w:val="24"/>
+          <w:szCs w:val="24"/>
+        </w:rPr>
+      </w:pPr>
+    </w:p>
+    <w:p>
+      <w:pPr>
+        <w:rPr>
+          <w:rFonts w:ascii="Cambria" w:hAnsi="Cambria"/>
+          <w:sz w:val="24"/>
+          <w:szCs w:val="24"/>
+        </w:rPr>
+      </w:pPr>
+      <w:r>
+        <w:rPr>
+          <w:rFonts w:ascii="Cambria" w:hAnsi="Cambria"/>
+          <w:sz w:val="24"/>
+          <w:szCs w:val="24"/>
+        </w:rPr>
+        <w:t>Each delta, when applied, is added to an undo stack and given an index. The usual undo/redo semantics then apply.</w:t>
+      </w:r>
+    </w:p>
+    <w:p>
+      <w:pPr>
+        <w:rPr>
+          <w:rFonts w:ascii="Cambria" w:hAnsi="Cambria"/>
+          <w:sz w:val="24"/>
+          <w:szCs w:val="24"/>
+        </w:rPr>
+      </w:pPr>
+    </w:p>
+    <w:p>
+      <w:pPr>
+        <w:rPr>
+          <w:rFonts w:ascii="Cambria" w:hAnsi="Cambria"/>
+          <w:b/>
+          <w:bCs/>
+          <w:sz w:val="24"/>
+          <w:szCs w:val="24"/>
+        </w:rPr>
+      </w:pPr>
+      <w:r>
+        <w:rPr>
+          <w:rFonts w:ascii="Cambria" w:hAnsi="Cambria"/>
+          <w:b/>
+          <w:bCs/>
+          <w:sz w:val="24"/>
+          <w:szCs w:val="24"/>
+        </w:rPr>
+        <w:t>Contexts.</w:t>
+      </w:r>
+    </w:p>
+    <w:p>
+      <w:pPr>
+        <w:rPr>
+          <w:rFonts w:ascii="Cambria" w:hAnsi="Cambria"/>
+          <w:sz w:val="24"/>
+          <w:szCs w:val="24"/>
+        </w:rPr>
+      </w:pPr>
+      <w:r>
+        <w:rPr>
+          <w:rFonts w:ascii="Cambria" w:hAnsi="Cambria"/>
+          <w:sz w:val="24"/>
+          <w:szCs w:val="24"/>
+        </w:rPr>
+        <w:t>Each buffer has a base context typically determined by its filename extension. During the tokenization process, certain tokens may be encountered which</w:t>
+      </w:r>
+      <w:r>
+        <w:rPr>
+          <w:rFonts w:ascii="Cambria" w:hAnsi="Cambria"/>
+          <w:sz w:val="24"/>
+          <w:szCs w:val="24"/>
+        </w:rPr>
+        <w:t xml:space="preserve"> change the context. However, since we may need to return to the previous context, a stack is maintained</w:t>
+      </w:r>
+      <w:r>
+        <w:rPr>
+          <w:rFonts w:ascii="Cambria" w:hAnsi="Cambria"/>
+          <w:sz w:val="24"/>
+          <w:szCs w:val="24"/>
+        </w:rPr>
+        <w:t>. In the child context, certain tokens may pop the context and return to the previous environment. For instance, consider the following:</w:t>
+      </w:r>
+    </w:p>
+    <w:p>
+      <w:pPr>
+        <w:spacing w:after="0"/>
+        <w:ind w:left="720"/>
+        <w:rPr>
+          <w:rFonts w:ascii="Consolas" w:hAnsi="Consolas"/>
+          <w:color w:val="00B0F0"/>
+          <w:sz w:val="20"/>
+          <w:szCs w:val="20"/>
+        </w:rPr>
+      </w:pPr>
+      <w:r>
+        <w:rPr>
+          <w:rFonts w:ascii="Consolas" w:hAnsi="Consolas"/>
+          <w:sz w:val="20"/>
+          <w:szCs w:val="20"/>
+        </w:rPr>
+        <w:t xml:space="preserve">import </w:t>
+      </w:r>
+      <w:r>
+        <w:rPr>
+          <w:rFonts w:ascii="Consolas" w:hAnsi="Consolas"/>
+          <w:b/>
+          <w:bCs/>
+          <w:color w:val="ED7D31" w:themeColor="accent2"/>
+          <w:sz w:val="20"/>
+          <w:szCs w:val="20"/>
+        </w:rPr>
+        <w:t>“</w:t>
+      </w:r>
+      <w:r>
+        <w:rPr>
+          <w:rFonts w:ascii="Consolas" w:hAnsi="Consolas"/>
+          <w:color w:val="FF0000"/>
+          <w:sz w:val="20"/>
+          <w:szCs w:val="20"/>
+        </w:rPr>
+        <w:t>./index.css</w:t>
+      </w:r>
+      <w:r>
+        <w:rPr>
+          <w:rFonts w:ascii="Consolas" w:hAnsi="Consolas"/>
+          <w:b/>
+          <w:bCs/>
+          <w:color w:val="ED7D31" w:themeColor="accent2"/>
+          <w:sz w:val="20"/>
+          <w:szCs w:val="20"/>
+        </w:rPr>
+        <w:t>”</w:t>
+      </w:r>
+      <w:r>
+        <w:rPr>
+          <w:rFonts w:ascii="Consolas" w:hAnsi="Consolas"/>
+          <w:sz w:val="20"/>
+          <w:szCs w:val="20"/>
+        </w:rPr>
+        <w:t xml:space="preserve">; </w:t>
+      </w:r>
+      <w:r>
+        <w:rPr>
+          <w:rFonts w:ascii="Consolas" w:hAnsi="Consolas"/>
+          <w:b/>
+          <w:bCs/>
+          <w:color w:val="00B0F0"/>
+          <w:sz w:val="20"/>
+          <w:szCs w:val="20"/>
+        </w:rPr>
+        <w:t>//</w:t>
+      </w:r>
+      <w:r>
+        <w:rPr>
+          <w:rFonts w:ascii="Consolas" w:hAnsi="Consolas"/>
+          <w:sz w:val="20"/>
+          <w:szCs w:val="20"/>
+        </w:rPr>
+        <w:t xml:space="preserve"> </w:t>
+      </w:r>
+      <w:r>
+        <w:rPr>
+          <w:rFonts w:ascii="Consolas" w:hAnsi="Consolas"/>
+          <w:color w:val="70AD47" w:themeColor="accent6"/>
+          <w:sz w:val="20"/>
+          <w:szCs w:val="20"/>
+        </w:rPr>
+        <w:t>Your typical import</w:t>
+      </w:r>
+      <w:r>
+        <w:rPr>
+          <w:rFonts w:ascii="Consolas" w:hAnsi="Consolas"/>
+          <w:color w:val="70AD47" w:themeColor="accent6"/>
+          <w:sz w:val="20"/>
+          <w:szCs w:val="20"/>
+        </w:rPr>
+        <w:t xml:space="preserve"> </w:t>
+      </w:r>
+      <w:r>
+        <w:rPr>
+          <w:rFonts w:ascii="Consolas" w:hAnsi="Consolas"/>
+          <w:b/>
+          <w:bCs/>
+          <w:color w:val="00B0F0"/>
+          <w:sz w:val="20"/>
+          <w:szCs w:val="20"/>
+        </w:rPr>
+        <w:t>\n</w:t>
+      </w:r>
+    </w:p>
+    <w:p>
+      <w:pPr>
+        <w:spacing w:after="0"/>
+        <w:ind w:left="720"/>
+        <w:rPr>
+          <w:rFonts w:ascii="Consolas" w:hAnsi="Consolas"/>
+          <w:sz w:val="20"/>
+          <w:szCs w:val="20"/>
+        </w:rPr>
+      </w:pPr>
+      <w:r>
+        <w:rPr>
+          <w:rFonts w:ascii="Consolas" w:hAnsi="Consolas"/>
+          <w:sz w:val="20"/>
+          <w:szCs w:val="20"/>
+        </w:rPr>
+        <w:t>blah(</w:t>
+      </w:r>
+      <w:proofErr w:type="gramStart"/>
+      <w:r>
+        <w:rPr>
+          <w:rFonts w:ascii="Consolas" w:hAnsi="Consolas"/>
+          <w:sz w:val="20"/>
+          <w:szCs w:val="20"/>
+        </w:rPr>
+        <w:t>);</w:t>
+      </w:r>
+      <w:proofErr w:type="gramEnd"/>
+    </w:p>
+    <w:p>
+      <w:pPr>
+        <w:rPr>
+          <w:rFonts w:ascii="Cambria" w:hAnsi="Cambria"/>
+          <w:sz w:val="24"/>
+          <w:szCs w:val="24"/>
+        </w:rPr>
+      </w:pPr>
+    </w:p>
+    <w:p>
+      <w:pPr>
+        <w:rPr>
+          <w:rFonts w:ascii="Cambria" w:hAnsi="Cambria"/>
+          <w:sz w:val="24"/>
+          <w:szCs w:val="24"/>
+        </w:rPr>
+      </w:pPr>
+      <w:r>
+        <w:rPr>
+          <w:rFonts w:ascii="Cambria" w:hAnsi="Cambria"/>
+          <w:sz w:val="24"/>
+          <w:szCs w:val="24"/>
+        </w:rPr>
+        <w:t>The import directive and the open quote are parsed under the base context “TypeScript”. The open quote token causes the context “</w:t>
+      </w:r>
+      <w:proofErr w:type="spellStart"/>
+      <w:r>
+        <w:rPr>
+          <w:rFonts w:ascii="Cambria" w:hAnsi="Cambria"/>
+          <w:sz w:val="24"/>
+          <w:szCs w:val="24"/>
+        </w:rPr>
+        <w:t>DoubleQuotedString</w:t>
+      </w:r>
+      <w:proofErr w:type="spellEnd"/>
+      <w:r>
+        <w:rPr>
+          <w:rFonts w:ascii="Cambria" w:hAnsi="Cambria"/>
+          <w:sz w:val="24"/>
+          <w:szCs w:val="24"/>
+        </w:rPr>
+        <w:t xml:space="preserve">” to be pushed onto the context stack. Subsequent content is tokenized in that context </w:t>
+      </w:r>
+      <w:r>
+        <w:rPr>
+          <w:rFonts w:ascii="Cambria" w:hAnsi="Cambria"/>
+          <w:sz w:val="24"/>
+          <w:szCs w:val="24"/>
+        </w:rPr>
+        <w:t>until</w:t>
+      </w:r>
+      <w:r>
+        <w:rPr>
+          <w:rFonts w:ascii="Cambria" w:hAnsi="Cambria"/>
+          <w:sz w:val="24"/>
+          <w:szCs w:val="24"/>
+        </w:rPr>
+        <w:t xml:space="preserve"> the close quote token is reached, which causes a pop of the stack. The following</w:t>
+      </w:r>
+      <w:r>
+        <w:rPr>
+          <w:rFonts w:ascii="Cambria" w:hAnsi="Cambria"/>
+          <w:sz w:val="24"/>
+          <w:szCs w:val="24"/>
+        </w:rPr>
+        <w:t xml:space="preserve"> semicolon is parsed under the </w:t>
+      </w:r>
+      <w:r>
+        <w:rPr>
+          <w:rFonts w:ascii="Cambria" w:hAnsi="Cambria"/>
+          <w:sz w:val="24"/>
+          <w:szCs w:val="24"/>
+        </w:rPr>
+        <w:lastRenderedPageBreak/>
+        <w:t>original base context. Similarly, the double-slash is parsed under the base context, but the new line is parsed under the comment’s context, popping and returning to the base context.</w:t>
+      </w:r>
+    </w:p>
+    <w:p>
+      <w:pPr>
+        <w:rPr>
+          <w:rFonts w:ascii="Cambria" w:hAnsi="Cambria"/>
+          <w:b/>
+          <w:bCs/>
+          <w:sz w:val="24"/>
+          <w:szCs w:val="24"/>
+        </w:rPr>
+      </w:pPr>
+    </w:p>
+    <w:p>
+      <w:pPr>
+        <w:rPr>
+          <w:rFonts w:ascii="Cambria" w:hAnsi="Cambria"/>
+          <w:b/>
+          <w:bCs/>
+          <w:sz w:val="24"/>
+          <w:szCs w:val="24"/>
+        </w:rPr>
+      </w:pPr>
+      <w:r>
+        <w:rPr>
+          <w:rFonts w:ascii="Cambria" w:hAnsi="Cambria"/>
+          <w:b/>
+          <w:bCs/>
+          <w:sz w:val="24"/>
+          <w:szCs w:val="24"/>
+        </w:rPr>
+        <w:t>Tokenization</w:t>
+      </w:r>
+    </w:p>
+    <w:p>
+      <w:pPr>
+        <w:rPr>
+          <w:rFonts w:ascii="Cambria" w:hAnsi="Cambria"/>
+          <w:sz w:val="24"/>
+          <w:szCs w:val="24"/>
+        </w:rPr>
+      </w:pPr>
+      <w:r>
+        <w:rPr>
+          <w:rFonts w:ascii="Cambria" w:hAnsi="Cambria"/>
+          <w:sz w:val="24"/>
+          <w:szCs w:val="24"/>
+        </w:rPr>
+        <w:t>Tokenization can occur in a variety of</w:t>
+      </w:r>
+      <w:r>
+        <w:rPr>
+          <w:rFonts w:ascii="Cambria" w:hAnsi="Cambria"/>
+          <w:sz w:val="24"/>
+          <w:szCs w:val="24"/>
+        </w:rPr>
+        <w:t xml:space="preserve"> environments. One efficiency problem is that changes to a large </w:t>
+      </w:r>
+      <w:r>
+        <w:rPr>
+          <w:rFonts w:ascii="Cambria" w:hAnsi="Cambria"/>
+          <w:sz w:val="24"/>
+          <w:szCs w:val="24"/>
+        </w:rPr>
+        <w:t>file can change the context stack, requiring re-tokenization of subsequent content. To mitigate this, each line stores the context stack immediately after processing of the new line “\n”. It is assumed that tokenization is a function only of line content and context, such that if a tokenization has been recorded under a certain context stack, the previous result can be reused.</w:t>
+      </w:r>
+    </w:p>
+    <w:p>
+      <w:pPr>
+        <w:rPr>
+          <w:rFonts w:ascii="Cambria" w:hAnsi="Cambria"/>
+          <w:sz w:val="24"/>
+          <w:szCs w:val="24"/>
+        </w:rPr>
+      </w:pPr>
+      <w:r>
+        <w:rPr>
+          <w:rFonts w:ascii="Cambria" w:hAnsi="Cambria"/>
+          <w:sz w:val="24"/>
+          <w:szCs w:val="24"/>
+        </w:rPr>
+        <w:t>Tokenization of buffers is required for syntax highlighting, symbol searching, and navigation/selection by line and token index. It is my desire that the editor should be fast enough to work on buffers of up to 25,000 lines. On average, such a buffer might have about 500,000 tokens. Since re-tokenization is required to correctly interpret</w:t>
+      </w:r>
+      <w:r>
+        <w:rPr>
+          <w:rFonts w:ascii="Cambria" w:hAnsi="Cambria"/>
+          <w:sz w:val="24"/>
+          <w:szCs w:val="24"/>
+        </w:rPr>
+        <w:t xml:space="preserve"> certain forms of spoken input, it is important that this process is performed as little as possible on as small a scope as possible.</w:t>
+      </w:r>
+    </w:p>
+    <w:p>
+      <w:pPr>
+        <w:rPr>
+          <w:rFonts w:ascii="Cambria" w:hAnsi="Cambria"/>
+          <w:sz w:val="24"/>
+          <w:szCs w:val="24"/>
+        </w:rPr>
+      </w:pPr>
+      <w:r>
+        <w:rPr>
+          <w:rFonts w:ascii="Cambria" w:hAnsi="Cambria"/>
+          <w:sz w:val="24"/>
+          <w:szCs w:val="24"/>
+        </w:rPr>
+        <w:t>One simple solution is to defer any re-tokenization beyond a certain fixed number of lines should it cascade down the buffer. In this case, re-tokenization of the entire buffer will take place when either a command is given to do so or when a new checkpoint is set after spoken text is committed. The user simply needs to be aware that manual re-tokenization is required to reinterpret symbols far away in the buffer. Re-tokenization, in general, remains O(n), but local tokenization in response to spoken</w:t>
+      </w:r>
+      <w:r>
+        <w:rPr>
+          <w:rFonts w:ascii="Cambria" w:hAnsi="Cambria"/>
+          <w:sz w:val="24"/>
+          <w:szCs w:val="24"/>
+        </w:rPr>
+        <w:t xml:space="preserve"> commands is O(1).</w:t>
+      </w:r>
+    </w:p>
+    <w:p>
+      <w:pPr>
+        <w:rPr>
+          <w:rFonts w:ascii="Cambria" w:hAnsi="Cambria"/>
+          <w:sz w:val="24"/>
+          <w:szCs w:val="24"/>
+        </w:rPr>
+      </w:pPr>
+    </w:p>
     <w:p>
       <w:pPr>
         <w:rPr>
@@ -1494,9 +3748,9 @@
 <file path=word/numbering.xml><?xml version="1.0" encoding="utf-8"?>
 <w:numbering xmlns:wpc="http://schemas.microsoft.com/office/word/2010/wordprocessingCanvas" xmlns:cx="http://schemas.microsoft.com/office/drawing/2014/chartex" xmlns:cx1="http://schemas.microsoft.com/office/drawing/2015/9/8/chartex" xmlns:cx2="http://schemas.microsoft.com/office/drawing/2015/10/21/chartex" xmlns:cx3="http://schemas.microsoft.com/office/drawing/2016/5/9/chartex" xmlns:cx4="http://schemas.microsoft.com/office/drawing/2016/5/10/chartex" xmlns:cx5="http://schemas.microsoft.com/office/drawing/2016/5/11/chartex" xmlns:cx6="http://schemas.microsoft.com/office/drawing/2016/5/12/chartex" xmlns:cx7="http://schemas.microsoft.com/office/drawing/2016/5/13/chartex" xmlns:cx8="http://schemas.microsoft.com/office/drawing/2016/5/14/chartex" xmlns:mc="http://schemas.openxmlformats.org/markup-compatibility/2006" xmlns:aink="http://schemas.microsoft.com/office/drawing/2016/ink" xmlns:am3d="http://schemas.microsoft.com/office/drawing/2017/model3d" xmlns:o="urn:schemas-microsoft-com:office:office" xmlns:r="http://schemas.openxmlformats.org/officeDocument/2006/relationships" xmlns:m="http://schemas.openxmlformats.org/officeDocument/2006/math" xmlns:v="urn:schemas-microsoft-com:vml" xmlns:wp14="http://schemas.microsoft.com/office/word/2010/wordprocessingDrawing" xmlns:wp="http://schemas.openxmlformats.org/drawingml/2006/wordprocessingDrawing" xmlns:w10="urn:schemas-microsoft-com:office:word" xmlns:w="http://schemas.openxmlformats.org/wordprocessingml/2006/main" xmlns:w14="http://schemas.microsoft.com/office/word/2010/wordml" xmlns:w15="http://schemas.microsoft.com/office/word/2012/wordml" xmlns:w16cid="http://schemas.microsoft.com/office/word/2016/wordml/cid" xmlns:w16se="http://schemas.microsoft.com/office/word/2015/wordml/symex" xmlns:wpg="http://schemas.microsoft.com/office/word/2010/wordprocessingGroup" xmlns:wpi="http://schemas.microsoft.com/office/word/2010/wordprocessingInk" xmlns:wne="http://schemas.microsoft.com/office/word/2006/wordml" xmlns:wps="http://schemas.microsoft.com/office/word/2010/wordprocessingShape" mc:Ignorable="w14 w15 w16se w16cid wp14">
   <w:abstractNum w:abstractNumId="0" w15:restartNumberingAfterBreak="0">
-    <w:nsid w:val="266641BA"/>
+    <w:nsid w:val="10194F35"/>
     <w:multiLevelType w:val="hybridMultilevel"/>
-    <w:tmpl w:val="9B1E383C"/>
+    <w:tmpl w:val="F2567392"/>
     <w:lvl w:ilvl="0" w:tplc="04090001">
       <w:start w:val="1"/>
       <w:numFmt w:val="bullet"/>
@@ -1606,8 +3860,240 @@
       </w:rPr>
     </w:lvl>
   </w:abstractNum>
+  <w:abstractNum w:abstractNumId="1" w15:restartNumberingAfterBreak="0">
+    <w:nsid w:val="229A255D"/>
+    <w:multiLevelType w:val="hybridMultilevel"/>
+    <w:tmpl w:val="58180B28"/>
+    <w:lvl w:ilvl="0" w:tplc="04090001">
+      <w:start w:val="1"/>
+      <w:numFmt w:val="bullet"/>
+      <w:lvlText w:val=""/>
+      <w:lvlJc w:val="left"/>
+      <w:pPr>
+        <w:ind w:left="720" w:hanging="360"/>
+      </w:pPr>
+      <w:rPr>
+        <w:rFonts w:ascii="Symbol" w:hAnsi="Symbol" w:hint="default"/>
+      </w:rPr>
+    </w:lvl>
+    <w:lvl w:ilvl="1" w:tplc="04090003" w:tentative="1">
+      <w:start w:val="1"/>
+      <w:numFmt w:val="bullet"/>
+      <w:lvlText w:val="o"/>
+      <w:lvlJc w:val="left"/>
+      <w:pPr>
+        <w:ind w:left="1440" w:hanging="360"/>
+      </w:pPr>
+      <w:rPr>
+        <w:rFonts w:ascii="Courier New" w:hAnsi="Courier New" w:cs="Courier New" w:hint="default"/>
+      </w:rPr>
+    </w:lvl>
+    <w:lvl w:ilvl="2" w:tplc="04090005" w:tentative="1">
+      <w:start w:val="1"/>
+      <w:numFmt w:val="bullet"/>
+      <w:lvlText w:val=""/>
+      <w:lvlJc w:val="left"/>
+      <w:pPr>
+        <w:ind w:left="2160" w:hanging="360"/>
+      </w:pPr>
+      <w:rPr>
+        <w:rFonts w:ascii="Wingdings" w:hAnsi="Wingdings" w:hint="default"/>
+      </w:rPr>
+    </w:lvl>
+    <w:lvl w:ilvl="3" w:tplc="04090001" w:tentative="1">
+      <w:start w:val="1"/>
+      <w:numFmt w:val="bullet"/>
+      <w:lvlText w:val=""/>
+      <w:lvlJc w:val="left"/>
+      <w:pPr>
+        <w:ind w:left="2880" w:hanging="360"/>
+      </w:pPr>
+      <w:rPr>
+        <w:rFonts w:ascii="Symbol" w:hAnsi="Symbol" w:hint="default"/>
+      </w:rPr>
+    </w:lvl>
+    <w:lvl w:ilvl="4" w:tplc="04090003" w:tentative="1">
+      <w:start w:val="1"/>
+      <w:numFmt w:val="bullet"/>
+      <w:lvlText w:val="o"/>
+      <w:lvlJc w:val="left"/>
+      <w:pPr>
+        <w:ind w:left="3600" w:hanging="360"/>
+      </w:pPr>
+      <w:rPr>
+        <w:rFonts w:ascii="Courier New" w:hAnsi="Courier New" w:cs="Courier New" w:hint="default"/>
+      </w:rPr>
+    </w:lvl>
+    <w:lvl w:ilvl="5" w:tplc="04090005" w:tentative="1">
+      <w:start w:val="1"/>
+      <w:numFmt w:val="bullet"/>
+      <w:lvlText w:val=""/>
+      <w:lvlJc w:val="left"/>
+      <w:pPr>
+        <w:ind w:left="4320" w:hanging="360"/>
+      </w:pPr>
+      <w:rPr>
+        <w:rFonts w:ascii="Wingdings" w:hAnsi="Wingdings" w:hint="default"/>
+      </w:rPr>
+    </w:lvl>
+    <w:lvl w:ilvl="6" w:tplc="04090001" w:tentative="1">
+      <w:start w:val="1"/>
+      <w:numFmt w:val="bullet"/>
+      <w:lvlText w:val=""/>
+      <w:lvlJc w:val="left"/>
+      <w:pPr>
+        <w:ind w:left="5040" w:hanging="360"/>
+      </w:pPr>
+      <w:rPr>
+        <w:rFonts w:ascii="Symbol" w:hAnsi="Symbol" w:hint="default"/>
+      </w:rPr>
+    </w:lvl>
+    <w:lvl w:ilvl="7" w:tplc="04090003" w:tentative="1">
+      <w:start w:val="1"/>
+      <w:numFmt w:val="bullet"/>
+      <w:lvlText w:val="o"/>
+      <w:lvlJc w:val="left"/>
+      <w:pPr>
+        <w:ind w:left="5760" w:hanging="360"/>
+      </w:pPr>
+      <w:rPr>
+        <w:rFonts w:ascii="Courier New" w:hAnsi="Courier New" w:cs="Courier New" w:hint="default"/>
+      </w:rPr>
+    </w:lvl>
+    <w:lvl w:ilvl="8" w:tplc="04090005" w:tentative="1">
+      <w:start w:val="1"/>
+      <w:numFmt w:val="bullet"/>
+      <w:lvlText w:val=""/>
+      <w:lvlJc w:val="left"/>
+      <w:pPr>
+        <w:ind w:left="6480" w:hanging="360"/>
+      </w:pPr>
+      <w:rPr>
+        <w:rFonts w:ascii="Wingdings" w:hAnsi="Wingdings" w:hint="default"/>
+      </w:rPr>
+    </w:lvl>
+  </w:abstractNum>
+  <w:abstractNum w:abstractNumId="2" w15:restartNumberingAfterBreak="0">
+    <w:nsid w:val="266641BA"/>
+    <w:multiLevelType w:val="hybridMultilevel"/>
+    <w:tmpl w:val="9B1E383C"/>
+    <w:lvl w:ilvl="0" w:tplc="04090001">
+      <w:start w:val="1"/>
+      <w:numFmt w:val="bullet"/>
+      <w:lvlText w:val=""/>
+      <w:lvlJc w:val="left"/>
+      <w:pPr>
+        <w:ind w:left="720" w:hanging="360"/>
+      </w:pPr>
+      <w:rPr>
+        <w:rFonts w:ascii="Symbol" w:hAnsi="Symbol" w:hint="default"/>
+      </w:rPr>
+    </w:lvl>
+    <w:lvl w:ilvl="1" w:tplc="04090003" w:tentative="1">
+      <w:start w:val="1"/>
+      <w:numFmt w:val="bullet"/>
+      <w:lvlText w:val="o"/>
+      <w:lvlJc w:val="left"/>
+      <w:pPr>
+        <w:ind w:left="1440" w:hanging="360"/>
+      </w:pPr>
+      <w:rPr>
+        <w:rFonts w:ascii="Courier New" w:hAnsi="Courier New" w:cs="Courier New" w:hint="default"/>
+      </w:rPr>
+    </w:lvl>
+    <w:lvl w:ilvl="2" w:tplc="04090005" w:tentative="1">
+      <w:start w:val="1"/>
+      <w:numFmt w:val="bullet"/>
+      <w:lvlText w:val=""/>
+      <w:lvlJc w:val="left"/>
+      <w:pPr>
+        <w:ind w:left="2160" w:hanging="360"/>
+      </w:pPr>
+      <w:rPr>
+        <w:rFonts w:ascii="Wingdings" w:hAnsi="Wingdings" w:hint="default"/>
+      </w:rPr>
+    </w:lvl>
+    <w:lvl w:ilvl="3" w:tplc="04090001" w:tentative="1">
+      <w:start w:val="1"/>
+      <w:numFmt w:val="bullet"/>
+      <w:lvlText w:val=""/>
+      <w:lvlJc w:val="left"/>
+      <w:pPr>
+        <w:ind w:left="2880" w:hanging="360"/>
+      </w:pPr>
+      <w:rPr>
+        <w:rFonts w:ascii="Symbol" w:hAnsi="Symbol" w:hint="default"/>
+      </w:rPr>
+    </w:lvl>
+    <w:lvl w:ilvl="4" w:tplc="04090003" w:tentative="1">
+      <w:start w:val="1"/>
+      <w:numFmt w:val="bullet"/>
+      <w:lvlText w:val="o"/>
+      <w:lvlJc w:val="left"/>
+      <w:pPr>
+        <w:ind w:left="3600" w:hanging="360"/>
+      </w:pPr>
+      <w:rPr>
+        <w:rFonts w:ascii="Courier New" w:hAnsi="Courier New" w:cs="Courier New" w:hint="default"/>
+      </w:rPr>
+    </w:lvl>
+    <w:lvl w:ilvl="5" w:tplc="04090005" w:tentative="1">
+      <w:start w:val="1"/>
+      <w:numFmt w:val="bullet"/>
+      <w:lvlText w:val=""/>
+      <w:lvlJc w:val="left"/>
+      <w:pPr>
+        <w:ind w:left="4320" w:hanging="360"/>
+      </w:pPr>
+      <w:rPr>
+        <w:rFonts w:ascii="Wingdings" w:hAnsi="Wingdings" w:hint="default"/>
+      </w:rPr>
+    </w:lvl>
+    <w:lvl w:ilvl="6" w:tplc="04090001" w:tentative="1">
+      <w:start w:val="1"/>
+      <w:numFmt w:val="bullet"/>
+      <w:lvlText w:val=""/>
+      <w:lvlJc w:val="left"/>
+      <w:pPr>
+        <w:ind w:left="5040" w:hanging="360"/>
+      </w:pPr>
+      <w:rPr>
+        <w:rFonts w:ascii="Symbol" w:hAnsi="Symbol" w:hint="default"/>
+      </w:rPr>
+    </w:lvl>
+    <w:lvl w:ilvl="7" w:tplc="04090003" w:tentative="1">
+      <w:start w:val="1"/>
+      <w:numFmt w:val="bullet"/>
+      <w:lvlText w:val="o"/>
+      <w:lvlJc w:val="left"/>
+      <w:pPr>
+        <w:ind w:left="5760" w:hanging="360"/>
+      </w:pPr>
+      <w:rPr>
+        <w:rFonts w:ascii="Courier New" w:hAnsi="Courier New" w:cs="Courier New" w:hint="default"/>
+      </w:rPr>
+    </w:lvl>
+    <w:lvl w:ilvl="8" w:tplc="04090005" w:tentative="1">
+      <w:start w:val="1"/>
+      <w:numFmt w:val="bullet"/>
+      <w:lvlText w:val=""/>
+      <w:lvlJc w:val="left"/>
+      <w:pPr>
+        <w:ind w:left="6480" w:hanging="360"/>
+      </w:pPr>
+      <w:rPr>
+        <w:rFonts w:ascii="Wingdings" w:hAnsi="Wingdings" w:hint="default"/>
+      </w:rPr>
+    </w:lvl>
+  </w:abstractNum>
   <w:num w:numId="1">
+    <w:abstractNumId w:val="2"/>
+  </w:num>
+  <w:num w:numId="2">
     <w:abstractNumId w:val="0"/>
+  </w:num>
+  <w:num w:numId="3">
+    <w:abstractNumId w:val="1"/>
   </w:num>
 </w:numbering>
 </file>
@@ -2068,6 +4554,16 @@
       <w:contextualSpacing/>
     </w:pPr>
   </w:style>
+  <w:style w:type="character" w:styleId="PlaceholderText">
+    <w:name w:val="Placeholder Text"/>
+    <w:basedOn w:val="DefaultParagraphFont"/>
+    <w:uiPriority w:val="99"/>
+    <w:semiHidden/>
+    <w:rsid w:val="00FC297F"/>
+    <w:rPr>
+      <w:color w:val="808080"/>
+    </w:rPr>
+  </w:style>
 </w:styles>
 </file>
 

</xml_diff>